<commit_message>
BUG FIX Corrected wait for ads
</commit_message>
<xml_diff>
--- a/fair/activity/My_Youtube_Screenshots.docx
+++ b/fair/activity/My_Youtube_Screenshots.docx
@@ -22,7 +22,7 @@
                     </pic:cNvPicPr>
                   </pic:nvPicPr>
                   <pic:blipFill>
-                    <a:blip r:embed="rId43" cstate="none"/>
+                    <a:blip r:embed="rId31" cstate="none"/>
                     <a:srcRect/>
                     <a:stretch>
                       <a:fillRect/>
@@ -76,7 +76,7 @@
                     </pic:cNvPicPr>
                   </pic:nvPicPr>
                   <pic:blipFill>
-                    <a:blip r:embed="rId44" cstate="none"/>
+                    <a:blip r:embed="rId32" cstate="none"/>
                     <a:srcRect/>
                     <a:stretch>
                       <a:fillRect/>
@@ -130,7 +130,7 @@
                     </pic:cNvPicPr>
                   </pic:nvPicPr>
                   <pic:blipFill>
-                    <a:blip r:embed="rId45" cstate="none"/>
+                    <a:blip r:embed="rId33" cstate="none"/>
                     <a:srcRect/>
                     <a:stretch>
                       <a:fillRect/>
@@ -184,7 +184,7 @@
                     </pic:cNvPicPr>
                   </pic:nvPicPr>
                   <pic:blipFill>
-                    <a:blip r:embed="rId46" cstate="none"/>
+                    <a:blip r:embed="rId34" cstate="none"/>
                     <a:srcRect/>
                     <a:stretch>
                       <a:fillRect/>
@@ -238,7 +238,7 @@
                     </pic:cNvPicPr>
                   </pic:nvPicPr>
                   <pic:blipFill>
-                    <a:blip r:embed="rId47" cstate="none"/>
+                    <a:blip r:embed="rId35" cstate="none"/>
                     <a:srcRect/>
                     <a:stretch>
                       <a:fillRect/>
@@ -292,7 +292,7 @@
                     </pic:cNvPicPr>
                   </pic:nvPicPr>
                   <pic:blipFill>
-                    <a:blip r:embed="rId48" cstate="none"/>
+                    <a:blip r:embed="rId36" cstate="none"/>
                     <a:srcRect/>
                     <a:stretch>
                       <a:fillRect/>
@@ -346,7 +346,7 @@
                     </pic:cNvPicPr>
                   </pic:nvPicPr>
                   <pic:blipFill>
-                    <a:blip r:embed="rId49" cstate="none"/>
+                    <a:blip r:embed="rId37" cstate="none"/>
                     <a:srcRect/>
                     <a:stretch>
                       <a:fillRect/>
@@ -400,7 +400,7 @@
                     </pic:cNvPicPr>
                   </pic:nvPicPr>
                   <pic:blipFill>
-                    <a:blip r:embed="rId50" cstate="none"/>
+                    <a:blip r:embed="rId38" cstate="none"/>
                     <a:srcRect/>
                     <a:stretch>
                       <a:fillRect/>
@@ -454,7 +454,7 @@
                     </pic:cNvPicPr>
                   </pic:nvPicPr>
                   <pic:blipFill>
-                    <a:blip r:embed="rId51" cstate="none"/>
+                    <a:blip r:embed="rId39" cstate="none"/>
                     <a:srcRect/>
                     <a:stretch>
                       <a:fillRect/>
@@ -508,7 +508,7 @@
                     </pic:cNvPicPr>
                   </pic:nvPicPr>
                   <pic:blipFill>
-                    <a:blip r:embed="rId52" cstate="none"/>
+                    <a:blip r:embed="rId40" cstate="none"/>
                     <a:srcRect/>
                     <a:stretch>
                       <a:fillRect/>
@@ -562,7 +562,7 @@
                     </pic:cNvPicPr>
                   </pic:nvPicPr>
                   <pic:blipFill>
-                    <a:blip r:embed="rId53" cstate="none"/>
+                    <a:blip r:embed="rId41" cstate="none"/>
                     <a:srcRect/>
                     <a:stretch>
                       <a:fillRect/>
@@ -616,7 +616,7 @@
                     </pic:cNvPicPr>
                   </pic:nvPicPr>
                   <pic:blipFill>
-                    <a:blip r:embed="rId54" cstate="none"/>
+                    <a:blip r:embed="rId42" cstate="none"/>
                     <a:srcRect/>
                     <a:stretch>
                       <a:fillRect/>
@@ -670,331 +670,7 @@
                     </pic:cNvPicPr>
                   </pic:nvPicPr>
                   <pic:blipFill>
-                    <a:blip r:embed="rId55" cstate="none"/>
-                    <a:srcRect/>
-                    <a:stretch>
-                      <a:fillRect/>
-                    </a:stretch>
-                  </pic:blipFill>
-                  <pic:spPr bwMode="auto">
-                    <a:xfrm>
-                      <a:ext cx="5715000" cy="3209925"/>
-                      <a:off x="0" y="0"/>
-                    </a:xfrm>
-                    <a:prstGeom prst="rect">
-                      <a:avLst/>
-                    </a:prstGeom>
-                  </pic:spPr>
-                </pic:pic>
-              </a:graphicData>
-            </a:graphic>
-          </wp:inline>
-        </w:drawing>
-      </w:r>
-    </w:p>
-    <w:p>
-      <w:pPr>
-        <w:sectPr>
-          <w:pgSz w:w="11906" w:h="16838" w:orient="portrait"/>
-          <w:pgMar w:top="1440" w:right="1440" w:bottom="1440" w:left="1440" w:header="708" w:footer="708" w:gutter="0" w:mirrorMargins="false"/>
-          <w:cols w:space="708" w:num="1"/>
-          <w:docGrid w:linePitch="360"/>
-          <w:headerReference w:type="default" r:id="rId29"/>
-          <w:footerReference w:type="default" r:id="rId30"/>
-        </w:sectPr>
-      </w:pPr>
-    </w:p>
-    <w:p>
-      <w:r>
-        <w:drawing>
-          <wp:inline distT="0" distB="0" distL="0" distR="0">
-            <wp:extent cx="5715000" cy="3209925"/>
-            <wp:effectExtent b="0" l="0" r="0" t="0"/>
-            <wp:docPr id="0" name="" descr=""/>
-            <wp:cNvGraphicFramePr>
-              <a:graphicFrameLocks xmlns:a="http://schemas.openxmlformats.org/drawingml/2006/main" noChangeAspect="1"/>
-            </wp:cNvGraphicFramePr>
-            <a:graphic xmlns:a="http://schemas.openxmlformats.org/drawingml/2006/main">
-              <a:graphicData uri="http://schemas.openxmlformats.org/drawingml/2006/picture">
-                <pic:pic xmlns:pic="http://schemas.openxmlformats.org/drawingml/2006/picture">
-                  <pic:nvPicPr>
-                    <pic:cNvPr id="0" name="" desc=""/>
-                    <pic:cNvPicPr>
-                      <a:picLocks noChangeAspect="1" noChangeArrowheads="1"/>
-                    </pic:cNvPicPr>
-                  </pic:nvPicPr>
-                  <pic:blipFill>
-                    <a:blip r:embed="rId56" cstate="none"/>
-                    <a:srcRect/>
-                    <a:stretch>
-                      <a:fillRect/>
-                    </a:stretch>
-                  </pic:blipFill>
-                  <pic:spPr bwMode="auto">
-                    <a:xfrm>
-                      <a:ext cx="5715000" cy="3209925"/>
-                      <a:off x="0" y="0"/>
-                    </a:xfrm>
-                    <a:prstGeom prst="rect">
-                      <a:avLst/>
-                    </a:prstGeom>
-                  </pic:spPr>
-                </pic:pic>
-              </a:graphicData>
-            </a:graphic>
-          </wp:inline>
-        </w:drawing>
-      </w:r>
-    </w:p>
-    <w:p>
-      <w:pPr>
-        <w:sectPr>
-          <w:pgSz w:w="11906" w:h="16838" w:orient="portrait"/>
-          <w:pgMar w:top="1440" w:right="1440" w:bottom="1440" w:left="1440" w:header="708" w:footer="708" w:gutter="0" w:mirrorMargins="false"/>
-          <w:cols w:space="708" w:num="1"/>
-          <w:docGrid w:linePitch="360"/>
-          <w:headerReference w:type="default" r:id="rId31"/>
-          <w:footerReference w:type="default" r:id="rId32"/>
-        </w:sectPr>
-      </w:pPr>
-    </w:p>
-    <w:p>
-      <w:r>
-        <w:drawing>
-          <wp:inline distT="0" distB="0" distL="0" distR="0">
-            <wp:extent cx="5715000" cy="3209925"/>
-            <wp:effectExtent b="0" l="0" r="0" t="0"/>
-            <wp:docPr id="0" name="" descr=""/>
-            <wp:cNvGraphicFramePr>
-              <a:graphicFrameLocks xmlns:a="http://schemas.openxmlformats.org/drawingml/2006/main" noChangeAspect="1"/>
-            </wp:cNvGraphicFramePr>
-            <a:graphic xmlns:a="http://schemas.openxmlformats.org/drawingml/2006/main">
-              <a:graphicData uri="http://schemas.openxmlformats.org/drawingml/2006/picture">
-                <pic:pic xmlns:pic="http://schemas.openxmlformats.org/drawingml/2006/picture">
-                  <pic:nvPicPr>
-                    <pic:cNvPr id="0" name="" desc=""/>
-                    <pic:cNvPicPr>
-                      <a:picLocks noChangeAspect="1" noChangeArrowheads="1"/>
-                    </pic:cNvPicPr>
-                  </pic:nvPicPr>
-                  <pic:blipFill>
-                    <a:blip r:embed="rId57" cstate="none"/>
-                    <a:srcRect/>
-                    <a:stretch>
-                      <a:fillRect/>
-                    </a:stretch>
-                  </pic:blipFill>
-                  <pic:spPr bwMode="auto">
-                    <a:xfrm>
-                      <a:ext cx="5715000" cy="3209925"/>
-                      <a:off x="0" y="0"/>
-                    </a:xfrm>
-                    <a:prstGeom prst="rect">
-                      <a:avLst/>
-                    </a:prstGeom>
-                  </pic:spPr>
-                </pic:pic>
-              </a:graphicData>
-            </a:graphic>
-          </wp:inline>
-        </w:drawing>
-      </w:r>
-    </w:p>
-    <w:p>
-      <w:pPr>
-        <w:sectPr>
-          <w:pgSz w:w="11906" w:h="16838" w:orient="portrait"/>
-          <w:pgMar w:top="1440" w:right="1440" w:bottom="1440" w:left="1440" w:header="708" w:footer="708" w:gutter="0" w:mirrorMargins="false"/>
-          <w:cols w:space="708" w:num="1"/>
-          <w:docGrid w:linePitch="360"/>
-          <w:headerReference w:type="default" r:id="rId33"/>
-          <w:footerReference w:type="default" r:id="rId34"/>
-        </w:sectPr>
-      </w:pPr>
-    </w:p>
-    <w:p>
-      <w:r>
-        <w:drawing>
-          <wp:inline distT="0" distB="0" distL="0" distR="0">
-            <wp:extent cx="5715000" cy="3209925"/>
-            <wp:effectExtent b="0" l="0" r="0" t="0"/>
-            <wp:docPr id="0" name="" descr=""/>
-            <wp:cNvGraphicFramePr>
-              <a:graphicFrameLocks xmlns:a="http://schemas.openxmlformats.org/drawingml/2006/main" noChangeAspect="1"/>
-            </wp:cNvGraphicFramePr>
-            <a:graphic xmlns:a="http://schemas.openxmlformats.org/drawingml/2006/main">
-              <a:graphicData uri="http://schemas.openxmlformats.org/drawingml/2006/picture">
-                <pic:pic xmlns:pic="http://schemas.openxmlformats.org/drawingml/2006/picture">
-                  <pic:nvPicPr>
-                    <pic:cNvPr id="0" name="" desc=""/>
-                    <pic:cNvPicPr>
-                      <a:picLocks noChangeAspect="1" noChangeArrowheads="1"/>
-                    </pic:cNvPicPr>
-                  </pic:nvPicPr>
-                  <pic:blipFill>
-                    <a:blip r:embed="rId58" cstate="none"/>
-                    <a:srcRect/>
-                    <a:stretch>
-                      <a:fillRect/>
-                    </a:stretch>
-                  </pic:blipFill>
-                  <pic:spPr bwMode="auto">
-                    <a:xfrm>
-                      <a:ext cx="5715000" cy="3209925"/>
-                      <a:off x="0" y="0"/>
-                    </a:xfrm>
-                    <a:prstGeom prst="rect">
-                      <a:avLst/>
-                    </a:prstGeom>
-                  </pic:spPr>
-                </pic:pic>
-              </a:graphicData>
-            </a:graphic>
-          </wp:inline>
-        </w:drawing>
-      </w:r>
-    </w:p>
-    <w:p>
-      <w:pPr>
-        <w:sectPr>
-          <w:pgSz w:w="11906" w:h="16838" w:orient="portrait"/>
-          <w:pgMar w:top="1440" w:right="1440" w:bottom="1440" w:left="1440" w:header="708" w:footer="708" w:gutter="0" w:mirrorMargins="false"/>
-          <w:cols w:space="708" w:num="1"/>
-          <w:docGrid w:linePitch="360"/>
-          <w:headerReference w:type="default" r:id="rId35"/>
-          <w:footerReference w:type="default" r:id="rId36"/>
-        </w:sectPr>
-      </w:pPr>
-    </w:p>
-    <w:p>
-      <w:r>
-        <w:drawing>
-          <wp:inline distT="0" distB="0" distL="0" distR="0">
-            <wp:extent cx="5715000" cy="3209925"/>
-            <wp:effectExtent b="0" l="0" r="0" t="0"/>
-            <wp:docPr id="0" name="" descr=""/>
-            <wp:cNvGraphicFramePr>
-              <a:graphicFrameLocks xmlns:a="http://schemas.openxmlformats.org/drawingml/2006/main" noChangeAspect="1"/>
-            </wp:cNvGraphicFramePr>
-            <a:graphic xmlns:a="http://schemas.openxmlformats.org/drawingml/2006/main">
-              <a:graphicData uri="http://schemas.openxmlformats.org/drawingml/2006/picture">
-                <pic:pic xmlns:pic="http://schemas.openxmlformats.org/drawingml/2006/picture">
-                  <pic:nvPicPr>
-                    <pic:cNvPr id="0" name="" desc=""/>
-                    <pic:cNvPicPr>
-                      <a:picLocks noChangeAspect="1" noChangeArrowheads="1"/>
-                    </pic:cNvPicPr>
-                  </pic:nvPicPr>
-                  <pic:blipFill>
-                    <a:blip r:embed="rId59" cstate="none"/>
-                    <a:srcRect/>
-                    <a:stretch>
-                      <a:fillRect/>
-                    </a:stretch>
-                  </pic:blipFill>
-                  <pic:spPr bwMode="auto">
-                    <a:xfrm>
-                      <a:ext cx="5715000" cy="3209925"/>
-                      <a:off x="0" y="0"/>
-                    </a:xfrm>
-                    <a:prstGeom prst="rect">
-                      <a:avLst/>
-                    </a:prstGeom>
-                  </pic:spPr>
-                </pic:pic>
-              </a:graphicData>
-            </a:graphic>
-          </wp:inline>
-        </w:drawing>
-      </w:r>
-    </w:p>
-    <w:p>
-      <w:pPr>
-        <w:sectPr>
-          <w:pgSz w:w="11906" w:h="16838" w:orient="portrait"/>
-          <w:pgMar w:top="1440" w:right="1440" w:bottom="1440" w:left="1440" w:header="708" w:footer="708" w:gutter="0" w:mirrorMargins="false"/>
-          <w:cols w:space="708" w:num="1"/>
-          <w:docGrid w:linePitch="360"/>
-          <w:headerReference w:type="default" r:id="rId37"/>
-          <w:footerReference w:type="default" r:id="rId38"/>
-        </w:sectPr>
-      </w:pPr>
-    </w:p>
-    <w:p>
-      <w:r>
-        <w:drawing>
-          <wp:inline distT="0" distB="0" distL="0" distR="0">
-            <wp:extent cx="5715000" cy="3209925"/>
-            <wp:effectExtent b="0" l="0" r="0" t="0"/>
-            <wp:docPr id="0" name="" descr=""/>
-            <wp:cNvGraphicFramePr>
-              <a:graphicFrameLocks xmlns:a="http://schemas.openxmlformats.org/drawingml/2006/main" noChangeAspect="1"/>
-            </wp:cNvGraphicFramePr>
-            <a:graphic xmlns:a="http://schemas.openxmlformats.org/drawingml/2006/main">
-              <a:graphicData uri="http://schemas.openxmlformats.org/drawingml/2006/picture">
-                <pic:pic xmlns:pic="http://schemas.openxmlformats.org/drawingml/2006/picture">
-                  <pic:nvPicPr>
-                    <pic:cNvPr id="0" name="" desc=""/>
-                    <pic:cNvPicPr>
-                      <a:picLocks noChangeAspect="1" noChangeArrowheads="1"/>
-                    </pic:cNvPicPr>
-                  </pic:nvPicPr>
-                  <pic:blipFill>
-                    <a:blip r:embed="rId60" cstate="none"/>
-                    <a:srcRect/>
-                    <a:stretch>
-                      <a:fillRect/>
-                    </a:stretch>
-                  </pic:blipFill>
-                  <pic:spPr bwMode="auto">
-                    <a:xfrm>
-                      <a:ext cx="5715000" cy="3209925"/>
-                      <a:off x="0" y="0"/>
-                    </a:xfrm>
-                    <a:prstGeom prst="rect">
-                      <a:avLst/>
-                    </a:prstGeom>
-                  </pic:spPr>
-                </pic:pic>
-              </a:graphicData>
-            </a:graphic>
-          </wp:inline>
-        </w:drawing>
-      </w:r>
-    </w:p>
-    <w:p>
-      <w:pPr>
-        <w:sectPr>
-          <w:pgSz w:w="11906" w:h="16838" w:orient="portrait"/>
-          <w:pgMar w:top="1440" w:right="1440" w:bottom="1440" w:left="1440" w:header="708" w:footer="708" w:gutter="0" w:mirrorMargins="false"/>
-          <w:cols w:space="708" w:num="1"/>
-          <w:docGrid w:linePitch="360"/>
-          <w:headerReference w:type="default" r:id="rId39"/>
-          <w:footerReference w:type="default" r:id="rId40"/>
-        </w:sectPr>
-      </w:pPr>
-    </w:p>
-    <w:p>
-      <w:r>
-        <w:drawing>
-          <wp:inline distT="0" distB="0" distL="0" distR="0">
-            <wp:extent cx="5715000" cy="3209925"/>
-            <wp:effectExtent b="0" l="0" r="0" t="0"/>
-            <wp:docPr id="0" name="" descr=""/>
-            <wp:cNvGraphicFramePr>
-              <a:graphicFrameLocks xmlns:a="http://schemas.openxmlformats.org/drawingml/2006/main" noChangeAspect="1"/>
-            </wp:cNvGraphicFramePr>
-            <a:graphic xmlns:a="http://schemas.openxmlformats.org/drawingml/2006/main">
-              <a:graphicData uri="http://schemas.openxmlformats.org/drawingml/2006/picture">
-                <pic:pic xmlns:pic="http://schemas.openxmlformats.org/drawingml/2006/picture">
-                  <pic:nvPicPr>
-                    <pic:cNvPr id="0" name="" desc=""/>
-                    <pic:cNvPicPr>
-                      <a:picLocks noChangeAspect="1" noChangeArrowheads="1"/>
-                    </pic:cNvPicPr>
-                  </pic:nvPicPr>
-                  <pic:blipFill>
-                    <a:blip r:embed="rId61" cstate="none"/>
+                    <a:blip r:embed="rId43" cstate="none"/>
                     <a:srcRect/>
                     <a:stretch>
                       <a:fillRect/>
@@ -1021,8 +697,8 @@
       <w:pgMar w:top="1440" w:right="1440" w:bottom="1440" w:left="1440" w:header="708" w:footer="708" w:gutter="0" w:mirrorMargins="false"/>
       <w:cols w:space="708" w:num="1"/>
       <w:docGrid w:linePitch="360"/>
-      <w:headerReference w:type="default" r:id="rId41"/>
-      <w:footerReference w:type="default" r:id="rId42"/>
+      <w:headerReference w:type="default" r:id="rId29"/>
+      <w:footerReference w:type="default" r:id="rId30"/>
     </w:sectPr>
   </w:body>
 </w:document>
@@ -1045,30 +721,6 @@
 </file>
 
 <file path=word/footer13.xml><?xml version="1.0" encoding="utf-8"?>
-<w:ftr xmlns:wpc="http://schemas.microsoft.com/office/word/2010/wordprocessingCanvas" xmlns:mc="http://schemas.openxmlformats.org/markup-compatibility/2006" xmlns:o="urn:schemas-microsoft-com:office:office" xmlns:r="http://schemas.openxmlformats.org/officeDocument/2006/relationships" xmlns:m="http://schemas.openxmlformats.org/officeDocument/2006/math" xmlns:v="urn:schemas-microsoft-com:vml" xmlns:wp14="http://schemas.microsoft.com/office/word/2010/wordprocessingDrawing" xmlns:wp="http://schemas.openxmlformats.org/drawingml/2006/wordprocessingDrawing" xmlns:w10="urn:schemas-microsoft-com:office:word" xmlns:w="http://schemas.openxmlformats.org/wordprocessingml/2006/main" xmlns:w14="http://schemas.microsoft.com/office/word/2010/wordml" xmlns:w15="http://schemas.microsoft.com/office/word/2012/wordml" xmlns:wpg="http://schemas.microsoft.com/office/word/2010/wordprocessingGroup" xmlns:wpi="http://schemas.microsoft.com/office/word/2010/wordprocessingInk" xmlns:wne="http://schemas.microsoft.com/office/word/2006/wordml" xmlns:wps="http://schemas.microsoft.com/office/word/2010/wordprocessingShape"/>
-</file>
-
-<file path=word/footer14.xml><?xml version="1.0" encoding="utf-8"?>
-<w:ftr xmlns:wpc="http://schemas.microsoft.com/office/word/2010/wordprocessingCanvas" xmlns:mc="http://schemas.openxmlformats.org/markup-compatibility/2006" xmlns:o="urn:schemas-microsoft-com:office:office" xmlns:r="http://schemas.openxmlformats.org/officeDocument/2006/relationships" xmlns:m="http://schemas.openxmlformats.org/officeDocument/2006/math" xmlns:v="urn:schemas-microsoft-com:vml" xmlns:wp14="http://schemas.microsoft.com/office/word/2010/wordprocessingDrawing" xmlns:wp="http://schemas.openxmlformats.org/drawingml/2006/wordprocessingDrawing" xmlns:w10="urn:schemas-microsoft-com:office:word" xmlns:w="http://schemas.openxmlformats.org/wordprocessingml/2006/main" xmlns:w14="http://schemas.microsoft.com/office/word/2010/wordml" xmlns:w15="http://schemas.microsoft.com/office/word/2012/wordml" xmlns:wpg="http://schemas.microsoft.com/office/word/2010/wordprocessingGroup" xmlns:wpi="http://schemas.microsoft.com/office/word/2010/wordprocessingInk" xmlns:wne="http://schemas.microsoft.com/office/word/2006/wordml" xmlns:wps="http://schemas.microsoft.com/office/word/2010/wordprocessingShape"/>
-</file>
-
-<file path=word/footer15.xml><?xml version="1.0" encoding="utf-8"?>
-<w:ftr xmlns:wpc="http://schemas.microsoft.com/office/word/2010/wordprocessingCanvas" xmlns:mc="http://schemas.openxmlformats.org/markup-compatibility/2006" xmlns:o="urn:schemas-microsoft-com:office:office" xmlns:r="http://schemas.openxmlformats.org/officeDocument/2006/relationships" xmlns:m="http://schemas.openxmlformats.org/officeDocument/2006/math" xmlns:v="urn:schemas-microsoft-com:vml" xmlns:wp14="http://schemas.microsoft.com/office/word/2010/wordprocessingDrawing" xmlns:wp="http://schemas.openxmlformats.org/drawingml/2006/wordprocessingDrawing" xmlns:w10="urn:schemas-microsoft-com:office:word" xmlns:w="http://schemas.openxmlformats.org/wordprocessingml/2006/main" xmlns:w14="http://schemas.microsoft.com/office/word/2010/wordml" xmlns:w15="http://schemas.microsoft.com/office/word/2012/wordml" xmlns:wpg="http://schemas.microsoft.com/office/word/2010/wordprocessingGroup" xmlns:wpi="http://schemas.microsoft.com/office/word/2010/wordprocessingInk" xmlns:wne="http://schemas.microsoft.com/office/word/2006/wordml" xmlns:wps="http://schemas.microsoft.com/office/word/2010/wordprocessingShape"/>
-</file>
-
-<file path=word/footer16.xml><?xml version="1.0" encoding="utf-8"?>
-<w:ftr xmlns:wpc="http://schemas.microsoft.com/office/word/2010/wordprocessingCanvas" xmlns:mc="http://schemas.openxmlformats.org/markup-compatibility/2006" xmlns:o="urn:schemas-microsoft-com:office:office" xmlns:r="http://schemas.openxmlformats.org/officeDocument/2006/relationships" xmlns:m="http://schemas.openxmlformats.org/officeDocument/2006/math" xmlns:v="urn:schemas-microsoft-com:vml" xmlns:wp14="http://schemas.microsoft.com/office/word/2010/wordprocessingDrawing" xmlns:wp="http://schemas.openxmlformats.org/drawingml/2006/wordprocessingDrawing" xmlns:w10="urn:schemas-microsoft-com:office:word" xmlns:w="http://schemas.openxmlformats.org/wordprocessingml/2006/main" xmlns:w14="http://schemas.microsoft.com/office/word/2010/wordml" xmlns:w15="http://schemas.microsoft.com/office/word/2012/wordml" xmlns:wpg="http://schemas.microsoft.com/office/word/2010/wordprocessingGroup" xmlns:wpi="http://schemas.microsoft.com/office/word/2010/wordprocessingInk" xmlns:wne="http://schemas.microsoft.com/office/word/2006/wordml" xmlns:wps="http://schemas.microsoft.com/office/word/2010/wordprocessingShape"/>
-</file>
-
-<file path=word/footer17.xml><?xml version="1.0" encoding="utf-8"?>
-<w:ftr xmlns:wpc="http://schemas.microsoft.com/office/word/2010/wordprocessingCanvas" xmlns:mc="http://schemas.openxmlformats.org/markup-compatibility/2006" xmlns:o="urn:schemas-microsoft-com:office:office" xmlns:r="http://schemas.openxmlformats.org/officeDocument/2006/relationships" xmlns:m="http://schemas.openxmlformats.org/officeDocument/2006/math" xmlns:v="urn:schemas-microsoft-com:vml" xmlns:wp14="http://schemas.microsoft.com/office/word/2010/wordprocessingDrawing" xmlns:wp="http://schemas.openxmlformats.org/drawingml/2006/wordprocessingDrawing" xmlns:w10="urn:schemas-microsoft-com:office:word" xmlns:w="http://schemas.openxmlformats.org/wordprocessingml/2006/main" xmlns:w14="http://schemas.microsoft.com/office/word/2010/wordml" xmlns:w15="http://schemas.microsoft.com/office/word/2012/wordml" xmlns:wpg="http://schemas.microsoft.com/office/word/2010/wordprocessingGroup" xmlns:wpi="http://schemas.microsoft.com/office/word/2010/wordprocessingInk" xmlns:wne="http://schemas.microsoft.com/office/word/2006/wordml" xmlns:wps="http://schemas.microsoft.com/office/word/2010/wordprocessingShape"/>
-</file>
-
-<file path=word/footer18.xml><?xml version="1.0" encoding="utf-8"?>
-<w:ftr xmlns:wpc="http://schemas.microsoft.com/office/word/2010/wordprocessingCanvas" xmlns:mc="http://schemas.openxmlformats.org/markup-compatibility/2006" xmlns:o="urn:schemas-microsoft-com:office:office" xmlns:r="http://schemas.openxmlformats.org/officeDocument/2006/relationships" xmlns:m="http://schemas.openxmlformats.org/officeDocument/2006/math" xmlns:v="urn:schemas-microsoft-com:vml" xmlns:wp14="http://schemas.microsoft.com/office/word/2010/wordprocessingDrawing" xmlns:wp="http://schemas.openxmlformats.org/drawingml/2006/wordprocessingDrawing" xmlns:w10="urn:schemas-microsoft-com:office:word" xmlns:w="http://schemas.openxmlformats.org/wordprocessingml/2006/main" xmlns:w14="http://schemas.microsoft.com/office/word/2010/wordml" xmlns:w15="http://schemas.microsoft.com/office/word/2012/wordml" xmlns:wpg="http://schemas.microsoft.com/office/word/2010/wordprocessingGroup" xmlns:wpi="http://schemas.microsoft.com/office/word/2010/wordprocessingInk" xmlns:wne="http://schemas.microsoft.com/office/word/2006/wordml" xmlns:wps="http://schemas.microsoft.com/office/word/2010/wordprocessingShape"/>
-</file>
-
-<file path=word/footer19.xml><?xml version="1.0" encoding="utf-8"?>
 <w:ftr xmlns:wpc="http://schemas.microsoft.com/office/word/2010/wordprocessingCanvas" xmlns:mc="http://schemas.openxmlformats.org/markup-compatibility/2006" xmlns:o="urn:schemas-microsoft-com:office:office" xmlns:r="http://schemas.openxmlformats.org/officeDocument/2006/relationships" xmlns:m="http://schemas.openxmlformats.org/officeDocument/2006/math" xmlns:v="urn:schemas-microsoft-com:vml" xmlns:wp14="http://schemas.microsoft.com/office/word/2010/wordprocessingDrawing" xmlns:wp="http://schemas.openxmlformats.org/drawingml/2006/wordprocessingDrawing" xmlns:w10="urn:schemas-microsoft-com:office:word" xmlns:w="http://schemas.openxmlformats.org/wordprocessingml/2006/main" xmlns:w14="http://schemas.microsoft.com/office/word/2010/wordml" xmlns:w15="http://schemas.microsoft.com/office/word/2012/wordml" xmlns:wpg="http://schemas.microsoft.com/office/word/2010/wordprocessingGroup" xmlns:wpi="http://schemas.microsoft.com/office/word/2010/wordprocessingInk" xmlns:wne="http://schemas.microsoft.com/office/word/2006/wordml" xmlns:wps="http://schemas.microsoft.com/office/word/2010/wordprocessingShape"/>
 </file>
 
@@ -1158,30 +810,6 @@
 </file>
 
 <file path=word/header13.xml><?xml version="1.0" encoding="utf-8"?>
-<w:hdr xmlns:wpc="http://schemas.microsoft.com/office/word/2010/wordprocessingCanvas" xmlns:mc="http://schemas.openxmlformats.org/markup-compatibility/2006" xmlns:o="urn:schemas-microsoft-com:office:office" xmlns:r="http://schemas.openxmlformats.org/officeDocument/2006/relationships" xmlns:m="http://schemas.openxmlformats.org/officeDocument/2006/math" xmlns:v="urn:schemas-microsoft-com:vml" xmlns:wp14="http://schemas.microsoft.com/office/word/2010/wordprocessingDrawing" xmlns:wp="http://schemas.openxmlformats.org/drawingml/2006/wordprocessingDrawing" xmlns:w10="urn:schemas-microsoft-com:office:word" xmlns:w="http://schemas.openxmlformats.org/wordprocessingml/2006/main" xmlns:w14="http://schemas.microsoft.com/office/word/2010/wordml" xmlns:w15="http://schemas.microsoft.com/office/word/2012/wordml" xmlns:wpg="http://schemas.microsoft.com/office/word/2010/wordprocessingGroup" xmlns:wpi="http://schemas.microsoft.com/office/word/2010/wordprocessingInk" xmlns:wne="http://schemas.microsoft.com/office/word/2006/wordml" xmlns:wps="http://schemas.microsoft.com/office/word/2010/wordprocessingShape" xmlns:cx="http://schemas.microsoft.com/office/drawing/2014/chartex" xmlns:cx1="http://schemas.microsoft.com/office/drawing/2015/9/8/chartex" xmlns:cx2="http://schemas.microsoft.com/office/drawing/2015/10/21/chartex" xmlns:cx3="http://schemas.microsoft.com/office/drawing/2016/5/9/chartex" xmlns:cx4="http://schemas.microsoft.com/office/drawing/2016/5/10/chartex" xmlns:cx5="http://schemas.microsoft.com/office/drawing/2016/5/11/chartex" xmlns:cx6="http://schemas.microsoft.com/office/drawing/2016/5/12/chartex" xmlns:cx7="http://schemas.microsoft.com/office/drawing/2016/5/13/chartex" xmlns:cx8="http://schemas.microsoft.com/office/drawing/2016/5/14/chartex" xmlns:w16cid="http://schemas.microsoft.com/office/word/2016/wordml/cid" xmlns:w16se="http://schemas.microsoft.com/office/word/2015/wordml/symex"/>
-</file>
-
-<file path=word/header14.xml><?xml version="1.0" encoding="utf-8"?>
-<w:hdr xmlns:wpc="http://schemas.microsoft.com/office/word/2010/wordprocessingCanvas" xmlns:mc="http://schemas.openxmlformats.org/markup-compatibility/2006" xmlns:o="urn:schemas-microsoft-com:office:office" xmlns:r="http://schemas.openxmlformats.org/officeDocument/2006/relationships" xmlns:m="http://schemas.openxmlformats.org/officeDocument/2006/math" xmlns:v="urn:schemas-microsoft-com:vml" xmlns:wp14="http://schemas.microsoft.com/office/word/2010/wordprocessingDrawing" xmlns:wp="http://schemas.openxmlformats.org/drawingml/2006/wordprocessingDrawing" xmlns:w10="urn:schemas-microsoft-com:office:word" xmlns:w="http://schemas.openxmlformats.org/wordprocessingml/2006/main" xmlns:w14="http://schemas.microsoft.com/office/word/2010/wordml" xmlns:w15="http://schemas.microsoft.com/office/word/2012/wordml" xmlns:wpg="http://schemas.microsoft.com/office/word/2010/wordprocessingGroup" xmlns:wpi="http://schemas.microsoft.com/office/word/2010/wordprocessingInk" xmlns:wne="http://schemas.microsoft.com/office/word/2006/wordml" xmlns:wps="http://schemas.microsoft.com/office/word/2010/wordprocessingShape" xmlns:cx="http://schemas.microsoft.com/office/drawing/2014/chartex" xmlns:cx1="http://schemas.microsoft.com/office/drawing/2015/9/8/chartex" xmlns:cx2="http://schemas.microsoft.com/office/drawing/2015/10/21/chartex" xmlns:cx3="http://schemas.microsoft.com/office/drawing/2016/5/9/chartex" xmlns:cx4="http://schemas.microsoft.com/office/drawing/2016/5/10/chartex" xmlns:cx5="http://schemas.microsoft.com/office/drawing/2016/5/11/chartex" xmlns:cx6="http://schemas.microsoft.com/office/drawing/2016/5/12/chartex" xmlns:cx7="http://schemas.microsoft.com/office/drawing/2016/5/13/chartex" xmlns:cx8="http://schemas.microsoft.com/office/drawing/2016/5/14/chartex" xmlns:w16cid="http://schemas.microsoft.com/office/word/2016/wordml/cid" xmlns:w16se="http://schemas.microsoft.com/office/word/2015/wordml/symex"/>
-</file>
-
-<file path=word/header15.xml><?xml version="1.0" encoding="utf-8"?>
-<w:hdr xmlns:wpc="http://schemas.microsoft.com/office/word/2010/wordprocessingCanvas" xmlns:mc="http://schemas.openxmlformats.org/markup-compatibility/2006" xmlns:o="urn:schemas-microsoft-com:office:office" xmlns:r="http://schemas.openxmlformats.org/officeDocument/2006/relationships" xmlns:m="http://schemas.openxmlformats.org/officeDocument/2006/math" xmlns:v="urn:schemas-microsoft-com:vml" xmlns:wp14="http://schemas.microsoft.com/office/word/2010/wordprocessingDrawing" xmlns:wp="http://schemas.openxmlformats.org/drawingml/2006/wordprocessingDrawing" xmlns:w10="urn:schemas-microsoft-com:office:word" xmlns:w="http://schemas.openxmlformats.org/wordprocessingml/2006/main" xmlns:w14="http://schemas.microsoft.com/office/word/2010/wordml" xmlns:w15="http://schemas.microsoft.com/office/word/2012/wordml" xmlns:wpg="http://schemas.microsoft.com/office/word/2010/wordprocessingGroup" xmlns:wpi="http://schemas.microsoft.com/office/word/2010/wordprocessingInk" xmlns:wne="http://schemas.microsoft.com/office/word/2006/wordml" xmlns:wps="http://schemas.microsoft.com/office/word/2010/wordprocessingShape" xmlns:cx="http://schemas.microsoft.com/office/drawing/2014/chartex" xmlns:cx1="http://schemas.microsoft.com/office/drawing/2015/9/8/chartex" xmlns:cx2="http://schemas.microsoft.com/office/drawing/2015/10/21/chartex" xmlns:cx3="http://schemas.microsoft.com/office/drawing/2016/5/9/chartex" xmlns:cx4="http://schemas.microsoft.com/office/drawing/2016/5/10/chartex" xmlns:cx5="http://schemas.microsoft.com/office/drawing/2016/5/11/chartex" xmlns:cx6="http://schemas.microsoft.com/office/drawing/2016/5/12/chartex" xmlns:cx7="http://schemas.microsoft.com/office/drawing/2016/5/13/chartex" xmlns:cx8="http://schemas.microsoft.com/office/drawing/2016/5/14/chartex" xmlns:w16cid="http://schemas.microsoft.com/office/word/2016/wordml/cid" xmlns:w16se="http://schemas.microsoft.com/office/word/2015/wordml/symex"/>
-</file>
-
-<file path=word/header16.xml><?xml version="1.0" encoding="utf-8"?>
-<w:hdr xmlns:wpc="http://schemas.microsoft.com/office/word/2010/wordprocessingCanvas" xmlns:mc="http://schemas.openxmlformats.org/markup-compatibility/2006" xmlns:o="urn:schemas-microsoft-com:office:office" xmlns:r="http://schemas.openxmlformats.org/officeDocument/2006/relationships" xmlns:m="http://schemas.openxmlformats.org/officeDocument/2006/math" xmlns:v="urn:schemas-microsoft-com:vml" xmlns:wp14="http://schemas.microsoft.com/office/word/2010/wordprocessingDrawing" xmlns:wp="http://schemas.openxmlformats.org/drawingml/2006/wordprocessingDrawing" xmlns:w10="urn:schemas-microsoft-com:office:word" xmlns:w="http://schemas.openxmlformats.org/wordprocessingml/2006/main" xmlns:w14="http://schemas.microsoft.com/office/word/2010/wordml" xmlns:w15="http://schemas.microsoft.com/office/word/2012/wordml" xmlns:wpg="http://schemas.microsoft.com/office/word/2010/wordprocessingGroup" xmlns:wpi="http://schemas.microsoft.com/office/word/2010/wordprocessingInk" xmlns:wne="http://schemas.microsoft.com/office/word/2006/wordml" xmlns:wps="http://schemas.microsoft.com/office/word/2010/wordprocessingShape" xmlns:cx="http://schemas.microsoft.com/office/drawing/2014/chartex" xmlns:cx1="http://schemas.microsoft.com/office/drawing/2015/9/8/chartex" xmlns:cx2="http://schemas.microsoft.com/office/drawing/2015/10/21/chartex" xmlns:cx3="http://schemas.microsoft.com/office/drawing/2016/5/9/chartex" xmlns:cx4="http://schemas.microsoft.com/office/drawing/2016/5/10/chartex" xmlns:cx5="http://schemas.microsoft.com/office/drawing/2016/5/11/chartex" xmlns:cx6="http://schemas.microsoft.com/office/drawing/2016/5/12/chartex" xmlns:cx7="http://schemas.microsoft.com/office/drawing/2016/5/13/chartex" xmlns:cx8="http://schemas.microsoft.com/office/drawing/2016/5/14/chartex" xmlns:w16cid="http://schemas.microsoft.com/office/word/2016/wordml/cid" xmlns:w16se="http://schemas.microsoft.com/office/word/2015/wordml/symex"/>
-</file>
-
-<file path=word/header17.xml><?xml version="1.0" encoding="utf-8"?>
-<w:hdr xmlns:wpc="http://schemas.microsoft.com/office/word/2010/wordprocessingCanvas" xmlns:mc="http://schemas.openxmlformats.org/markup-compatibility/2006" xmlns:o="urn:schemas-microsoft-com:office:office" xmlns:r="http://schemas.openxmlformats.org/officeDocument/2006/relationships" xmlns:m="http://schemas.openxmlformats.org/officeDocument/2006/math" xmlns:v="urn:schemas-microsoft-com:vml" xmlns:wp14="http://schemas.microsoft.com/office/word/2010/wordprocessingDrawing" xmlns:wp="http://schemas.openxmlformats.org/drawingml/2006/wordprocessingDrawing" xmlns:w10="urn:schemas-microsoft-com:office:word" xmlns:w="http://schemas.openxmlformats.org/wordprocessingml/2006/main" xmlns:w14="http://schemas.microsoft.com/office/word/2010/wordml" xmlns:w15="http://schemas.microsoft.com/office/word/2012/wordml" xmlns:wpg="http://schemas.microsoft.com/office/word/2010/wordprocessingGroup" xmlns:wpi="http://schemas.microsoft.com/office/word/2010/wordprocessingInk" xmlns:wne="http://schemas.microsoft.com/office/word/2006/wordml" xmlns:wps="http://schemas.microsoft.com/office/word/2010/wordprocessingShape" xmlns:cx="http://schemas.microsoft.com/office/drawing/2014/chartex" xmlns:cx1="http://schemas.microsoft.com/office/drawing/2015/9/8/chartex" xmlns:cx2="http://schemas.microsoft.com/office/drawing/2015/10/21/chartex" xmlns:cx3="http://schemas.microsoft.com/office/drawing/2016/5/9/chartex" xmlns:cx4="http://schemas.microsoft.com/office/drawing/2016/5/10/chartex" xmlns:cx5="http://schemas.microsoft.com/office/drawing/2016/5/11/chartex" xmlns:cx6="http://schemas.microsoft.com/office/drawing/2016/5/12/chartex" xmlns:cx7="http://schemas.microsoft.com/office/drawing/2016/5/13/chartex" xmlns:cx8="http://schemas.microsoft.com/office/drawing/2016/5/14/chartex" xmlns:w16cid="http://schemas.microsoft.com/office/word/2016/wordml/cid" xmlns:w16se="http://schemas.microsoft.com/office/word/2015/wordml/symex"/>
-</file>
-
-<file path=word/header18.xml><?xml version="1.0" encoding="utf-8"?>
-<w:hdr xmlns:wpc="http://schemas.microsoft.com/office/word/2010/wordprocessingCanvas" xmlns:mc="http://schemas.openxmlformats.org/markup-compatibility/2006" xmlns:o="urn:schemas-microsoft-com:office:office" xmlns:r="http://schemas.openxmlformats.org/officeDocument/2006/relationships" xmlns:m="http://schemas.openxmlformats.org/officeDocument/2006/math" xmlns:v="urn:schemas-microsoft-com:vml" xmlns:wp14="http://schemas.microsoft.com/office/word/2010/wordprocessingDrawing" xmlns:wp="http://schemas.openxmlformats.org/drawingml/2006/wordprocessingDrawing" xmlns:w10="urn:schemas-microsoft-com:office:word" xmlns:w="http://schemas.openxmlformats.org/wordprocessingml/2006/main" xmlns:w14="http://schemas.microsoft.com/office/word/2010/wordml" xmlns:w15="http://schemas.microsoft.com/office/word/2012/wordml" xmlns:wpg="http://schemas.microsoft.com/office/word/2010/wordprocessingGroup" xmlns:wpi="http://schemas.microsoft.com/office/word/2010/wordprocessingInk" xmlns:wne="http://schemas.microsoft.com/office/word/2006/wordml" xmlns:wps="http://schemas.microsoft.com/office/word/2010/wordprocessingShape" xmlns:cx="http://schemas.microsoft.com/office/drawing/2014/chartex" xmlns:cx1="http://schemas.microsoft.com/office/drawing/2015/9/8/chartex" xmlns:cx2="http://schemas.microsoft.com/office/drawing/2015/10/21/chartex" xmlns:cx3="http://schemas.microsoft.com/office/drawing/2016/5/9/chartex" xmlns:cx4="http://schemas.microsoft.com/office/drawing/2016/5/10/chartex" xmlns:cx5="http://schemas.microsoft.com/office/drawing/2016/5/11/chartex" xmlns:cx6="http://schemas.microsoft.com/office/drawing/2016/5/12/chartex" xmlns:cx7="http://schemas.microsoft.com/office/drawing/2016/5/13/chartex" xmlns:cx8="http://schemas.microsoft.com/office/drawing/2016/5/14/chartex" xmlns:w16cid="http://schemas.microsoft.com/office/word/2016/wordml/cid" xmlns:w16se="http://schemas.microsoft.com/office/word/2015/wordml/symex"/>
-</file>
-
-<file path=word/header19.xml><?xml version="1.0" encoding="utf-8"?>
 <w:hdr xmlns:wpc="http://schemas.microsoft.com/office/word/2010/wordprocessingCanvas" xmlns:mc="http://schemas.openxmlformats.org/markup-compatibility/2006" xmlns:o="urn:schemas-microsoft-com:office:office" xmlns:r="http://schemas.openxmlformats.org/officeDocument/2006/relationships" xmlns:m="http://schemas.openxmlformats.org/officeDocument/2006/math" xmlns:v="urn:schemas-microsoft-com:vml" xmlns:wp14="http://schemas.microsoft.com/office/word/2010/wordprocessingDrawing" xmlns:wp="http://schemas.openxmlformats.org/drawingml/2006/wordprocessingDrawing" xmlns:w10="urn:schemas-microsoft-com:office:word" xmlns:w="http://schemas.openxmlformats.org/wordprocessingml/2006/main" xmlns:w14="http://schemas.microsoft.com/office/word/2010/wordml" xmlns:w15="http://schemas.microsoft.com/office/word/2012/wordml" xmlns:wpg="http://schemas.microsoft.com/office/word/2010/wordprocessingGroup" xmlns:wpi="http://schemas.microsoft.com/office/word/2010/wordprocessingInk" xmlns:wne="http://schemas.microsoft.com/office/word/2006/wordml" xmlns:wps="http://schemas.microsoft.com/office/word/2010/wordprocessingShape" xmlns:cx="http://schemas.microsoft.com/office/drawing/2014/chartex" xmlns:cx1="http://schemas.microsoft.com/office/drawing/2015/9/8/chartex" xmlns:cx2="http://schemas.microsoft.com/office/drawing/2015/10/21/chartex" xmlns:cx3="http://schemas.microsoft.com/office/drawing/2016/5/9/chartex" xmlns:cx4="http://schemas.microsoft.com/office/drawing/2016/5/10/chartex" xmlns:cx5="http://schemas.microsoft.com/office/drawing/2016/5/11/chartex" xmlns:cx6="http://schemas.microsoft.com/office/drawing/2016/5/12/chartex" xmlns:cx7="http://schemas.microsoft.com/office/drawing/2016/5/13/chartex" xmlns:cx8="http://schemas.microsoft.com/office/drawing/2016/5/14/chartex" xmlns:w16cid="http://schemas.microsoft.com/office/word/2016/wordml/cid" xmlns:w16se="http://schemas.microsoft.com/office/word/2015/wordml/symex"/>
 </file>
 

</xml_diff>

<commit_message>
MAJOR CHANGES: shifting from  sync to async
</commit_message>
<xml_diff>
--- a/fair/activity/My_Youtube_Screenshots.docx
+++ b/fair/activity/My_Youtube_Screenshots.docx
@@ -22,7 +22,7 @@
                     </pic:cNvPicPr>
                   </pic:nvPicPr>
                   <pic:blipFill>
-                    <a:blip r:embed="rId31" cstate="none"/>
+                    <a:blip r:embed="rId17" cstate="none"/>
                     <a:srcRect/>
                     <a:stretch>
                       <a:fillRect/>
@@ -76,7 +76,7 @@
                     </pic:cNvPicPr>
                   </pic:nvPicPr>
                   <pic:blipFill>
-                    <a:blip r:embed="rId32" cstate="none"/>
+                    <a:blip r:embed="rId18" cstate="none"/>
                     <a:srcRect/>
                     <a:stretch>
                       <a:fillRect/>
@@ -130,7 +130,7 @@
                     </pic:cNvPicPr>
                   </pic:nvPicPr>
                   <pic:blipFill>
-                    <a:blip r:embed="rId33" cstate="none"/>
+                    <a:blip r:embed="rId19" cstate="none"/>
                     <a:srcRect/>
                     <a:stretch>
                       <a:fillRect/>
@@ -184,7 +184,7 @@
                     </pic:cNvPicPr>
                   </pic:nvPicPr>
                   <pic:blipFill>
-                    <a:blip r:embed="rId34" cstate="none"/>
+                    <a:blip r:embed="rId20" cstate="none"/>
                     <a:srcRect/>
                     <a:stretch>
                       <a:fillRect/>
@@ -238,7 +238,7 @@
                     </pic:cNvPicPr>
                   </pic:nvPicPr>
                   <pic:blipFill>
-                    <a:blip r:embed="rId35" cstate="none"/>
+                    <a:blip r:embed="rId21" cstate="none"/>
                     <a:srcRect/>
                     <a:stretch>
                       <a:fillRect/>
@@ -292,7 +292,7 @@
                     </pic:cNvPicPr>
                   </pic:nvPicPr>
                   <pic:blipFill>
-                    <a:blip r:embed="rId36" cstate="none"/>
+                    <a:blip r:embed="rId22" cstate="none"/>
                     <a:srcRect/>
                     <a:stretch>
                       <a:fillRect/>
@@ -314,391 +314,13 @@
         </w:drawing>
       </w:r>
     </w:p>
-    <w:p>
-      <w:pPr>
-        <w:sectPr>
-          <w:pgSz w:w="11906" w:h="16838" w:orient="portrait"/>
-          <w:pgMar w:top="1440" w:right="1440" w:bottom="1440" w:left="1440" w:header="708" w:footer="708" w:gutter="0" w:mirrorMargins="false"/>
-          <w:cols w:space="708" w:num="1"/>
-          <w:docGrid w:linePitch="360"/>
-          <w:headerReference w:type="default" r:id="rId15"/>
-          <w:footerReference w:type="default" r:id="rId16"/>
-        </w:sectPr>
-      </w:pPr>
-    </w:p>
-    <w:p>
-      <w:r>
-        <w:drawing>
-          <wp:inline distT="0" distB="0" distL="0" distR="0">
-            <wp:extent cx="5715000" cy="3209925"/>
-            <wp:effectExtent b="0" l="0" r="0" t="0"/>
-            <wp:docPr id="0" name="" descr=""/>
-            <wp:cNvGraphicFramePr>
-              <a:graphicFrameLocks xmlns:a="http://schemas.openxmlformats.org/drawingml/2006/main" noChangeAspect="1"/>
-            </wp:cNvGraphicFramePr>
-            <a:graphic xmlns:a="http://schemas.openxmlformats.org/drawingml/2006/main">
-              <a:graphicData uri="http://schemas.openxmlformats.org/drawingml/2006/picture">
-                <pic:pic xmlns:pic="http://schemas.openxmlformats.org/drawingml/2006/picture">
-                  <pic:nvPicPr>
-                    <pic:cNvPr id="0" name="" desc=""/>
-                    <pic:cNvPicPr>
-                      <a:picLocks noChangeAspect="1" noChangeArrowheads="1"/>
-                    </pic:cNvPicPr>
-                  </pic:nvPicPr>
-                  <pic:blipFill>
-                    <a:blip r:embed="rId37" cstate="none"/>
-                    <a:srcRect/>
-                    <a:stretch>
-                      <a:fillRect/>
-                    </a:stretch>
-                  </pic:blipFill>
-                  <pic:spPr bwMode="auto">
-                    <a:xfrm>
-                      <a:ext cx="5715000" cy="3209925"/>
-                      <a:off x="0" y="0"/>
-                    </a:xfrm>
-                    <a:prstGeom prst="rect">
-                      <a:avLst/>
-                    </a:prstGeom>
-                  </pic:spPr>
-                </pic:pic>
-              </a:graphicData>
-            </a:graphic>
-          </wp:inline>
-        </w:drawing>
-      </w:r>
-    </w:p>
-    <w:p>
-      <w:pPr>
-        <w:sectPr>
-          <w:pgSz w:w="11906" w:h="16838" w:orient="portrait"/>
-          <w:pgMar w:top="1440" w:right="1440" w:bottom="1440" w:left="1440" w:header="708" w:footer="708" w:gutter="0" w:mirrorMargins="false"/>
-          <w:cols w:space="708" w:num="1"/>
-          <w:docGrid w:linePitch="360"/>
-          <w:headerReference w:type="default" r:id="rId17"/>
-          <w:footerReference w:type="default" r:id="rId18"/>
-        </w:sectPr>
-      </w:pPr>
-    </w:p>
-    <w:p>
-      <w:r>
-        <w:drawing>
-          <wp:inline distT="0" distB="0" distL="0" distR="0">
-            <wp:extent cx="5715000" cy="3209925"/>
-            <wp:effectExtent b="0" l="0" r="0" t="0"/>
-            <wp:docPr id="0" name="" descr=""/>
-            <wp:cNvGraphicFramePr>
-              <a:graphicFrameLocks xmlns:a="http://schemas.openxmlformats.org/drawingml/2006/main" noChangeAspect="1"/>
-            </wp:cNvGraphicFramePr>
-            <a:graphic xmlns:a="http://schemas.openxmlformats.org/drawingml/2006/main">
-              <a:graphicData uri="http://schemas.openxmlformats.org/drawingml/2006/picture">
-                <pic:pic xmlns:pic="http://schemas.openxmlformats.org/drawingml/2006/picture">
-                  <pic:nvPicPr>
-                    <pic:cNvPr id="0" name="" desc=""/>
-                    <pic:cNvPicPr>
-                      <a:picLocks noChangeAspect="1" noChangeArrowheads="1"/>
-                    </pic:cNvPicPr>
-                  </pic:nvPicPr>
-                  <pic:blipFill>
-                    <a:blip r:embed="rId38" cstate="none"/>
-                    <a:srcRect/>
-                    <a:stretch>
-                      <a:fillRect/>
-                    </a:stretch>
-                  </pic:blipFill>
-                  <pic:spPr bwMode="auto">
-                    <a:xfrm>
-                      <a:ext cx="5715000" cy="3209925"/>
-                      <a:off x="0" y="0"/>
-                    </a:xfrm>
-                    <a:prstGeom prst="rect">
-                      <a:avLst/>
-                    </a:prstGeom>
-                  </pic:spPr>
-                </pic:pic>
-              </a:graphicData>
-            </a:graphic>
-          </wp:inline>
-        </w:drawing>
-      </w:r>
-    </w:p>
-    <w:p>
-      <w:pPr>
-        <w:sectPr>
-          <w:pgSz w:w="11906" w:h="16838" w:orient="portrait"/>
-          <w:pgMar w:top="1440" w:right="1440" w:bottom="1440" w:left="1440" w:header="708" w:footer="708" w:gutter="0" w:mirrorMargins="false"/>
-          <w:cols w:space="708" w:num="1"/>
-          <w:docGrid w:linePitch="360"/>
-          <w:headerReference w:type="default" r:id="rId19"/>
-          <w:footerReference w:type="default" r:id="rId20"/>
-        </w:sectPr>
-      </w:pPr>
-    </w:p>
-    <w:p>
-      <w:r>
-        <w:drawing>
-          <wp:inline distT="0" distB="0" distL="0" distR="0">
-            <wp:extent cx="5715000" cy="3209925"/>
-            <wp:effectExtent b="0" l="0" r="0" t="0"/>
-            <wp:docPr id="0" name="" descr=""/>
-            <wp:cNvGraphicFramePr>
-              <a:graphicFrameLocks xmlns:a="http://schemas.openxmlformats.org/drawingml/2006/main" noChangeAspect="1"/>
-            </wp:cNvGraphicFramePr>
-            <a:graphic xmlns:a="http://schemas.openxmlformats.org/drawingml/2006/main">
-              <a:graphicData uri="http://schemas.openxmlformats.org/drawingml/2006/picture">
-                <pic:pic xmlns:pic="http://schemas.openxmlformats.org/drawingml/2006/picture">
-                  <pic:nvPicPr>
-                    <pic:cNvPr id="0" name="" desc=""/>
-                    <pic:cNvPicPr>
-                      <a:picLocks noChangeAspect="1" noChangeArrowheads="1"/>
-                    </pic:cNvPicPr>
-                  </pic:nvPicPr>
-                  <pic:blipFill>
-                    <a:blip r:embed="rId39" cstate="none"/>
-                    <a:srcRect/>
-                    <a:stretch>
-                      <a:fillRect/>
-                    </a:stretch>
-                  </pic:blipFill>
-                  <pic:spPr bwMode="auto">
-                    <a:xfrm>
-                      <a:ext cx="5715000" cy="3209925"/>
-                      <a:off x="0" y="0"/>
-                    </a:xfrm>
-                    <a:prstGeom prst="rect">
-                      <a:avLst/>
-                    </a:prstGeom>
-                  </pic:spPr>
-                </pic:pic>
-              </a:graphicData>
-            </a:graphic>
-          </wp:inline>
-        </w:drawing>
-      </w:r>
-    </w:p>
-    <w:p>
-      <w:pPr>
-        <w:sectPr>
-          <w:pgSz w:w="11906" w:h="16838" w:orient="portrait"/>
-          <w:pgMar w:top="1440" w:right="1440" w:bottom="1440" w:left="1440" w:header="708" w:footer="708" w:gutter="0" w:mirrorMargins="false"/>
-          <w:cols w:space="708" w:num="1"/>
-          <w:docGrid w:linePitch="360"/>
-          <w:headerReference w:type="default" r:id="rId21"/>
-          <w:footerReference w:type="default" r:id="rId22"/>
-        </w:sectPr>
-      </w:pPr>
-    </w:p>
-    <w:p>
-      <w:r>
-        <w:drawing>
-          <wp:inline distT="0" distB="0" distL="0" distR="0">
-            <wp:extent cx="5715000" cy="3209925"/>
-            <wp:effectExtent b="0" l="0" r="0" t="0"/>
-            <wp:docPr id="0" name="" descr=""/>
-            <wp:cNvGraphicFramePr>
-              <a:graphicFrameLocks xmlns:a="http://schemas.openxmlformats.org/drawingml/2006/main" noChangeAspect="1"/>
-            </wp:cNvGraphicFramePr>
-            <a:graphic xmlns:a="http://schemas.openxmlformats.org/drawingml/2006/main">
-              <a:graphicData uri="http://schemas.openxmlformats.org/drawingml/2006/picture">
-                <pic:pic xmlns:pic="http://schemas.openxmlformats.org/drawingml/2006/picture">
-                  <pic:nvPicPr>
-                    <pic:cNvPr id="0" name="" desc=""/>
-                    <pic:cNvPicPr>
-                      <a:picLocks noChangeAspect="1" noChangeArrowheads="1"/>
-                    </pic:cNvPicPr>
-                  </pic:nvPicPr>
-                  <pic:blipFill>
-                    <a:blip r:embed="rId40" cstate="none"/>
-                    <a:srcRect/>
-                    <a:stretch>
-                      <a:fillRect/>
-                    </a:stretch>
-                  </pic:blipFill>
-                  <pic:spPr bwMode="auto">
-                    <a:xfrm>
-                      <a:ext cx="5715000" cy="3209925"/>
-                      <a:off x="0" y="0"/>
-                    </a:xfrm>
-                    <a:prstGeom prst="rect">
-                      <a:avLst/>
-                    </a:prstGeom>
-                  </pic:spPr>
-                </pic:pic>
-              </a:graphicData>
-            </a:graphic>
-          </wp:inline>
-        </w:drawing>
-      </w:r>
-    </w:p>
-    <w:p>
-      <w:pPr>
-        <w:sectPr>
-          <w:pgSz w:w="11906" w:h="16838" w:orient="portrait"/>
-          <w:pgMar w:top="1440" w:right="1440" w:bottom="1440" w:left="1440" w:header="708" w:footer="708" w:gutter="0" w:mirrorMargins="false"/>
-          <w:cols w:space="708" w:num="1"/>
-          <w:docGrid w:linePitch="360"/>
-          <w:headerReference w:type="default" r:id="rId23"/>
-          <w:footerReference w:type="default" r:id="rId24"/>
-        </w:sectPr>
-      </w:pPr>
-    </w:p>
-    <w:p>
-      <w:r>
-        <w:drawing>
-          <wp:inline distT="0" distB="0" distL="0" distR="0">
-            <wp:extent cx="5715000" cy="3209925"/>
-            <wp:effectExtent b="0" l="0" r="0" t="0"/>
-            <wp:docPr id="0" name="" descr=""/>
-            <wp:cNvGraphicFramePr>
-              <a:graphicFrameLocks xmlns:a="http://schemas.openxmlformats.org/drawingml/2006/main" noChangeAspect="1"/>
-            </wp:cNvGraphicFramePr>
-            <a:graphic xmlns:a="http://schemas.openxmlformats.org/drawingml/2006/main">
-              <a:graphicData uri="http://schemas.openxmlformats.org/drawingml/2006/picture">
-                <pic:pic xmlns:pic="http://schemas.openxmlformats.org/drawingml/2006/picture">
-                  <pic:nvPicPr>
-                    <pic:cNvPr id="0" name="" desc=""/>
-                    <pic:cNvPicPr>
-                      <a:picLocks noChangeAspect="1" noChangeArrowheads="1"/>
-                    </pic:cNvPicPr>
-                  </pic:nvPicPr>
-                  <pic:blipFill>
-                    <a:blip r:embed="rId41" cstate="none"/>
-                    <a:srcRect/>
-                    <a:stretch>
-                      <a:fillRect/>
-                    </a:stretch>
-                  </pic:blipFill>
-                  <pic:spPr bwMode="auto">
-                    <a:xfrm>
-                      <a:ext cx="5715000" cy="3209925"/>
-                      <a:off x="0" y="0"/>
-                    </a:xfrm>
-                    <a:prstGeom prst="rect">
-                      <a:avLst/>
-                    </a:prstGeom>
-                  </pic:spPr>
-                </pic:pic>
-              </a:graphicData>
-            </a:graphic>
-          </wp:inline>
-        </w:drawing>
-      </w:r>
-    </w:p>
-    <w:p>
-      <w:pPr>
-        <w:sectPr>
-          <w:pgSz w:w="11906" w:h="16838" w:orient="portrait"/>
-          <w:pgMar w:top="1440" w:right="1440" w:bottom="1440" w:left="1440" w:header="708" w:footer="708" w:gutter="0" w:mirrorMargins="false"/>
-          <w:cols w:space="708" w:num="1"/>
-          <w:docGrid w:linePitch="360"/>
-          <w:headerReference w:type="default" r:id="rId25"/>
-          <w:footerReference w:type="default" r:id="rId26"/>
-        </w:sectPr>
-      </w:pPr>
-    </w:p>
-    <w:p>
-      <w:r>
-        <w:drawing>
-          <wp:inline distT="0" distB="0" distL="0" distR="0">
-            <wp:extent cx="5715000" cy="3209925"/>
-            <wp:effectExtent b="0" l="0" r="0" t="0"/>
-            <wp:docPr id="0" name="" descr=""/>
-            <wp:cNvGraphicFramePr>
-              <a:graphicFrameLocks xmlns:a="http://schemas.openxmlformats.org/drawingml/2006/main" noChangeAspect="1"/>
-            </wp:cNvGraphicFramePr>
-            <a:graphic xmlns:a="http://schemas.openxmlformats.org/drawingml/2006/main">
-              <a:graphicData uri="http://schemas.openxmlformats.org/drawingml/2006/picture">
-                <pic:pic xmlns:pic="http://schemas.openxmlformats.org/drawingml/2006/picture">
-                  <pic:nvPicPr>
-                    <pic:cNvPr id="0" name="" desc=""/>
-                    <pic:cNvPicPr>
-                      <a:picLocks noChangeAspect="1" noChangeArrowheads="1"/>
-                    </pic:cNvPicPr>
-                  </pic:nvPicPr>
-                  <pic:blipFill>
-                    <a:blip r:embed="rId42" cstate="none"/>
-                    <a:srcRect/>
-                    <a:stretch>
-                      <a:fillRect/>
-                    </a:stretch>
-                  </pic:blipFill>
-                  <pic:spPr bwMode="auto">
-                    <a:xfrm>
-                      <a:ext cx="5715000" cy="3209925"/>
-                      <a:off x="0" y="0"/>
-                    </a:xfrm>
-                    <a:prstGeom prst="rect">
-                      <a:avLst/>
-                    </a:prstGeom>
-                  </pic:spPr>
-                </pic:pic>
-              </a:graphicData>
-            </a:graphic>
-          </wp:inline>
-        </w:drawing>
-      </w:r>
-    </w:p>
-    <w:p>
-      <w:pPr>
-        <w:sectPr>
-          <w:pgSz w:w="11906" w:h="16838" w:orient="portrait"/>
-          <w:pgMar w:top="1440" w:right="1440" w:bottom="1440" w:left="1440" w:header="708" w:footer="708" w:gutter="0" w:mirrorMargins="false"/>
-          <w:cols w:space="708" w:num="1"/>
-          <w:docGrid w:linePitch="360"/>
-          <w:headerReference w:type="default" r:id="rId27"/>
-          <w:footerReference w:type="default" r:id="rId28"/>
-        </w:sectPr>
-      </w:pPr>
-    </w:p>
-    <w:p>
-      <w:r>
-        <w:drawing>
-          <wp:inline distT="0" distB="0" distL="0" distR="0">
-            <wp:extent cx="5715000" cy="3209925"/>
-            <wp:effectExtent b="0" l="0" r="0" t="0"/>
-            <wp:docPr id="0" name="" descr=""/>
-            <wp:cNvGraphicFramePr>
-              <a:graphicFrameLocks xmlns:a="http://schemas.openxmlformats.org/drawingml/2006/main" noChangeAspect="1"/>
-            </wp:cNvGraphicFramePr>
-            <a:graphic xmlns:a="http://schemas.openxmlformats.org/drawingml/2006/main">
-              <a:graphicData uri="http://schemas.openxmlformats.org/drawingml/2006/picture">
-                <pic:pic xmlns:pic="http://schemas.openxmlformats.org/drawingml/2006/picture">
-                  <pic:nvPicPr>
-                    <pic:cNvPr id="0" name="" desc=""/>
-                    <pic:cNvPicPr>
-                      <a:picLocks noChangeAspect="1" noChangeArrowheads="1"/>
-                    </pic:cNvPicPr>
-                  </pic:nvPicPr>
-                  <pic:blipFill>
-                    <a:blip r:embed="rId43" cstate="none"/>
-                    <a:srcRect/>
-                    <a:stretch>
-                      <a:fillRect/>
-                    </a:stretch>
-                  </pic:blipFill>
-                  <pic:spPr bwMode="auto">
-                    <a:xfrm>
-                      <a:ext cx="5715000" cy="3209925"/>
-                      <a:off x="0" y="0"/>
-                    </a:xfrm>
-                    <a:prstGeom prst="rect">
-                      <a:avLst/>
-                    </a:prstGeom>
-                  </pic:spPr>
-                </pic:pic>
-              </a:graphicData>
-            </a:graphic>
-          </wp:inline>
-        </w:drawing>
-      </w:r>
-    </w:p>
     <w:sectPr>
       <w:pgSz w:w="11906" w:h="16838" w:orient="portrait"/>
       <w:pgMar w:top="1440" w:right="1440" w:bottom="1440" w:left="1440" w:header="708" w:footer="708" w:gutter="0" w:mirrorMargins="false"/>
       <w:cols w:space="708" w:num="1"/>
       <w:docGrid w:linePitch="360"/>
-      <w:headerReference w:type="default" r:id="rId29"/>
-      <w:footerReference w:type="default" r:id="rId30"/>
+      <w:headerReference w:type="default" r:id="rId15"/>
+      <w:footerReference w:type="default" r:id="rId16"/>
     </w:sectPr>
   </w:body>
 </w:document>
@@ -708,22 +330,6 @@
 <w:ftr xmlns:wpc="http://schemas.microsoft.com/office/word/2010/wordprocessingCanvas" xmlns:mc="http://schemas.openxmlformats.org/markup-compatibility/2006" xmlns:o="urn:schemas-microsoft-com:office:office" xmlns:r="http://schemas.openxmlformats.org/officeDocument/2006/relationships" xmlns:m="http://schemas.openxmlformats.org/officeDocument/2006/math" xmlns:v="urn:schemas-microsoft-com:vml" xmlns:wp14="http://schemas.microsoft.com/office/word/2010/wordprocessingDrawing" xmlns:wp="http://schemas.openxmlformats.org/drawingml/2006/wordprocessingDrawing" xmlns:w10="urn:schemas-microsoft-com:office:word" xmlns:w="http://schemas.openxmlformats.org/wordprocessingml/2006/main" xmlns:w14="http://schemas.microsoft.com/office/word/2010/wordml" xmlns:w15="http://schemas.microsoft.com/office/word/2012/wordml" xmlns:wpg="http://schemas.microsoft.com/office/word/2010/wordprocessingGroup" xmlns:wpi="http://schemas.microsoft.com/office/word/2010/wordprocessingInk" xmlns:wne="http://schemas.microsoft.com/office/word/2006/wordml" xmlns:wps="http://schemas.microsoft.com/office/word/2010/wordprocessingShape"/>
 </file>
 
-<file path=word/footer10.xml><?xml version="1.0" encoding="utf-8"?>
-<w:ftr xmlns:wpc="http://schemas.microsoft.com/office/word/2010/wordprocessingCanvas" xmlns:mc="http://schemas.openxmlformats.org/markup-compatibility/2006" xmlns:o="urn:schemas-microsoft-com:office:office" xmlns:r="http://schemas.openxmlformats.org/officeDocument/2006/relationships" xmlns:m="http://schemas.openxmlformats.org/officeDocument/2006/math" xmlns:v="urn:schemas-microsoft-com:vml" xmlns:wp14="http://schemas.microsoft.com/office/word/2010/wordprocessingDrawing" xmlns:wp="http://schemas.openxmlformats.org/drawingml/2006/wordprocessingDrawing" xmlns:w10="urn:schemas-microsoft-com:office:word" xmlns:w="http://schemas.openxmlformats.org/wordprocessingml/2006/main" xmlns:w14="http://schemas.microsoft.com/office/word/2010/wordml" xmlns:w15="http://schemas.microsoft.com/office/word/2012/wordml" xmlns:wpg="http://schemas.microsoft.com/office/word/2010/wordprocessingGroup" xmlns:wpi="http://schemas.microsoft.com/office/word/2010/wordprocessingInk" xmlns:wne="http://schemas.microsoft.com/office/word/2006/wordml" xmlns:wps="http://schemas.microsoft.com/office/word/2010/wordprocessingShape"/>
-</file>
-
-<file path=word/footer11.xml><?xml version="1.0" encoding="utf-8"?>
-<w:ftr xmlns:wpc="http://schemas.microsoft.com/office/word/2010/wordprocessingCanvas" xmlns:mc="http://schemas.openxmlformats.org/markup-compatibility/2006" xmlns:o="urn:schemas-microsoft-com:office:office" xmlns:r="http://schemas.openxmlformats.org/officeDocument/2006/relationships" xmlns:m="http://schemas.openxmlformats.org/officeDocument/2006/math" xmlns:v="urn:schemas-microsoft-com:vml" xmlns:wp14="http://schemas.microsoft.com/office/word/2010/wordprocessingDrawing" xmlns:wp="http://schemas.openxmlformats.org/drawingml/2006/wordprocessingDrawing" xmlns:w10="urn:schemas-microsoft-com:office:word" xmlns:w="http://schemas.openxmlformats.org/wordprocessingml/2006/main" xmlns:w14="http://schemas.microsoft.com/office/word/2010/wordml" xmlns:w15="http://schemas.microsoft.com/office/word/2012/wordml" xmlns:wpg="http://schemas.microsoft.com/office/word/2010/wordprocessingGroup" xmlns:wpi="http://schemas.microsoft.com/office/word/2010/wordprocessingInk" xmlns:wne="http://schemas.microsoft.com/office/word/2006/wordml" xmlns:wps="http://schemas.microsoft.com/office/word/2010/wordprocessingShape"/>
-</file>
-
-<file path=word/footer12.xml><?xml version="1.0" encoding="utf-8"?>
-<w:ftr xmlns:wpc="http://schemas.microsoft.com/office/word/2010/wordprocessingCanvas" xmlns:mc="http://schemas.openxmlformats.org/markup-compatibility/2006" xmlns:o="urn:schemas-microsoft-com:office:office" xmlns:r="http://schemas.openxmlformats.org/officeDocument/2006/relationships" xmlns:m="http://schemas.openxmlformats.org/officeDocument/2006/math" xmlns:v="urn:schemas-microsoft-com:vml" xmlns:wp14="http://schemas.microsoft.com/office/word/2010/wordprocessingDrawing" xmlns:wp="http://schemas.openxmlformats.org/drawingml/2006/wordprocessingDrawing" xmlns:w10="urn:schemas-microsoft-com:office:word" xmlns:w="http://schemas.openxmlformats.org/wordprocessingml/2006/main" xmlns:w14="http://schemas.microsoft.com/office/word/2010/wordml" xmlns:w15="http://schemas.microsoft.com/office/word/2012/wordml" xmlns:wpg="http://schemas.microsoft.com/office/word/2010/wordprocessingGroup" xmlns:wpi="http://schemas.microsoft.com/office/word/2010/wordprocessingInk" xmlns:wne="http://schemas.microsoft.com/office/word/2006/wordml" xmlns:wps="http://schemas.microsoft.com/office/word/2010/wordprocessingShape"/>
-</file>
-
-<file path=word/footer13.xml><?xml version="1.0" encoding="utf-8"?>
-<w:ftr xmlns:wpc="http://schemas.microsoft.com/office/word/2010/wordprocessingCanvas" xmlns:mc="http://schemas.openxmlformats.org/markup-compatibility/2006" xmlns:o="urn:schemas-microsoft-com:office:office" xmlns:r="http://schemas.openxmlformats.org/officeDocument/2006/relationships" xmlns:m="http://schemas.openxmlformats.org/officeDocument/2006/math" xmlns:v="urn:schemas-microsoft-com:vml" xmlns:wp14="http://schemas.microsoft.com/office/word/2010/wordprocessingDrawing" xmlns:wp="http://schemas.openxmlformats.org/drawingml/2006/wordprocessingDrawing" xmlns:w10="urn:schemas-microsoft-com:office:word" xmlns:w="http://schemas.openxmlformats.org/wordprocessingml/2006/main" xmlns:w14="http://schemas.microsoft.com/office/word/2010/wordml" xmlns:w15="http://schemas.microsoft.com/office/word/2012/wordml" xmlns:wpg="http://schemas.microsoft.com/office/word/2010/wordprocessingGroup" xmlns:wpi="http://schemas.microsoft.com/office/word/2010/wordprocessingInk" xmlns:wne="http://schemas.microsoft.com/office/word/2006/wordml" xmlns:wps="http://schemas.microsoft.com/office/word/2010/wordprocessingShape"/>
-</file>
-
 <file path=word/footer2.xml><?xml version="1.0" encoding="utf-8"?>
 <w:ftr xmlns:wpc="http://schemas.microsoft.com/office/word/2010/wordprocessingCanvas" xmlns:mc="http://schemas.openxmlformats.org/markup-compatibility/2006" xmlns:o="urn:schemas-microsoft-com:office:office" xmlns:r="http://schemas.openxmlformats.org/officeDocument/2006/relationships" xmlns:m="http://schemas.openxmlformats.org/officeDocument/2006/math" xmlns:v="urn:schemas-microsoft-com:vml" xmlns:wp14="http://schemas.microsoft.com/office/word/2010/wordprocessingDrawing" xmlns:wp="http://schemas.openxmlformats.org/drawingml/2006/wordprocessingDrawing" xmlns:w10="urn:schemas-microsoft-com:office:word" xmlns:w="http://schemas.openxmlformats.org/wordprocessingml/2006/main" xmlns:w14="http://schemas.microsoft.com/office/word/2010/wordml" xmlns:w15="http://schemas.microsoft.com/office/word/2012/wordml" xmlns:wpg="http://schemas.microsoft.com/office/word/2010/wordprocessingGroup" xmlns:wpi="http://schemas.microsoft.com/office/word/2010/wordprocessingInk" xmlns:wne="http://schemas.microsoft.com/office/word/2006/wordml" xmlns:wps="http://schemas.microsoft.com/office/word/2010/wordprocessingShape"/>
 </file>
@@ -741,18 +347,6 @@
 </file>
 
 <file path=word/footer6.xml><?xml version="1.0" encoding="utf-8"?>
-<w:ftr xmlns:wpc="http://schemas.microsoft.com/office/word/2010/wordprocessingCanvas" xmlns:mc="http://schemas.openxmlformats.org/markup-compatibility/2006" xmlns:o="urn:schemas-microsoft-com:office:office" xmlns:r="http://schemas.openxmlformats.org/officeDocument/2006/relationships" xmlns:m="http://schemas.openxmlformats.org/officeDocument/2006/math" xmlns:v="urn:schemas-microsoft-com:vml" xmlns:wp14="http://schemas.microsoft.com/office/word/2010/wordprocessingDrawing" xmlns:wp="http://schemas.openxmlformats.org/drawingml/2006/wordprocessingDrawing" xmlns:w10="urn:schemas-microsoft-com:office:word" xmlns:w="http://schemas.openxmlformats.org/wordprocessingml/2006/main" xmlns:w14="http://schemas.microsoft.com/office/word/2010/wordml" xmlns:w15="http://schemas.microsoft.com/office/word/2012/wordml" xmlns:wpg="http://schemas.microsoft.com/office/word/2010/wordprocessingGroup" xmlns:wpi="http://schemas.microsoft.com/office/word/2010/wordprocessingInk" xmlns:wne="http://schemas.microsoft.com/office/word/2006/wordml" xmlns:wps="http://schemas.microsoft.com/office/word/2010/wordprocessingShape"/>
-</file>
-
-<file path=word/footer7.xml><?xml version="1.0" encoding="utf-8"?>
-<w:ftr xmlns:wpc="http://schemas.microsoft.com/office/word/2010/wordprocessingCanvas" xmlns:mc="http://schemas.openxmlformats.org/markup-compatibility/2006" xmlns:o="urn:schemas-microsoft-com:office:office" xmlns:r="http://schemas.openxmlformats.org/officeDocument/2006/relationships" xmlns:m="http://schemas.openxmlformats.org/officeDocument/2006/math" xmlns:v="urn:schemas-microsoft-com:vml" xmlns:wp14="http://schemas.microsoft.com/office/word/2010/wordprocessingDrawing" xmlns:wp="http://schemas.openxmlformats.org/drawingml/2006/wordprocessingDrawing" xmlns:w10="urn:schemas-microsoft-com:office:word" xmlns:w="http://schemas.openxmlformats.org/wordprocessingml/2006/main" xmlns:w14="http://schemas.microsoft.com/office/word/2010/wordml" xmlns:w15="http://schemas.microsoft.com/office/word/2012/wordml" xmlns:wpg="http://schemas.microsoft.com/office/word/2010/wordprocessingGroup" xmlns:wpi="http://schemas.microsoft.com/office/word/2010/wordprocessingInk" xmlns:wne="http://schemas.microsoft.com/office/word/2006/wordml" xmlns:wps="http://schemas.microsoft.com/office/word/2010/wordprocessingShape"/>
-</file>
-
-<file path=word/footer8.xml><?xml version="1.0" encoding="utf-8"?>
-<w:ftr xmlns:wpc="http://schemas.microsoft.com/office/word/2010/wordprocessingCanvas" xmlns:mc="http://schemas.openxmlformats.org/markup-compatibility/2006" xmlns:o="urn:schemas-microsoft-com:office:office" xmlns:r="http://schemas.openxmlformats.org/officeDocument/2006/relationships" xmlns:m="http://schemas.openxmlformats.org/officeDocument/2006/math" xmlns:v="urn:schemas-microsoft-com:vml" xmlns:wp14="http://schemas.microsoft.com/office/word/2010/wordprocessingDrawing" xmlns:wp="http://schemas.openxmlformats.org/drawingml/2006/wordprocessingDrawing" xmlns:w10="urn:schemas-microsoft-com:office:word" xmlns:w="http://schemas.openxmlformats.org/wordprocessingml/2006/main" xmlns:w14="http://schemas.microsoft.com/office/word/2010/wordml" xmlns:w15="http://schemas.microsoft.com/office/word/2012/wordml" xmlns:wpg="http://schemas.microsoft.com/office/word/2010/wordprocessingGroup" xmlns:wpi="http://schemas.microsoft.com/office/word/2010/wordprocessingInk" xmlns:wne="http://schemas.microsoft.com/office/word/2006/wordml" xmlns:wps="http://schemas.microsoft.com/office/word/2010/wordprocessingShape"/>
-</file>
-
-<file path=word/footer9.xml><?xml version="1.0" encoding="utf-8"?>
 <w:ftr xmlns:wpc="http://schemas.microsoft.com/office/word/2010/wordprocessingCanvas" xmlns:mc="http://schemas.openxmlformats.org/markup-compatibility/2006" xmlns:o="urn:schemas-microsoft-com:office:office" xmlns:r="http://schemas.openxmlformats.org/officeDocument/2006/relationships" xmlns:m="http://schemas.openxmlformats.org/officeDocument/2006/math" xmlns:v="urn:schemas-microsoft-com:vml" xmlns:wp14="http://schemas.microsoft.com/office/word/2010/wordprocessingDrawing" xmlns:wp="http://schemas.openxmlformats.org/drawingml/2006/wordprocessingDrawing" xmlns:w10="urn:schemas-microsoft-com:office:word" xmlns:w="http://schemas.openxmlformats.org/wordprocessingml/2006/main" xmlns:w14="http://schemas.microsoft.com/office/word/2010/wordml" xmlns:w15="http://schemas.microsoft.com/office/word/2012/wordml" xmlns:wpg="http://schemas.microsoft.com/office/word/2010/wordprocessingGroup" xmlns:wpi="http://schemas.microsoft.com/office/word/2010/wordprocessingInk" xmlns:wne="http://schemas.microsoft.com/office/word/2006/wordml" xmlns:wps="http://schemas.microsoft.com/office/word/2010/wordprocessingShape"/>
 </file>
 
@@ -797,22 +391,6 @@
 <w:hdr xmlns:wpc="http://schemas.microsoft.com/office/word/2010/wordprocessingCanvas" xmlns:mc="http://schemas.openxmlformats.org/markup-compatibility/2006" xmlns:o="urn:schemas-microsoft-com:office:office" xmlns:r="http://schemas.openxmlformats.org/officeDocument/2006/relationships" xmlns:m="http://schemas.openxmlformats.org/officeDocument/2006/math" xmlns:v="urn:schemas-microsoft-com:vml" xmlns:wp14="http://schemas.microsoft.com/office/word/2010/wordprocessingDrawing" xmlns:wp="http://schemas.openxmlformats.org/drawingml/2006/wordprocessingDrawing" xmlns:w10="urn:schemas-microsoft-com:office:word" xmlns:w="http://schemas.openxmlformats.org/wordprocessingml/2006/main" xmlns:w14="http://schemas.microsoft.com/office/word/2010/wordml" xmlns:w15="http://schemas.microsoft.com/office/word/2012/wordml" xmlns:wpg="http://schemas.microsoft.com/office/word/2010/wordprocessingGroup" xmlns:wpi="http://schemas.microsoft.com/office/word/2010/wordprocessingInk" xmlns:wne="http://schemas.microsoft.com/office/word/2006/wordml" xmlns:wps="http://schemas.microsoft.com/office/word/2010/wordprocessingShape" xmlns:cx="http://schemas.microsoft.com/office/drawing/2014/chartex" xmlns:cx1="http://schemas.microsoft.com/office/drawing/2015/9/8/chartex" xmlns:cx2="http://schemas.microsoft.com/office/drawing/2015/10/21/chartex" xmlns:cx3="http://schemas.microsoft.com/office/drawing/2016/5/9/chartex" xmlns:cx4="http://schemas.microsoft.com/office/drawing/2016/5/10/chartex" xmlns:cx5="http://schemas.microsoft.com/office/drawing/2016/5/11/chartex" xmlns:cx6="http://schemas.microsoft.com/office/drawing/2016/5/12/chartex" xmlns:cx7="http://schemas.microsoft.com/office/drawing/2016/5/13/chartex" xmlns:cx8="http://schemas.microsoft.com/office/drawing/2016/5/14/chartex" xmlns:w16cid="http://schemas.microsoft.com/office/word/2016/wordml/cid" xmlns:w16se="http://schemas.microsoft.com/office/word/2015/wordml/symex"/>
 </file>
 
-<file path=word/header10.xml><?xml version="1.0" encoding="utf-8"?>
-<w:hdr xmlns:wpc="http://schemas.microsoft.com/office/word/2010/wordprocessingCanvas" xmlns:mc="http://schemas.openxmlformats.org/markup-compatibility/2006" xmlns:o="urn:schemas-microsoft-com:office:office" xmlns:r="http://schemas.openxmlformats.org/officeDocument/2006/relationships" xmlns:m="http://schemas.openxmlformats.org/officeDocument/2006/math" xmlns:v="urn:schemas-microsoft-com:vml" xmlns:wp14="http://schemas.microsoft.com/office/word/2010/wordprocessingDrawing" xmlns:wp="http://schemas.openxmlformats.org/drawingml/2006/wordprocessingDrawing" xmlns:w10="urn:schemas-microsoft-com:office:word" xmlns:w="http://schemas.openxmlformats.org/wordprocessingml/2006/main" xmlns:w14="http://schemas.microsoft.com/office/word/2010/wordml" xmlns:w15="http://schemas.microsoft.com/office/word/2012/wordml" xmlns:wpg="http://schemas.microsoft.com/office/word/2010/wordprocessingGroup" xmlns:wpi="http://schemas.microsoft.com/office/word/2010/wordprocessingInk" xmlns:wne="http://schemas.microsoft.com/office/word/2006/wordml" xmlns:wps="http://schemas.microsoft.com/office/word/2010/wordprocessingShape" xmlns:cx="http://schemas.microsoft.com/office/drawing/2014/chartex" xmlns:cx1="http://schemas.microsoft.com/office/drawing/2015/9/8/chartex" xmlns:cx2="http://schemas.microsoft.com/office/drawing/2015/10/21/chartex" xmlns:cx3="http://schemas.microsoft.com/office/drawing/2016/5/9/chartex" xmlns:cx4="http://schemas.microsoft.com/office/drawing/2016/5/10/chartex" xmlns:cx5="http://schemas.microsoft.com/office/drawing/2016/5/11/chartex" xmlns:cx6="http://schemas.microsoft.com/office/drawing/2016/5/12/chartex" xmlns:cx7="http://schemas.microsoft.com/office/drawing/2016/5/13/chartex" xmlns:cx8="http://schemas.microsoft.com/office/drawing/2016/5/14/chartex" xmlns:w16cid="http://schemas.microsoft.com/office/word/2016/wordml/cid" xmlns:w16se="http://schemas.microsoft.com/office/word/2015/wordml/symex"/>
-</file>
-
-<file path=word/header11.xml><?xml version="1.0" encoding="utf-8"?>
-<w:hdr xmlns:wpc="http://schemas.microsoft.com/office/word/2010/wordprocessingCanvas" xmlns:mc="http://schemas.openxmlformats.org/markup-compatibility/2006" xmlns:o="urn:schemas-microsoft-com:office:office" xmlns:r="http://schemas.openxmlformats.org/officeDocument/2006/relationships" xmlns:m="http://schemas.openxmlformats.org/officeDocument/2006/math" xmlns:v="urn:schemas-microsoft-com:vml" xmlns:wp14="http://schemas.microsoft.com/office/word/2010/wordprocessingDrawing" xmlns:wp="http://schemas.openxmlformats.org/drawingml/2006/wordprocessingDrawing" xmlns:w10="urn:schemas-microsoft-com:office:word" xmlns:w="http://schemas.openxmlformats.org/wordprocessingml/2006/main" xmlns:w14="http://schemas.microsoft.com/office/word/2010/wordml" xmlns:w15="http://schemas.microsoft.com/office/word/2012/wordml" xmlns:wpg="http://schemas.microsoft.com/office/word/2010/wordprocessingGroup" xmlns:wpi="http://schemas.microsoft.com/office/word/2010/wordprocessingInk" xmlns:wne="http://schemas.microsoft.com/office/word/2006/wordml" xmlns:wps="http://schemas.microsoft.com/office/word/2010/wordprocessingShape" xmlns:cx="http://schemas.microsoft.com/office/drawing/2014/chartex" xmlns:cx1="http://schemas.microsoft.com/office/drawing/2015/9/8/chartex" xmlns:cx2="http://schemas.microsoft.com/office/drawing/2015/10/21/chartex" xmlns:cx3="http://schemas.microsoft.com/office/drawing/2016/5/9/chartex" xmlns:cx4="http://schemas.microsoft.com/office/drawing/2016/5/10/chartex" xmlns:cx5="http://schemas.microsoft.com/office/drawing/2016/5/11/chartex" xmlns:cx6="http://schemas.microsoft.com/office/drawing/2016/5/12/chartex" xmlns:cx7="http://schemas.microsoft.com/office/drawing/2016/5/13/chartex" xmlns:cx8="http://schemas.microsoft.com/office/drawing/2016/5/14/chartex" xmlns:w16cid="http://schemas.microsoft.com/office/word/2016/wordml/cid" xmlns:w16se="http://schemas.microsoft.com/office/word/2015/wordml/symex"/>
-</file>
-
-<file path=word/header12.xml><?xml version="1.0" encoding="utf-8"?>
-<w:hdr xmlns:wpc="http://schemas.microsoft.com/office/word/2010/wordprocessingCanvas" xmlns:mc="http://schemas.openxmlformats.org/markup-compatibility/2006" xmlns:o="urn:schemas-microsoft-com:office:office" xmlns:r="http://schemas.openxmlformats.org/officeDocument/2006/relationships" xmlns:m="http://schemas.openxmlformats.org/officeDocument/2006/math" xmlns:v="urn:schemas-microsoft-com:vml" xmlns:wp14="http://schemas.microsoft.com/office/word/2010/wordprocessingDrawing" xmlns:wp="http://schemas.openxmlformats.org/drawingml/2006/wordprocessingDrawing" xmlns:w10="urn:schemas-microsoft-com:office:word" xmlns:w="http://schemas.openxmlformats.org/wordprocessingml/2006/main" xmlns:w14="http://schemas.microsoft.com/office/word/2010/wordml" xmlns:w15="http://schemas.microsoft.com/office/word/2012/wordml" xmlns:wpg="http://schemas.microsoft.com/office/word/2010/wordprocessingGroup" xmlns:wpi="http://schemas.microsoft.com/office/word/2010/wordprocessingInk" xmlns:wne="http://schemas.microsoft.com/office/word/2006/wordml" xmlns:wps="http://schemas.microsoft.com/office/word/2010/wordprocessingShape" xmlns:cx="http://schemas.microsoft.com/office/drawing/2014/chartex" xmlns:cx1="http://schemas.microsoft.com/office/drawing/2015/9/8/chartex" xmlns:cx2="http://schemas.microsoft.com/office/drawing/2015/10/21/chartex" xmlns:cx3="http://schemas.microsoft.com/office/drawing/2016/5/9/chartex" xmlns:cx4="http://schemas.microsoft.com/office/drawing/2016/5/10/chartex" xmlns:cx5="http://schemas.microsoft.com/office/drawing/2016/5/11/chartex" xmlns:cx6="http://schemas.microsoft.com/office/drawing/2016/5/12/chartex" xmlns:cx7="http://schemas.microsoft.com/office/drawing/2016/5/13/chartex" xmlns:cx8="http://schemas.microsoft.com/office/drawing/2016/5/14/chartex" xmlns:w16cid="http://schemas.microsoft.com/office/word/2016/wordml/cid" xmlns:w16se="http://schemas.microsoft.com/office/word/2015/wordml/symex"/>
-</file>
-
-<file path=word/header13.xml><?xml version="1.0" encoding="utf-8"?>
-<w:hdr xmlns:wpc="http://schemas.microsoft.com/office/word/2010/wordprocessingCanvas" xmlns:mc="http://schemas.openxmlformats.org/markup-compatibility/2006" xmlns:o="urn:schemas-microsoft-com:office:office" xmlns:r="http://schemas.openxmlformats.org/officeDocument/2006/relationships" xmlns:m="http://schemas.openxmlformats.org/officeDocument/2006/math" xmlns:v="urn:schemas-microsoft-com:vml" xmlns:wp14="http://schemas.microsoft.com/office/word/2010/wordprocessingDrawing" xmlns:wp="http://schemas.openxmlformats.org/drawingml/2006/wordprocessingDrawing" xmlns:w10="urn:schemas-microsoft-com:office:word" xmlns:w="http://schemas.openxmlformats.org/wordprocessingml/2006/main" xmlns:w14="http://schemas.microsoft.com/office/word/2010/wordml" xmlns:w15="http://schemas.microsoft.com/office/word/2012/wordml" xmlns:wpg="http://schemas.microsoft.com/office/word/2010/wordprocessingGroup" xmlns:wpi="http://schemas.microsoft.com/office/word/2010/wordprocessingInk" xmlns:wne="http://schemas.microsoft.com/office/word/2006/wordml" xmlns:wps="http://schemas.microsoft.com/office/word/2010/wordprocessingShape" xmlns:cx="http://schemas.microsoft.com/office/drawing/2014/chartex" xmlns:cx1="http://schemas.microsoft.com/office/drawing/2015/9/8/chartex" xmlns:cx2="http://schemas.microsoft.com/office/drawing/2015/10/21/chartex" xmlns:cx3="http://schemas.microsoft.com/office/drawing/2016/5/9/chartex" xmlns:cx4="http://schemas.microsoft.com/office/drawing/2016/5/10/chartex" xmlns:cx5="http://schemas.microsoft.com/office/drawing/2016/5/11/chartex" xmlns:cx6="http://schemas.microsoft.com/office/drawing/2016/5/12/chartex" xmlns:cx7="http://schemas.microsoft.com/office/drawing/2016/5/13/chartex" xmlns:cx8="http://schemas.microsoft.com/office/drawing/2016/5/14/chartex" xmlns:w16cid="http://schemas.microsoft.com/office/word/2016/wordml/cid" xmlns:w16se="http://schemas.microsoft.com/office/word/2015/wordml/symex"/>
-</file>
-
 <file path=word/header2.xml><?xml version="1.0" encoding="utf-8"?>
 <w:hdr xmlns:wpc="http://schemas.microsoft.com/office/word/2010/wordprocessingCanvas" xmlns:mc="http://schemas.openxmlformats.org/markup-compatibility/2006" xmlns:o="urn:schemas-microsoft-com:office:office" xmlns:r="http://schemas.openxmlformats.org/officeDocument/2006/relationships" xmlns:m="http://schemas.openxmlformats.org/officeDocument/2006/math" xmlns:v="urn:schemas-microsoft-com:vml" xmlns:wp14="http://schemas.microsoft.com/office/word/2010/wordprocessingDrawing" xmlns:wp="http://schemas.openxmlformats.org/drawingml/2006/wordprocessingDrawing" xmlns:w10="urn:schemas-microsoft-com:office:word" xmlns:w="http://schemas.openxmlformats.org/wordprocessingml/2006/main" xmlns:w14="http://schemas.microsoft.com/office/word/2010/wordml" xmlns:w15="http://schemas.microsoft.com/office/word/2012/wordml" xmlns:wpg="http://schemas.microsoft.com/office/word/2010/wordprocessingGroup" xmlns:wpi="http://schemas.microsoft.com/office/word/2010/wordprocessingInk" xmlns:wne="http://schemas.microsoft.com/office/word/2006/wordml" xmlns:wps="http://schemas.microsoft.com/office/word/2010/wordprocessingShape" xmlns:cx="http://schemas.microsoft.com/office/drawing/2014/chartex" xmlns:cx1="http://schemas.microsoft.com/office/drawing/2015/9/8/chartex" xmlns:cx2="http://schemas.microsoft.com/office/drawing/2015/10/21/chartex" xmlns:cx3="http://schemas.microsoft.com/office/drawing/2016/5/9/chartex" xmlns:cx4="http://schemas.microsoft.com/office/drawing/2016/5/10/chartex" xmlns:cx5="http://schemas.microsoft.com/office/drawing/2016/5/11/chartex" xmlns:cx6="http://schemas.microsoft.com/office/drawing/2016/5/12/chartex" xmlns:cx7="http://schemas.microsoft.com/office/drawing/2016/5/13/chartex" xmlns:cx8="http://schemas.microsoft.com/office/drawing/2016/5/14/chartex" xmlns:w16cid="http://schemas.microsoft.com/office/word/2016/wordml/cid" xmlns:w16se="http://schemas.microsoft.com/office/word/2015/wordml/symex"/>
 </file>
@@ -830,18 +408,6 @@
 </file>
 
 <file path=word/header6.xml><?xml version="1.0" encoding="utf-8"?>
-<w:hdr xmlns:wpc="http://schemas.microsoft.com/office/word/2010/wordprocessingCanvas" xmlns:mc="http://schemas.openxmlformats.org/markup-compatibility/2006" xmlns:o="urn:schemas-microsoft-com:office:office" xmlns:r="http://schemas.openxmlformats.org/officeDocument/2006/relationships" xmlns:m="http://schemas.openxmlformats.org/officeDocument/2006/math" xmlns:v="urn:schemas-microsoft-com:vml" xmlns:wp14="http://schemas.microsoft.com/office/word/2010/wordprocessingDrawing" xmlns:wp="http://schemas.openxmlformats.org/drawingml/2006/wordprocessingDrawing" xmlns:w10="urn:schemas-microsoft-com:office:word" xmlns:w="http://schemas.openxmlformats.org/wordprocessingml/2006/main" xmlns:w14="http://schemas.microsoft.com/office/word/2010/wordml" xmlns:w15="http://schemas.microsoft.com/office/word/2012/wordml" xmlns:wpg="http://schemas.microsoft.com/office/word/2010/wordprocessingGroup" xmlns:wpi="http://schemas.microsoft.com/office/word/2010/wordprocessingInk" xmlns:wne="http://schemas.microsoft.com/office/word/2006/wordml" xmlns:wps="http://schemas.microsoft.com/office/word/2010/wordprocessingShape" xmlns:cx="http://schemas.microsoft.com/office/drawing/2014/chartex" xmlns:cx1="http://schemas.microsoft.com/office/drawing/2015/9/8/chartex" xmlns:cx2="http://schemas.microsoft.com/office/drawing/2015/10/21/chartex" xmlns:cx3="http://schemas.microsoft.com/office/drawing/2016/5/9/chartex" xmlns:cx4="http://schemas.microsoft.com/office/drawing/2016/5/10/chartex" xmlns:cx5="http://schemas.microsoft.com/office/drawing/2016/5/11/chartex" xmlns:cx6="http://schemas.microsoft.com/office/drawing/2016/5/12/chartex" xmlns:cx7="http://schemas.microsoft.com/office/drawing/2016/5/13/chartex" xmlns:cx8="http://schemas.microsoft.com/office/drawing/2016/5/14/chartex" xmlns:w16cid="http://schemas.microsoft.com/office/word/2016/wordml/cid" xmlns:w16se="http://schemas.microsoft.com/office/word/2015/wordml/symex"/>
-</file>
-
-<file path=word/header7.xml><?xml version="1.0" encoding="utf-8"?>
-<w:hdr xmlns:wpc="http://schemas.microsoft.com/office/word/2010/wordprocessingCanvas" xmlns:mc="http://schemas.openxmlformats.org/markup-compatibility/2006" xmlns:o="urn:schemas-microsoft-com:office:office" xmlns:r="http://schemas.openxmlformats.org/officeDocument/2006/relationships" xmlns:m="http://schemas.openxmlformats.org/officeDocument/2006/math" xmlns:v="urn:schemas-microsoft-com:vml" xmlns:wp14="http://schemas.microsoft.com/office/word/2010/wordprocessingDrawing" xmlns:wp="http://schemas.openxmlformats.org/drawingml/2006/wordprocessingDrawing" xmlns:w10="urn:schemas-microsoft-com:office:word" xmlns:w="http://schemas.openxmlformats.org/wordprocessingml/2006/main" xmlns:w14="http://schemas.microsoft.com/office/word/2010/wordml" xmlns:w15="http://schemas.microsoft.com/office/word/2012/wordml" xmlns:wpg="http://schemas.microsoft.com/office/word/2010/wordprocessingGroup" xmlns:wpi="http://schemas.microsoft.com/office/word/2010/wordprocessingInk" xmlns:wne="http://schemas.microsoft.com/office/word/2006/wordml" xmlns:wps="http://schemas.microsoft.com/office/word/2010/wordprocessingShape" xmlns:cx="http://schemas.microsoft.com/office/drawing/2014/chartex" xmlns:cx1="http://schemas.microsoft.com/office/drawing/2015/9/8/chartex" xmlns:cx2="http://schemas.microsoft.com/office/drawing/2015/10/21/chartex" xmlns:cx3="http://schemas.microsoft.com/office/drawing/2016/5/9/chartex" xmlns:cx4="http://schemas.microsoft.com/office/drawing/2016/5/10/chartex" xmlns:cx5="http://schemas.microsoft.com/office/drawing/2016/5/11/chartex" xmlns:cx6="http://schemas.microsoft.com/office/drawing/2016/5/12/chartex" xmlns:cx7="http://schemas.microsoft.com/office/drawing/2016/5/13/chartex" xmlns:cx8="http://schemas.microsoft.com/office/drawing/2016/5/14/chartex" xmlns:w16cid="http://schemas.microsoft.com/office/word/2016/wordml/cid" xmlns:w16se="http://schemas.microsoft.com/office/word/2015/wordml/symex"/>
-</file>
-
-<file path=word/header8.xml><?xml version="1.0" encoding="utf-8"?>
-<w:hdr xmlns:wpc="http://schemas.microsoft.com/office/word/2010/wordprocessingCanvas" xmlns:mc="http://schemas.openxmlformats.org/markup-compatibility/2006" xmlns:o="urn:schemas-microsoft-com:office:office" xmlns:r="http://schemas.openxmlformats.org/officeDocument/2006/relationships" xmlns:m="http://schemas.openxmlformats.org/officeDocument/2006/math" xmlns:v="urn:schemas-microsoft-com:vml" xmlns:wp14="http://schemas.microsoft.com/office/word/2010/wordprocessingDrawing" xmlns:wp="http://schemas.openxmlformats.org/drawingml/2006/wordprocessingDrawing" xmlns:w10="urn:schemas-microsoft-com:office:word" xmlns:w="http://schemas.openxmlformats.org/wordprocessingml/2006/main" xmlns:w14="http://schemas.microsoft.com/office/word/2010/wordml" xmlns:w15="http://schemas.microsoft.com/office/word/2012/wordml" xmlns:wpg="http://schemas.microsoft.com/office/word/2010/wordprocessingGroup" xmlns:wpi="http://schemas.microsoft.com/office/word/2010/wordprocessingInk" xmlns:wne="http://schemas.microsoft.com/office/word/2006/wordml" xmlns:wps="http://schemas.microsoft.com/office/word/2010/wordprocessingShape" xmlns:cx="http://schemas.microsoft.com/office/drawing/2014/chartex" xmlns:cx1="http://schemas.microsoft.com/office/drawing/2015/9/8/chartex" xmlns:cx2="http://schemas.microsoft.com/office/drawing/2015/10/21/chartex" xmlns:cx3="http://schemas.microsoft.com/office/drawing/2016/5/9/chartex" xmlns:cx4="http://schemas.microsoft.com/office/drawing/2016/5/10/chartex" xmlns:cx5="http://schemas.microsoft.com/office/drawing/2016/5/11/chartex" xmlns:cx6="http://schemas.microsoft.com/office/drawing/2016/5/12/chartex" xmlns:cx7="http://schemas.microsoft.com/office/drawing/2016/5/13/chartex" xmlns:cx8="http://schemas.microsoft.com/office/drawing/2016/5/14/chartex" xmlns:w16cid="http://schemas.microsoft.com/office/word/2016/wordml/cid" xmlns:w16se="http://schemas.microsoft.com/office/word/2015/wordml/symex"/>
-</file>
-
-<file path=word/header9.xml><?xml version="1.0" encoding="utf-8"?>
 <w:hdr xmlns:wpc="http://schemas.microsoft.com/office/word/2010/wordprocessingCanvas" xmlns:mc="http://schemas.openxmlformats.org/markup-compatibility/2006" xmlns:o="urn:schemas-microsoft-com:office:office" xmlns:r="http://schemas.openxmlformats.org/officeDocument/2006/relationships" xmlns:m="http://schemas.openxmlformats.org/officeDocument/2006/math" xmlns:v="urn:schemas-microsoft-com:vml" xmlns:wp14="http://schemas.microsoft.com/office/word/2010/wordprocessingDrawing" xmlns:wp="http://schemas.openxmlformats.org/drawingml/2006/wordprocessingDrawing" xmlns:w10="urn:schemas-microsoft-com:office:word" xmlns:w="http://schemas.openxmlformats.org/wordprocessingml/2006/main" xmlns:w14="http://schemas.microsoft.com/office/word/2010/wordml" xmlns:w15="http://schemas.microsoft.com/office/word/2012/wordml" xmlns:wpg="http://schemas.microsoft.com/office/word/2010/wordprocessingGroup" xmlns:wpi="http://schemas.microsoft.com/office/word/2010/wordprocessingInk" xmlns:wne="http://schemas.microsoft.com/office/word/2006/wordml" xmlns:wps="http://schemas.microsoft.com/office/word/2010/wordprocessingShape" xmlns:cx="http://schemas.microsoft.com/office/drawing/2014/chartex" xmlns:cx1="http://schemas.microsoft.com/office/drawing/2015/9/8/chartex" xmlns:cx2="http://schemas.microsoft.com/office/drawing/2015/10/21/chartex" xmlns:cx3="http://schemas.microsoft.com/office/drawing/2016/5/9/chartex" xmlns:cx4="http://schemas.microsoft.com/office/drawing/2016/5/10/chartex" xmlns:cx5="http://schemas.microsoft.com/office/drawing/2016/5/11/chartex" xmlns:cx6="http://schemas.microsoft.com/office/drawing/2016/5/12/chartex" xmlns:cx7="http://schemas.microsoft.com/office/drawing/2016/5/13/chartex" xmlns:cx8="http://schemas.microsoft.com/office/drawing/2016/5/14/chartex" xmlns:w16cid="http://schemas.microsoft.com/office/word/2016/wordml/cid" xmlns:w16se="http://schemas.microsoft.com/office/word/2015/wordml/symex"/>
 </file>
 

</xml_diff>

<commit_message>
MAJOR CHANGES: Added plalist SS options
</commit_message>
<xml_diff>
--- a/fair/activity/My_Youtube_Screenshots.docx
+++ b/fair/activity/My_Youtube_Screenshots.docx
@@ -22,7 +22,7 @@
                     </pic:cNvPicPr>
                   </pic:nvPicPr>
                   <pic:blipFill>
-                    <a:blip r:embed="rId17" cstate="none"/>
+                    <a:blip r:embed="rId39" cstate="none"/>
                     <a:srcRect/>
                     <a:stretch>
                       <a:fillRect/>
@@ -76,7 +76,7 @@
                     </pic:cNvPicPr>
                   </pic:nvPicPr>
                   <pic:blipFill>
-                    <a:blip r:embed="rId18" cstate="none"/>
+                    <a:blip r:embed="rId40" cstate="none"/>
                     <a:srcRect/>
                     <a:stretch>
                       <a:fillRect/>
@@ -130,7 +130,7 @@
                     </pic:cNvPicPr>
                   </pic:nvPicPr>
                   <pic:blipFill>
-                    <a:blip r:embed="rId19" cstate="none"/>
+                    <a:blip r:embed="rId41" cstate="none"/>
                     <a:srcRect/>
                     <a:stretch>
                       <a:fillRect/>
@@ -184,7 +184,7 @@
                     </pic:cNvPicPr>
                   </pic:nvPicPr>
                   <pic:blipFill>
-                    <a:blip r:embed="rId20" cstate="none"/>
+                    <a:blip r:embed="rId42" cstate="none"/>
                     <a:srcRect/>
                     <a:stretch>
                       <a:fillRect/>
@@ -238,7 +238,7 @@
                     </pic:cNvPicPr>
                   </pic:nvPicPr>
                   <pic:blipFill>
-                    <a:blip r:embed="rId21" cstate="none"/>
+                    <a:blip r:embed="rId43" cstate="none"/>
                     <a:srcRect/>
                     <a:stretch>
                       <a:fillRect/>
@@ -292,7 +292,601 @@
                     </pic:cNvPicPr>
                   </pic:nvPicPr>
                   <pic:blipFill>
-                    <a:blip r:embed="rId22" cstate="none"/>
+                    <a:blip r:embed="rId44" cstate="none"/>
+                    <a:srcRect/>
+                    <a:stretch>
+                      <a:fillRect/>
+                    </a:stretch>
+                  </pic:blipFill>
+                  <pic:spPr bwMode="auto">
+                    <a:xfrm>
+                      <a:ext cx="5715000" cy="3209925"/>
+                      <a:off x="0" y="0"/>
+                    </a:xfrm>
+                    <a:prstGeom prst="rect">
+                      <a:avLst/>
+                    </a:prstGeom>
+                  </pic:spPr>
+                </pic:pic>
+              </a:graphicData>
+            </a:graphic>
+          </wp:inline>
+        </w:drawing>
+      </w:r>
+    </w:p>
+    <w:p>
+      <w:pPr>
+        <w:sectPr>
+          <w:pgSz w:w="11906" w:h="16838" w:orient="portrait"/>
+          <w:pgMar w:top="1440" w:right="1440" w:bottom="1440" w:left="1440" w:header="708" w:footer="708" w:gutter="0" w:mirrorMargins="false"/>
+          <w:cols w:space="708" w:num="1"/>
+          <w:docGrid w:linePitch="360"/>
+          <w:headerReference w:type="default" r:id="rId15"/>
+          <w:footerReference w:type="default" r:id="rId16"/>
+        </w:sectPr>
+      </w:pPr>
+    </w:p>
+    <w:p>
+      <w:r>
+        <w:drawing>
+          <wp:inline distT="0" distB="0" distL="0" distR="0">
+            <wp:extent cx="5715000" cy="3209925"/>
+            <wp:effectExtent b="0" l="0" r="0" t="0"/>
+            <wp:docPr id="0" name="" descr=""/>
+            <wp:cNvGraphicFramePr>
+              <a:graphicFrameLocks xmlns:a="http://schemas.openxmlformats.org/drawingml/2006/main" noChangeAspect="1"/>
+            </wp:cNvGraphicFramePr>
+            <a:graphic xmlns:a="http://schemas.openxmlformats.org/drawingml/2006/main">
+              <a:graphicData uri="http://schemas.openxmlformats.org/drawingml/2006/picture">
+                <pic:pic xmlns:pic="http://schemas.openxmlformats.org/drawingml/2006/picture">
+                  <pic:nvPicPr>
+                    <pic:cNvPr id="0" name="" desc=""/>
+                    <pic:cNvPicPr>
+                      <a:picLocks noChangeAspect="1" noChangeArrowheads="1"/>
+                    </pic:cNvPicPr>
+                  </pic:nvPicPr>
+                  <pic:blipFill>
+                    <a:blip r:embed="rId45" cstate="none"/>
+                    <a:srcRect/>
+                    <a:stretch>
+                      <a:fillRect/>
+                    </a:stretch>
+                  </pic:blipFill>
+                  <pic:spPr bwMode="auto">
+                    <a:xfrm>
+                      <a:ext cx="5715000" cy="3209925"/>
+                      <a:off x="0" y="0"/>
+                    </a:xfrm>
+                    <a:prstGeom prst="rect">
+                      <a:avLst/>
+                    </a:prstGeom>
+                  </pic:spPr>
+                </pic:pic>
+              </a:graphicData>
+            </a:graphic>
+          </wp:inline>
+        </w:drawing>
+      </w:r>
+    </w:p>
+    <w:p>
+      <w:pPr>
+        <w:sectPr>
+          <w:pgSz w:w="11906" w:h="16838" w:orient="portrait"/>
+          <w:pgMar w:top="1440" w:right="1440" w:bottom="1440" w:left="1440" w:header="708" w:footer="708" w:gutter="0" w:mirrorMargins="false"/>
+          <w:cols w:space="708" w:num="1"/>
+          <w:docGrid w:linePitch="360"/>
+          <w:headerReference w:type="default" r:id="rId17"/>
+          <w:footerReference w:type="default" r:id="rId18"/>
+        </w:sectPr>
+      </w:pPr>
+    </w:p>
+    <w:p>
+      <w:r>
+        <w:drawing>
+          <wp:inline distT="0" distB="0" distL="0" distR="0">
+            <wp:extent cx="5715000" cy="3209925"/>
+            <wp:effectExtent b="0" l="0" r="0" t="0"/>
+            <wp:docPr id="0" name="" descr=""/>
+            <wp:cNvGraphicFramePr>
+              <a:graphicFrameLocks xmlns:a="http://schemas.openxmlformats.org/drawingml/2006/main" noChangeAspect="1"/>
+            </wp:cNvGraphicFramePr>
+            <a:graphic xmlns:a="http://schemas.openxmlformats.org/drawingml/2006/main">
+              <a:graphicData uri="http://schemas.openxmlformats.org/drawingml/2006/picture">
+                <pic:pic xmlns:pic="http://schemas.openxmlformats.org/drawingml/2006/picture">
+                  <pic:nvPicPr>
+                    <pic:cNvPr id="0" name="" desc=""/>
+                    <pic:cNvPicPr>
+                      <a:picLocks noChangeAspect="1" noChangeArrowheads="1"/>
+                    </pic:cNvPicPr>
+                  </pic:nvPicPr>
+                  <pic:blipFill>
+                    <a:blip r:embed="rId46" cstate="none"/>
+                    <a:srcRect/>
+                    <a:stretch>
+                      <a:fillRect/>
+                    </a:stretch>
+                  </pic:blipFill>
+                  <pic:spPr bwMode="auto">
+                    <a:xfrm>
+                      <a:ext cx="5715000" cy="3209925"/>
+                      <a:off x="0" y="0"/>
+                    </a:xfrm>
+                    <a:prstGeom prst="rect">
+                      <a:avLst/>
+                    </a:prstGeom>
+                  </pic:spPr>
+                </pic:pic>
+              </a:graphicData>
+            </a:graphic>
+          </wp:inline>
+        </w:drawing>
+      </w:r>
+    </w:p>
+    <w:p>
+      <w:pPr>
+        <w:sectPr>
+          <w:pgSz w:w="11906" w:h="16838" w:orient="portrait"/>
+          <w:pgMar w:top="1440" w:right="1440" w:bottom="1440" w:left="1440" w:header="708" w:footer="708" w:gutter="0" w:mirrorMargins="false"/>
+          <w:cols w:space="708" w:num="1"/>
+          <w:docGrid w:linePitch="360"/>
+          <w:headerReference w:type="default" r:id="rId19"/>
+          <w:footerReference w:type="default" r:id="rId20"/>
+        </w:sectPr>
+      </w:pPr>
+    </w:p>
+    <w:p>
+      <w:r>
+        <w:drawing>
+          <wp:inline distT="0" distB="0" distL="0" distR="0">
+            <wp:extent cx="5715000" cy="3209925"/>
+            <wp:effectExtent b="0" l="0" r="0" t="0"/>
+            <wp:docPr id="0" name="" descr=""/>
+            <wp:cNvGraphicFramePr>
+              <a:graphicFrameLocks xmlns:a="http://schemas.openxmlformats.org/drawingml/2006/main" noChangeAspect="1"/>
+            </wp:cNvGraphicFramePr>
+            <a:graphic xmlns:a="http://schemas.openxmlformats.org/drawingml/2006/main">
+              <a:graphicData uri="http://schemas.openxmlformats.org/drawingml/2006/picture">
+                <pic:pic xmlns:pic="http://schemas.openxmlformats.org/drawingml/2006/picture">
+                  <pic:nvPicPr>
+                    <pic:cNvPr id="0" name="" desc=""/>
+                    <pic:cNvPicPr>
+                      <a:picLocks noChangeAspect="1" noChangeArrowheads="1"/>
+                    </pic:cNvPicPr>
+                  </pic:nvPicPr>
+                  <pic:blipFill>
+                    <a:blip r:embed="rId47" cstate="none"/>
+                    <a:srcRect/>
+                    <a:stretch>
+                      <a:fillRect/>
+                    </a:stretch>
+                  </pic:blipFill>
+                  <pic:spPr bwMode="auto">
+                    <a:xfrm>
+                      <a:ext cx="5715000" cy="3209925"/>
+                      <a:off x="0" y="0"/>
+                    </a:xfrm>
+                    <a:prstGeom prst="rect">
+                      <a:avLst/>
+                    </a:prstGeom>
+                  </pic:spPr>
+                </pic:pic>
+              </a:graphicData>
+            </a:graphic>
+          </wp:inline>
+        </w:drawing>
+      </w:r>
+    </w:p>
+    <w:p>
+      <w:pPr>
+        <w:sectPr>
+          <w:pgSz w:w="11906" w:h="16838" w:orient="portrait"/>
+          <w:pgMar w:top="1440" w:right="1440" w:bottom="1440" w:left="1440" w:header="708" w:footer="708" w:gutter="0" w:mirrorMargins="false"/>
+          <w:cols w:space="708" w:num="1"/>
+          <w:docGrid w:linePitch="360"/>
+          <w:headerReference w:type="default" r:id="rId21"/>
+          <w:footerReference w:type="default" r:id="rId22"/>
+        </w:sectPr>
+      </w:pPr>
+    </w:p>
+    <w:p>
+      <w:r>
+        <w:drawing>
+          <wp:inline distT="0" distB="0" distL="0" distR="0">
+            <wp:extent cx="5715000" cy="3209925"/>
+            <wp:effectExtent b="0" l="0" r="0" t="0"/>
+            <wp:docPr id="0" name="" descr=""/>
+            <wp:cNvGraphicFramePr>
+              <a:graphicFrameLocks xmlns:a="http://schemas.openxmlformats.org/drawingml/2006/main" noChangeAspect="1"/>
+            </wp:cNvGraphicFramePr>
+            <a:graphic xmlns:a="http://schemas.openxmlformats.org/drawingml/2006/main">
+              <a:graphicData uri="http://schemas.openxmlformats.org/drawingml/2006/picture">
+                <pic:pic xmlns:pic="http://schemas.openxmlformats.org/drawingml/2006/picture">
+                  <pic:nvPicPr>
+                    <pic:cNvPr id="0" name="" desc=""/>
+                    <pic:cNvPicPr>
+                      <a:picLocks noChangeAspect="1" noChangeArrowheads="1"/>
+                    </pic:cNvPicPr>
+                  </pic:nvPicPr>
+                  <pic:blipFill>
+                    <a:blip r:embed="rId48" cstate="none"/>
+                    <a:srcRect/>
+                    <a:stretch>
+                      <a:fillRect/>
+                    </a:stretch>
+                  </pic:blipFill>
+                  <pic:spPr bwMode="auto">
+                    <a:xfrm>
+                      <a:ext cx="5715000" cy="3209925"/>
+                      <a:off x="0" y="0"/>
+                    </a:xfrm>
+                    <a:prstGeom prst="rect">
+                      <a:avLst/>
+                    </a:prstGeom>
+                  </pic:spPr>
+                </pic:pic>
+              </a:graphicData>
+            </a:graphic>
+          </wp:inline>
+        </w:drawing>
+      </w:r>
+    </w:p>
+    <w:p>
+      <w:pPr>
+        <w:sectPr>
+          <w:pgSz w:w="11906" w:h="16838" w:orient="portrait"/>
+          <w:pgMar w:top="1440" w:right="1440" w:bottom="1440" w:left="1440" w:header="708" w:footer="708" w:gutter="0" w:mirrorMargins="false"/>
+          <w:cols w:space="708" w:num="1"/>
+          <w:docGrid w:linePitch="360"/>
+          <w:headerReference w:type="default" r:id="rId23"/>
+          <w:footerReference w:type="default" r:id="rId24"/>
+        </w:sectPr>
+      </w:pPr>
+    </w:p>
+    <w:p>
+      <w:r>
+        <w:drawing>
+          <wp:inline distT="0" distB="0" distL="0" distR="0">
+            <wp:extent cx="5715000" cy="3209925"/>
+            <wp:effectExtent b="0" l="0" r="0" t="0"/>
+            <wp:docPr id="0" name="" descr=""/>
+            <wp:cNvGraphicFramePr>
+              <a:graphicFrameLocks xmlns:a="http://schemas.openxmlformats.org/drawingml/2006/main" noChangeAspect="1"/>
+            </wp:cNvGraphicFramePr>
+            <a:graphic xmlns:a="http://schemas.openxmlformats.org/drawingml/2006/main">
+              <a:graphicData uri="http://schemas.openxmlformats.org/drawingml/2006/picture">
+                <pic:pic xmlns:pic="http://schemas.openxmlformats.org/drawingml/2006/picture">
+                  <pic:nvPicPr>
+                    <pic:cNvPr id="0" name="" desc=""/>
+                    <pic:cNvPicPr>
+                      <a:picLocks noChangeAspect="1" noChangeArrowheads="1"/>
+                    </pic:cNvPicPr>
+                  </pic:nvPicPr>
+                  <pic:blipFill>
+                    <a:blip r:embed="rId49" cstate="none"/>
+                    <a:srcRect/>
+                    <a:stretch>
+                      <a:fillRect/>
+                    </a:stretch>
+                  </pic:blipFill>
+                  <pic:spPr bwMode="auto">
+                    <a:xfrm>
+                      <a:ext cx="5715000" cy="3209925"/>
+                      <a:off x="0" y="0"/>
+                    </a:xfrm>
+                    <a:prstGeom prst="rect">
+                      <a:avLst/>
+                    </a:prstGeom>
+                  </pic:spPr>
+                </pic:pic>
+              </a:graphicData>
+            </a:graphic>
+          </wp:inline>
+        </w:drawing>
+      </w:r>
+    </w:p>
+    <w:p>
+      <w:pPr>
+        <w:sectPr>
+          <w:pgSz w:w="11906" w:h="16838" w:orient="portrait"/>
+          <w:pgMar w:top="1440" w:right="1440" w:bottom="1440" w:left="1440" w:header="708" w:footer="708" w:gutter="0" w:mirrorMargins="false"/>
+          <w:cols w:space="708" w:num="1"/>
+          <w:docGrid w:linePitch="360"/>
+          <w:headerReference w:type="default" r:id="rId25"/>
+          <w:footerReference w:type="default" r:id="rId26"/>
+        </w:sectPr>
+      </w:pPr>
+    </w:p>
+    <w:p>
+      <w:r>
+        <w:drawing>
+          <wp:inline distT="0" distB="0" distL="0" distR="0">
+            <wp:extent cx="5715000" cy="3209925"/>
+            <wp:effectExtent b="0" l="0" r="0" t="0"/>
+            <wp:docPr id="0" name="" descr=""/>
+            <wp:cNvGraphicFramePr>
+              <a:graphicFrameLocks xmlns:a="http://schemas.openxmlformats.org/drawingml/2006/main" noChangeAspect="1"/>
+            </wp:cNvGraphicFramePr>
+            <a:graphic xmlns:a="http://schemas.openxmlformats.org/drawingml/2006/main">
+              <a:graphicData uri="http://schemas.openxmlformats.org/drawingml/2006/picture">
+                <pic:pic xmlns:pic="http://schemas.openxmlformats.org/drawingml/2006/picture">
+                  <pic:nvPicPr>
+                    <pic:cNvPr id="0" name="" desc=""/>
+                    <pic:cNvPicPr>
+                      <a:picLocks noChangeAspect="1" noChangeArrowheads="1"/>
+                    </pic:cNvPicPr>
+                  </pic:nvPicPr>
+                  <pic:blipFill>
+                    <a:blip r:embed="rId50" cstate="none"/>
+                    <a:srcRect/>
+                    <a:stretch>
+                      <a:fillRect/>
+                    </a:stretch>
+                  </pic:blipFill>
+                  <pic:spPr bwMode="auto">
+                    <a:xfrm>
+                      <a:ext cx="5715000" cy="3209925"/>
+                      <a:off x="0" y="0"/>
+                    </a:xfrm>
+                    <a:prstGeom prst="rect">
+                      <a:avLst/>
+                    </a:prstGeom>
+                  </pic:spPr>
+                </pic:pic>
+              </a:graphicData>
+            </a:graphic>
+          </wp:inline>
+        </w:drawing>
+      </w:r>
+    </w:p>
+    <w:p>
+      <w:pPr>
+        <w:sectPr>
+          <w:pgSz w:w="11906" w:h="16838" w:orient="portrait"/>
+          <w:pgMar w:top="1440" w:right="1440" w:bottom="1440" w:left="1440" w:header="708" w:footer="708" w:gutter="0" w:mirrorMargins="false"/>
+          <w:cols w:space="708" w:num="1"/>
+          <w:docGrid w:linePitch="360"/>
+          <w:headerReference w:type="default" r:id="rId27"/>
+          <w:footerReference w:type="default" r:id="rId28"/>
+        </w:sectPr>
+      </w:pPr>
+    </w:p>
+    <w:p>
+      <w:r>
+        <w:drawing>
+          <wp:inline distT="0" distB="0" distL="0" distR="0">
+            <wp:extent cx="5715000" cy="3209925"/>
+            <wp:effectExtent b="0" l="0" r="0" t="0"/>
+            <wp:docPr id="0" name="" descr=""/>
+            <wp:cNvGraphicFramePr>
+              <a:graphicFrameLocks xmlns:a="http://schemas.openxmlformats.org/drawingml/2006/main" noChangeAspect="1"/>
+            </wp:cNvGraphicFramePr>
+            <a:graphic xmlns:a="http://schemas.openxmlformats.org/drawingml/2006/main">
+              <a:graphicData uri="http://schemas.openxmlformats.org/drawingml/2006/picture">
+                <pic:pic xmlns:pic="http://schemas.openxmlformats.org/drawingml/2006/picture">
+                  <pic:nvPicPr>
+                    <pic:cNvPr id="0" name="" desc=""/>
+                    <pic:cNvPicPr>
+                      <a:picLocks noChangeAspect="1" noChangeArrowheads="1"/>
+                    </pic:cNvPicPr>
+                  </pic:nvPicPr>
+                  <pic:blipFill>
+                    <a:blip r:embed="rId51" cstate="none"/>
+                    <a:srcRect/>
+                    <a:stretch>
+                      <a:fillRect/>
+                    </a:stretch>
+                  </pic:blipFill>
+                  <pic:spPr bwMode="auto">
+                    <a:xfrm>
+                      <a:ext cx="5715000" cy="3209925"/>
+                      <a:off x="0" y="0"/>
+                    </a:xfrm>
+                    <a:prstGeom prst="rect">
+                      <a:avLst/>
+                    </a:prstGeom>
+                  </pic:spPr>
+                </pic:pic>
+              </a:graphicData>
+            </a:graphic>
+          </wp:inline>
+        </w:drawing>
+      </w:r>
+    </w:p>
+    <w:p>
+      <w:pPr>
+        <w:sectPr>
+          <w:pgSz w:w="11906" w:h="16838" w:orient="portrait"/>
+          <w:pgMar w:top="1440" w:right="1440" w:bottom="1440" w:left="1440" w:header="708" w:footer="708" w:gutter="0" w:mirrorMargins="false"/>
+          <w:cols w:space="708" w:num="1"/>
+          <w:docGrid w:linePitch="360"/>
+          <w:headerReference w:type="default" r:id="rId29"/>
+          <w:footerReference w:type="default" r:id="rId30"/>
+        </w:sectPr>
+      </w:pPr>
+    </w:p>
+    <w:p>
+      <w:r>
+        <w:drawing>
+          <wp:inline distT="0" distB="0" distL="0" distR="0">
+            <wp:extent cx="5715000" cy="3209925"/>
+            <wp:effectExtent b="0" l="0" r="0" t="0"/>
+            <wp:docPr id="0" name="" descr=""/>
+            <wp:cNvGraphicFramePr>
+              <a:graphicFrameLocks xmlns:a="http://schemas.openxmlformats.org/drawingml/2006/main" noChangeAspect="1"/>
+            </wp:cNvGraphicFramePr>
+            <a:graphic xmlns:a="http://schemas.openxmlformats.org/drawingml/2006/main">
+              <a:graphicData uri="http://schemas.openxmlformats.org/drawingml/2006/picture">
+                <pic:pic xmlns:pic="http://schemas.openxmlformats.org/drawingml/2006/picture">
+                  <pic:nvPicPr>
+                    <pic:cNvPr id="0" name="" desc=""/>
+                    <pic:cNvPicPr>
+                      <a:picLocks noChangeAspect="1" noChangeArrowheads="1"/>
+                    </pic:cNvPicPr>
+                  </pic:nvPicPr>
+                  <pic:blipFill>
+                    <a:blip r:embed="rId52" cstate="none"/>
+                    <a:srcRect/>
+                    <a:stretch>
+                      <a:fillRect/>
+                    </a:stretch>
+                  </pic:blipFill>
+                  <pic:spPr bwMode="auto">
+                    <a:xfrm>
+                      <a:ext cx="5715000" cy="3209925"/>
+                      <a:off x="0" y="0"/>
+                    </a:xfrm>
+                    <a:prstGeom prst="rect">
+                      <a:avLst/>
+                    </a:prstGeom>
+                  </pic:spPr>
+                </pic:pic>
+              </a:graphicData>
+            </a:graphic>
+          </wp:inline>
+        </w:drawing>
+      </w:r>
+    </w:p>
+    <w:p>
+      <w:pPr>
+        <w:sectPr>
+          <w:pgSz w:w="11906" w:h="16838" w:orient="portrait"/>
+          <w:pgMar w:top="1440" w:right="1440" w:bottom="1440" w:left="1440" w:header="708" w:footer="708" w:gutter="0" w:mirrorMargins="false"/>
+          <w:cols w:space="708" w:num="1"/>
+          <w:docGrid w:linePitch="360"/>
+          <w:headerReference w:type="default" r:id="rId31"/>
+          <w:footerReference w:type="default" r:id="rId32"/>
+        </w:sectPr>
+      </w:pPr>
+    </w:p>
+    <w:p>
+      <w:r>
+        <w:drawing>
+          <wp:inline distT="0" distB="0" distL="0" distR="0">
+            <wp:extent cx="5715000" cy="3209925"/>
+            <wp:effectExtent b="0" l="0" r="0" t="0"/>
+            <wp:docPr id="0" name="" descr=""/>
+            <wp:cNvGraphicFramePr>
+              <a:graphicFrameLocks xmlns:a="http://schemas.openxmlformats.org/drawingml/2006/main" noChangeAspect="1"/>
+            </wp:cNvGraphicFramePr>
+            <a:graphic xmlns:a="http://schemas.openxmlformats.org/drawingml/2006/main">
+              <a:graphicData uri="http://schemas.openxmlformats.org/drawingml/2006/picture">
+                <pic:pic xmlns:pic="http://schemas.openxmlformats.org/drawingml/2006/picture">
+                  <pic:nvPicPr>
+                    <pic:cNvPr id="0" name="" desc=""/>
+                    <pic:cNvPicPr>
+                      <a:picLocks noChangeAspect="1" noChangeArrowheads="1"/>
+                    </pic:cNvPicPr>
+                  </pic:nvPicPr>
+                  <pic:blipFill>
+                    <a:blip r:embed="rId53" cstate="none"/>
+                    <a:srcRect/>
+                    <a:stretch>
+                      <a:fillRect/>
+                    </a:stretch>
+                  </pic:blipFill>
+                  <pic:spPr bwMode="auto">
+                    <a:xfrm>
+                      <a:ext cx="5715000" cy="3209925"/>
+                      <a:off x="0" y="0"/>
+                    </a:xfrm>
+                    <a:prstGeom prst="rect">
+                      <a:avLst/>
+                    </a:prstGeom>
+                  </pic:spPr>
+                </pic:pic>
+              </a:graphicData>
+            </a:graphic>
+          </wp:inline>
+        </w:drawing>
+      </w:r>
+    </w:p>
+    <w:p>
+      <w:pPr>
+        <w:sectPr>
+          <w:pgSz w:w="11906" w:h="16838" w:orient="portrait"/>
+          <w:pgMar w:top="1440" w:right="1440" w:bottom="1440" w:left="1440" w:header="708" w:footer="708" w:gutter="0" w:mirrorMargins="false"/>
+          <w:cols w:space="708" w:num="1"/>
+          <w:docGrid w:linePitch="360"/>
+          <w:headerReference w:type="default" r:id="rId33"/>
+          <w:footerReference w:type="default" r:id="rId34"/>
+        </w:sectPr>
+      </w:pPr>
+    </w:p>
+    <w:p>
+      <w:r>
+        <w:drawing>
+          <wp:inline distT="0" distB="0" distL="0" distR="0">
+            <wp:extent cx="5715000" cy="3209925"/>
+            <wp:effectExtent b="0" l="0" r="0" t="0"/>
+            <wp:docPr id="0" name="" descr=""/>
+            <wp:cNvGraphicFramePr>
+              <a:graphicFrameLocks xmlns:a="http://schemas.openxmlformats.org/drawingml/2006/main" noChangeAspect="1"/>
+            </wp:cNvGraphicFramePr>
+            <a:graphic xmlns:a="http://schemas.openxmlformats.org/drawingml/2006/main">
+              <a:graphicData uri="http://schemas.openxmlformats.org/drawingml/2006/picture">
+                <pic:pic xmlns:pic="http://schemas.openxmlformats.org/drawingml/2006/picture">
+                  <pic:nvPicPr>
+                    <pic:cNvPr id="0" name="" desc=""/>
+                    <pic:cNvPicPr>
+                      <a:picLocks noChangeAspect="1" noChangeArrowheads="1"/>
+                    </pic:cNvPicPr>
+                  </pic:nvPicPr>
+                  <pic:blipFill>
+                    <a:blip r:embed="rId54" cstate="none"/>
+                    <a:srcRect/>
+                    <a:stretch>
+                      <a:fillRect/>
+                    </a:stretch>
+                  </pic:blipFill>
+                  <pic:spPr bwMode="auto">
+                    <a:xfrm>
+                      <a:ext cx="5715000" cy="3209925"/>
+                      <a:off x="0" y="0"/>
+                    </a:xfrm>
+                    <a:prstGeom prst="rect">
+                      <a:avLst/>
+                    </a:prstGeom>
+                  </pic:spPr>
+                </pic:pic>
+              </a:graphicData>
+            </a:graphic>
+          </wp:inline>
+        </w:drawing>
+      </w:r>
+    </w:p>
+    <w:p>
+      <w:pPr>
+        <w:sectPr>
+          <w:pgSz w:w="11906" w:h="16838" w:orient="portrait"/>
+          <w:pgMar w:top="1440" w:right="1440" w:bottom="1440" w:left="1440" w:header="708" w:footer="708" w:gutter="0" w:mirrorMargins="false"/>
+          <w:cols w:space="708" w:num="1"/>
+          <w:docGrid w:linePitch="360"/>
+          <w:headerReference w:type="default" r:id="rId35"/>
+          <w:footerReference w:type="default" r:id="rId36"/>
+        </w:sectPr>
+      </w:pPr>
+    </w:p>
+    <w:p>
+      <w:r>
+        <w:drawing>
+          <wp:inline distT="0" distB="0" distL="0" distR="0">
+            <wp:extent cx="5715000" cy="3209925"/>
+            <wp:effectExtent b="0" l="0" r="0" t="0"/>
+            <wp:docPr id="0" name="" descr=""/>
+            <wp:cNvGraphicFramePr>
+              <a:graphicFrameLocks xmlns:a="http://schemas.openxmlformats.org/drawingml/2006/main" noChangeAspect="1"/>
+            </wp:cNvGraphicFramePr>
+            <a:graphic xmlns:a="http://schemas.openxmlformats.org/drawingml/2006/main">
+              <a:graphicData uri="http://schemas.openxmlformats.org/drawingml/2006/picture">
+                <pic:pic xmlns:pic="http://schemas.openxmlformats.org/drawingml/2006/picture">
+                  <pic:nvPicPr>
+                    <pic:cNvPr id="0" name="" desc=""/>
+                    <pic:cNvPicPr>
+                      <a:picLocks noChangeAspect="1" noChangeArrowheads="1"/>
+                    </pic:cNvPicPr>
+                  </pic:nvPicPr>
+                  <pic:blipFill>
+                    <a:blip r:embed="rId55" cstate="none"/>
                     <a:srcRect/>
                     <a:stretch>
                       <a:fillRect/>
@@ -319,8 +913,8 @@
       <w:pgMar w:top="1440" w:right="1440" w:bottom="1440" w:left="1440" w:header="708" w:footer="708" w:gutter="0" w:mirrorMargins="false"/>
       <w:cols w:space="708" w:num="1"/>
       <w:docGrid w:linePitch="360"/>
-      <w:headerReference w:type="default" r:id="rId15"/>
-      <w:footerReference w:type="default" r:id="rId16"/>
+      <w:headerReference w:type="default" r:id="rId37"/>
+      <w:footerReference w:type="default" r:id="rId38"/>
     </w:sectPr>
   </w:body>
 </w:document>
@@ -330,6 +924,38 @@
 <w:ftr xmlns:wpc="http://schemas.microsoft.com/office/word/2010/wordprocessingCanvas" xmlns:mc="http://schemas.openxmlformats.org/markup-compatibility/2006" xmlns:o="urn:schemas-microsoft-com:office:office" xmlns:r="http://schemas.openxmlformats.org/officeDocument/2006/relationships" xmlns:m="http://schemas.openxmlformats.org/officeDocument/2006/math" xmlns:v="urn:schemas-microsoft-com:vml" xmlns:wp14="http://schemas.microsoft.com/office/word/2010/wordprocessingDrawing" xmlns:wp="http://schemas.openxmlformats.org/drawingml/2006/wordprocessingDrawing" xmlns:w10="urn:schemas-microsoft-com:office:word" xmlns:w="http://schemas.openxmlformats.org/wordprocessingml/2006/main" xmlns:w14="http://schemas.microsoft.com/office/word/2010/wordml" xmlns:w15="http://schemas.microsoft.com/office/word/2012/wordml" xmlns:wpg="http://schemas.microsoft.com/office/word/2010/wordprocessingGroup" xmlns:wpi="http://schemas.microsoft.com/office/word/2010/wordprocessingInk" xmlns:wne="http://schemas.microsoft.com/office/word/2006/wordml" xmlns:wps="http://schemas.microsoft.com/office/word/2010/wordprocessingShape"/>
 </file>
 
+<file path=word/footer10.xml><?xml version="1.0" encoding="utf-8"?>
+<w:ftr xmlns:wpc="http://schemas.microsoft.com/office/word/2010/wordprocessingCanvas" xmlns:mc="http://schemas.openxmlformats.org/markup-compatibility/2006" xmlns:o="urn:schemas-microsoft-com:office:office" xmlns:r="http://schemas.openxmlformats.org/officeDocument/2006/relationships" xmlns:m="http://schemas.openxmlformats.org/officeDocument/2006/math" xmlns:v="urn:schemas-microsoft-com:vml" xmlns:wp14="http://schemas.microsoft.com/office/word/2010/wordprocessingDrawing" xmlns:wp="http://schemas.openxmlformats.org/drawingml/2006/wordprocessingDrawing" xmlns:w10="urn:schemas-microsoft-com:office:word" xmlns:w="http://schemas.openxmlformats.org/wordprocessingml/2006/main" xmlns:w14="http://schemas.microsoft.com/office/word/2010/wordml" xmlns:w15="http://schemas.microsoft.com/office/word/2012/wordml" xmlns:wpg="http://schemas.microsoft.com/office/word/2010/wordprocessingGroup" xmlns:wpi="http://schemas.microsoft.com/office/word/2010/wordprocessingInk" xmlns:wne="http://schemas.microsoft.com/office/word/2006/wordml" xmlns:wps="http://schemas.microsoft.com/office/word/2010/wordprocessingShape"/>
+</file>
+
+<file path=word/footer11.xml><?xml version="1.0" encoding="utf-8"?>
+<w:ftr xmlns:wpc="http://schemas.microsoft.com/office/word/2010/wordprocessingCanvas" xmlns:mc="http://schemas.openxmlformats.org/markup-compatibility/2006" xmlns:o="urn:schemas-microsoft-com:office:office" xmlns:r="http://schemas.openxmlformats.org/officeDocument/2006/relationships" xmlns:m="http://schemas.openxmlformats.org/officeDocument/2006/math" xmlns:v="urn:schemas-microsoft-com:vml" xmlns:wp14="http://schemas.microsoft.com/office/word/2010/wordprocessingDrawing" xmlns:wp="http://schemas.openxmlformats.org/drawingml/2006/wordprocessingDrawing" xmlns:w10="urn:schemas-microsoft-com:office:word" xmlns:w="http://schemas.openxmlformats.org/wordprocessingml/2006/main" xmlns:w14="http://schemas.microsoft.com/office/word/2010/wordml" xmlns:w15="http://schemas.microsoft.com/office/word/2012/wordml" xmlns:wpg="http://schemas.microsoft.com/office/word/2010/wordprocessingGroup" xmlns:wpi="http://schemas.microsoft.com/office/word/2010/wordprocessingInk" xmlns:wne="http://schemas.microsoft.com/office/word/2006/wordml" xmlns:wps="http://schemas.microsoft.com/office/word/2010/wordprocessingShape"/>
+</file>
+
+<file path=word/footer12.xml><?xml version="1.0" encoding="utf-8"?>
+<w:ftr xmlns:wpc="http://schemas.microsoft.com/office/word/2010/wordprocessingCanvas" xmlns:mc="http://schemas.openxmlformats.org/markup-compatibility/2006" xmlns:o="urn:schemas-microsoft-com:office:office" xmlns:r="http://schemas.openxmlformats.org/officeDocument/2006/relationships" xmlns:m="http://schemas.openxmlformats.org/officeDocument/2006/math" xmlns:v="urn:schemas-microsoft-com:vml" xmlns:wp14="http://schemas.microsoft.com/office/word/2010/wordprocessingDrawing" xmlns:wp="http://schemas.openxmlformats.org/drawingml/2006/wordprocessingDrawing" xmlns:w10="urn:schemas-microsoft-com:office:word" xmlns:w="http://schemas.openxmlformats.org/wordprocessingml/2006/main" xmlns:w14="http://schemas.microsoft.com/office/word/2010/wordml" xmlns:w15="http://schemas.microsoft.com/office/word/2012/wordml" xmlns:wpg="http://schemas.microsoft.com/office/word/2010/wordprocessingGroup" xmlns:wpi="http://schemas.microsoft.com/office/word/2010/wordprocessingInk" xmlns:wne="http://schemas.microsoft.com/office/word/2006/wordml" xmlns:wps="http://schemas.microsoft.com/office/word/2010/wordprocessingShape"/>
+</file>
+
+<file path=word/footer13.xml><?xml version="1.0" encoding="utf-8"?>
+<w:ftr xmlns:wpc="http://schemas.microsoft.com/office/word/2010/wordprocessingCanvas" xmlns:mc="http://schemas.openxmlformats.org/markup-compatibility/2006" xmlns:o="urn:schemas-microsoft-com:office:office" xmlns:r="http://schemas.openxmlformats.org/officeDocument/2006/relationships" xmlns:m="http://schemas.openxmlformats.org/officeDocument/2006/math" xmlns:v="urn:schemas-microsoft-com:vml" xmlns:wp14="http://schemas.microsoft.com/office/word/2010/wordprocessingDrawing" xmlns:wp="http://schemas.openxmlformats.org/drawingml/2006/wordprocessingDrawing" xmlns:w10="urn:schemas-microsoft-com:office:word" xmlns:w="http://schemas.openxmlformats.org/wordprocessingml/2006/main" xmlns:w14="http://schemas.microsoft.com/office/word/2010/wordml" xmlns:w15="http://schemas.microsoft.com/office/word/2012/wordml" xmlns:wpg="http://schemas.microsoft.com/office/word/2010/wordprocessingGroup" xmlns:wpi="http://schemas.microsoft.com/office/word/2010/wordprocessingInk" xmlns:wne="http://schemas.microsoft.com/office/word/2006/wordml" xmlns:wps="http://schemas.microsoft.com/office/word/2010/wordprocessingShape"/>
+</file>
+
+<file path=word/footer14.xml><?xml version="1.0" encoding="utf-8"?>
+<w:ftr xmlns:wpc="http://schemas.microsoft.com/office/word/2010/wordprocessingCanvas" xmlns:mc="http://schemas.openxmlformats.org/markup-compatibility/2006" xmlns:o="urn:schemas-microsoft-com:office:office" xmlns:r="http://schemas.openxmlformats.org/officeDocument/2006/relationships" xmlns:m="http://schemas.openxmlformats.org/officeDocument/2006/math" xmlns:v="urn:schemas-microsoft-com:vml" xmlns:wp14="http://schemas.microsoft.com/office/word/2010/wordprocessingDrawing" xmlns:wp="http://schemas.openxmlformats.org/drawingml/2006/wordprocessingDrawing" xmlns:w10="urn:schemas-microsoft-com:office:word" xmlns:w="http://schemas.openxmlformats.org/wordprocessingml/2006/main" xmlns:w14="http://schemas.microsoft.com/office/word/2010/wordml" xmlns:w15="http://schemas.microsoft.com/office/word/2012/wordml" xmlns:wpg="http://schemas.microsoft.com/office/word/2010/wordprocessingGroup" xmlns:wpi="http://schemas.microsoft.com/office/word/2010/wordprocessingInk" xmlns:wne="http://schemas.microsoft.com/office/word/2006/wordml" xmlns:wps="http://schemas.microsoft.com/office/word/2010/wordprocessingShape"/>
+</file>
+
+<file path=word/footer15.xml><?xml version="1.0" encoding="utf-8"?>
+<w:ftr xmlns:wpc="http://schemas.microsoft.com/office/word/2010/wordprocessingCanvas" xmlns:mc="http://schemas.openxmlformats.org/markup-compatibility/2006" xmlns:o="urn:schemas-microsoft-com:office:office" xmlns:r="http://schemas.openxmlformats.org/officeDocument/2006/relationships" xmlns:m="http://schemas.openxmlformats.org/officeDocument/2006/math" xmlns:v="urn:schemas-microsoft-com:vml" xmlns:wp14="http://schemas.microsoft.com/office/word/2010/wordprocessingDrawing" xmlns:wp="http://schemas.openxmlformats.org/drawingml/2006/wordprocessingDrawing" xmlns:w10="urn:schemas-microsoft-com:office:word" xmlns:w="http://schemas.openxmlformats.org/wordprocessingml/2006/main" xmlns:w14="http://schemas.microsoft.com/office/word/2010/wordml" xmlns:w15="http://schemas.microsoft.com/office/word/2012/wordml" xmlns:wpg="http://schemas.microsoft.com/office/word/2010/wordprocessingGroup" xmlns:wpi="http://schemas.microsoft.com/office/word/2010/wordprocessingInk" xmlns:wne="http://schemas.microsoft.com/office/word/2006/wordml" xmlns:wps="http://schemas.microsoft.com/office/word/2010/wordprocessingShape"/>
+</file>
+
+<file path=word/footer16.xml><?xml version="1.0" encoding="utf-8"?>
+<w:ftr xmlns:wpc="http://schemas.microsoft.com/office/word/2010/wordprocessingCanvas" xmlns:mc="http://schemas.openxmlformats.org/markup-compatibility/2006" xmlns:o="urn:schemas-microsoft-com:office:office" xmlns:r="http://schemas.openxmlformats.org/officeDocument/2006/relationships" xmlns:m="http://schemas.openxmlformats.org/officeDocument/2006/math" xmlns:v="urn:schemas-microsoft-com:vml" xmlns:wp14="http://schemas.microsoft.com/office/word/2010/wordprocessingDrawing" xmlns:wp="http://schemas.openxmlformats.org/drawingml/2006/wordprocessingDrawing" xmlns:w10="urn:schemas-microsoft-com:office:word" xmlns:w="http://schemas.openxmlformats.org/wordprocessingml/2006/main" xmlns:w14="http://schemas.microsoft.com/office/word/2010/wordml" xmlns:w15="http://schemas.microsoft.com/office/word/2012/wordml" xmlns:wpg="http://schemas.microsoft.com/office/word/2010/wordprocessingGroup" xmlns:wpi="http://schemas.microsoft.com/office/word/2010/wordprocessingInk" xmlns:wne="http://schemas.microsoft.com/office/word/2006/wordml" xmlns:wps="http://schemas.microsoft.com/office/word/2010/wordprocessingShape"/>
+</file>
+
+<file path=word/footer17.xml><?xml version="1.0" encoding="utf-8"?>
+<w:ftr xmlns:wpc="http://schemas.microsoft.com/office/word/2010/wordprocessingCanvas" xmlns:mc="http://schemas.openxmlformats.org/markup-compatibility/2006" xmlns:o="urn:schemas-microsoft-com:office:office" xmlns:r="http://schemas.openxmlformats.org/officeDocument/2006/relationships" xmlns:m="http://schemas.openxmlformats.org/officeDocument/2006/math" xmlns:v="urn:schemas-microsoft-com:vml" xmlns:wp14="http://schemas.microsoft.com/office/word/2010/wordprocessingDrawing" xmlns:wp="http://schemas.openxmlformats.org/drawingml/2006/wordprocessingDrawing" xmlns:w10="urn:schemas-microsoft-com:office:word" xmlns:w="http://schemas.openxmlformats.org/wordprocessingml/2006/main" xmlns:w14="http://schemas.microsoft.com/office/word/2010/wordml" xmlns:w15="http://schemas.microsoft.com/office/word/2012/wordml" xmlns:wpg="http://schemas.microsoft.com/office/word/2010/wordprocessingGroup" xmlns:wpi="http://schemas.microsoft.com/office/word/2010/wordprocessingInk" xmlns:wne="http://schemas.microsoft.com/office/word/2006/wordml" xmlns:wps="http://schemas.microsoft.com/office/word/2010/wordprocessingShape"/>
+</file>
+
 <file path=word/footer2.xml><?xml version="1.0" encoding="utf-8"?>
 <w:ftr xmlns:wpc="http://schemas.microsoft.com/office/word/2010/wordprocessingCanvas" xmlns:mc="http://schemas.openxmlformats.org/markup-compatibility/2006" xmlns:o="urn:schemas-microsoft-com:office:office" xmlns:r="http://schemas.openxmlformats.org/officeDocument/2006/relationships" xmlns:m="http://schemas.openxmlformats.org/officeDocument/2006/math" xmlns:v="urn:schemas-microsoft-com:vml" xmlns:wp14="http://schemas.microsoft.com/office/word/2010/wordprocessingDrawing" xmlns:wp="http://schemas.openxmlformats.org/drawingml/2006/wordprocessingDrawing" xmlns:w10="urn:schemas-microsoft-com:office:word" xmlns:w="http://schemas.openxmlformats.org/wordprocessingml/2006/main" xmlns:w14="http://schemas.microsoft.com/office/word/2010/wordml" xmlns:w15="http://schemas.microsoft.com/office/word/2012/wordml" xmlns:wpg="http://schemas.microsoft.com/office/word/2010/wordprocessingGroup" xmlns:wpi="http://schemas.microsoft.com/office/word/2010/wordprocessingInk" xmlns:wne="http://schemas.microsoft.com/office/word/2006/wordml" xmlns:wps="http://schemas.microsoft.com/office/word/2010/wordprocessingShape"/>
 </file>
@@ -347,6 +973,18 @@
 </file>
 
 <file path=word/footer6.xml><?xml version="1.0" encoding="utf-8"?>
+<w:ftr xmlns:wpc="http://schemas.microsoft.com/office/word/2010/wordprocessingCanvas" xmlns:mc="http://schemas.openxmlformats.org/markup-compatibility/2006" xmlns:o="urn:schemas-microsoft-com:office:office" xmlns:r="http://schemas.openxmlformats.org/officeDocument/2006/relationships" xmlns:m="http://schemas.openxmlformats.org/officeDocument/2006/math" xmlns:v="urn:schemas-microsoft-com:vml" xmlns:wp14="http://schemas.microsoft.com/office/word/2010/wordprocessingDrawing" xmlns:wp="http://schemas.openxmlformats.org/drawingml/2006/wordprocessingDrawing" xmlns:w10="urn:schemas-microsoft-com:office:word" xmlns:w="http://schemas.openxmlformats.org/wordprocessingml/2006/main" xmlns:w14="http://schemas.microsoft.com/office/word/2010/wordml" xmlns:w15="http://schemas.microsoft.com/office/word/2012/wordml" xmlns:wpg="http://schemas.microsoft.com/office/word/2010/wordprocessingGroup" xmlns:wpi="http://schemas.microsoft.com/office/word/2010/wordprocessingInk" xmlns:wne="http://schemas.microsoft.com/office/word/2006/wordml" xmlns:wps="http://schemas.microsoft.com/office/word/2010/wordprocessingShape"/>
+</file>
+
+<file path=word/footer7.xml><?xml version="1.0" encoding="utf-8"?>
+<w:ftr xmlns:wpc="http://schemas.microsoft.com/office/word/2010/wordprocessingCanvas" xmlns:mc="http://schemas.openxmlformats.org/markup-compatibility/2006" xmlns:o="urn:schemas-microsoft-com:office:office" xmlns:r="http://schemas.openxmlformats.org/officeDocument/2006/relationships" xmlns:m="http://schemas.openxmlformats.org/officeDocument/2006/math" xmlns:v="urn:schemas-microsoft-com:vml" xmlns:wp14="http://schemas.microsoft.com/office/word/2010/wordprocessingDrawing" xmlns:wp="http://schemas.openxmlformats.org/drawingml/2006/wordprocessingDrawing" xmlns:w10="urn:schemas-microsoft-com:office:word" xmlns:w="http://schemas.openxmlformats.org/wordprocessingml/2006/main" xmlns:w14="http://schemas.microsoft.com/office/word/2010/wordml" xmlns:w15="http://schemas.microsoft.com/office/word/2012/wordml" xmlns:wpg="http://schemas.microsoft.com/office/word/2010/wordprocessingGroup" xmlns:wpi="http://schemas.microsoft.com/office/word/2010/wordprocessingInk" xmlns:wne="http://schemas.microsoft.com/office/word/2006/wordml" xmlns:wps="http://schemas.microsoft.com/office/word/2010/wordprocessingShape"/>
+</file>
+
+<file path=word/footer8.xml><?xml version="1.0" encoding="utf-8"?>
+<w:ftr xmlns:wpc="http://schemas.microsoft.com/office/word/2010/wordprocessingCanvas" xmlns:mc="http://schemas.openxmlformats.org/markup-compatibility/2006" xmlns:o="urn:schemas-microsoft-com:office:office" xmlns:r="http://schemas.openxmlformats.org/officeDocument/2006/relationships" xmlns:m="http://schemas.openxmlformats.org/officeDocument/2006/math" xmlns:v="urn:schemas-microsoft-com:vml" xmlns:wp14="http://schemas.microsoft.com/office/word/2010/wordprocessingDrawing" xmlns:wp="http://schemas.openxmlformats.org/drawingml/2006/wordprocessingDrawing" xmlns:w10="urn:schemas-microsoft-com:office:word" xmlns:w="http://schemas.openxmlformats.org/wordprocessingml/2006/main" xmlns:w14="http://schemas.microsoft.com/office/word/2010/wordml" xmlns:w15="http://schemas.microsoft.com/office/word/2012/wordml" xmlns:wpg="http://schemas.microsoft.com/office/word/2010/wordprocessingGroup" xmlns:wpi="http://schemas.microsoft.com/office/word/2010/wordprocessingInk" xmlns:wne="http://schemas.microsoft.com/office/word/2006/wordml" xmlns:wps="http://schemas.microsoft.com/office/word/2010/wordprocessingShape"/>
+</file>
+
+<file path=word/footer9.xml><?xml version="1.0" encoding="utf-8"?>
 <w:ftr xmlns:wpc="http://schemas.microsoft.com/office/word/2010/wordprocessingCanvas" xmlns:mc="http://schemas.openxmlformats.org/markup-compatibility/2006" xmlns:o="urn:schemas-microsoft-com:office:office" xmlns:r="http://schemas.openxmlformats.org/officeDocument/2006/relationships" xmlns:m="http://schemas.openxmlformats.org/officeDocument/2006/math" xmlns:v="urn:schemas-microsoft-com:vml" xmlns:wp14="http://schemas.microsoft.com/office/word/2010/wordprocessingDrawing" xmlns:wp="http://schemas.openxmlformats.org/drawingml/2006/wordprocessingDrawing" xmlns:w10="urn:schemas-microsoft-com:office:word" xmlns:w="http://schemas.openxmlformats.org/wordprocessingml/2006/main" xmlns:w14="http://schemas.microsoft.com/office/word/2010/wordml" xmlns:w15="http://schemas.microsoft.com/office/word/2012/wordml" xmlns:wpg="http://schemas.microsoft.com/office/word/2010/wordprocessingGroup" xmlns:wpi="http://schemas.microsoft.com/office/word/2010/wordprocessingInk" xmlns:wne="http://schemas.microsoft.com/office/word/2006/wordml" xmlns:wps="http://schemas.microsoft.com/office/word/2010/wordprocessingShape"/>
 </file>
 
@@ -391,6 +1029,38 @@
 <w:hdr xmlns:wpc="http://schemas.microsoft.com/office/word/2010/wordprocessingCanvas" xmlns:mc="http://schemas.openxmlformats.org/markup-compatibility/2006" xmlns:o="urn:schemas-microsoft-com:office:office" xmlns:r="http://schemas.openxmlformats.org/officeDocument/2006/relationships" xmlns:m="http://schemas.openxmlformats.org/officeDocument/2006/math" xmlns:v="urn:schemas-microsoft-com:vml" xmlns:wp14="http://schemas.microsoft.com/office/word/2010/wordprocessingDrawing" xmlns:wp="http://schemas.openxmlformats.org/drawingml/2006/wordprocessingDrawing" xmlns:w10="urn:schemas-microsoft-com:office:word" xmlns:w="http://schemas.openxmlformats.org/wordprocessingml/2006/main" xmlns:w14="http://schemas.microsoft.com/office/word/2010/wordml" xmlns:w15="http://schemas.microsoft.com/office/word/2012/wordml" xmlns:wpg="http://schemas.microsoft.com/office/word/2010/wordprocessingGroup" xmlns:wpi="http://schemas.microsoft.com/office/word/2010/wordprocessingInk" xmlns:wne="http://schemas.microsoft.com/office/word/2006/wordml" xmlns:wps="http://schemas.microsoft.com/office/word/2010/wordprocessingShape" xmlns:cx="http://schemas.microsoft.com/office/drawing/2014/chartex" xmlns:cx1="http://schemas.microsoft.com/office/drawing/2015/9/8/chartex" xmlns:cx2="http://schemas.microsoft.com/office/drawing/2015/10/21/chartex" xmlns:cx3="http://schemas.microsoft.com/office/drawing/2016/5/9/chartex" xmlns:cx4="http://schemas.microsoft.com/office/drawing/2016/5/10/chartex" xmlns:cx5="http://schemas.microsoft.com/office/drawing/2016/5/11/chartex" xmlns:cx6="http://schemas.microsoft.com/office/drawing/2016/5/12/chartex" xmlns:cx7="http://schemas.microsoft.com/office/drawing/2016/5/13/chartex" xmlns:cx8="http://schemas.microsoft.com/office/drawing/2016/5/14/chartex" xmlns:w16cid="http://schemas.microsoft.com/office/word/2016/wordml/cid" xmlns:w16se="http://schemas.microsoft.com/office/word/2015/wordml/symex"/>
 </file>
 
+<file path=word/header10.xml><?xml version="1.0" encoding="utf-8"?>
+<w:hdr xmlns:wpc="http://schemas.microsoft.com/office/word/2010/wordprocessingCanvas" xmlns:mc="http://schemas.openxmlformats.org/markup-compatibility/2006" xmlns:o="urn:schemas-microsoft-com:office:office" xmlns:r="http://schemas.openxmlformats.org/officeDocument/2006/relationships" xmlns:m="http://schemas.openxmlformats.org/officeDocument/2006/math" xmlns:v="urn:schemas-microsoft-com:vml" xmlns:wp14="http://schemas.microsoft.com/office/word/2010/wordprocessingDrawing" xmlns:wp="http://schemas.openxmlformats.org/drawingml/2006/wordprocessingDrawing" xmlns:w10="urn:schemas-microsoft-com:office:word" xmlns:w="http://schemas.openxmlformats.org/wordprocessingml/2006/main" xmlns:w14="http://schemas.microsoft.com/office/word/2010/wordml" xmlns:w15="http://schemas.microsoft.com/office/word/2012/wordml" xmlns:wpg="http://schemas.microsoft.com/office/word/2010/wordprocessingGroup" xmlns:wpi="http://schemas.microsoft.com/office/word/2010/wordprocessingInk" xmlns:wne="http://schemas.microsoft.com/office/word/2006/wordml" xmlns:wps="http://schemas.microsoft.com/office/word/2010/wordprocessingShape" xmlns:cx="http://schemas.microsoft.com/office/drawing/2014/chartex" xmlns:cx1="http://schemas.microsoft.com/office/drawing/2015/9/8/chartex" xmlns:cx2="http://schemas.microsoft.com/office/drawing/2015/10/21/chartex" xmlns:cx3="http://schemas.microsoft.com/office/drawing/2016/5/9/chartex" xmlns:cx4="http://schemas.microsoft.com/office/drawing/2016/5/10/chartex" xmlns:cx5="http://schemas.microsoft.com/office/drawing/2016/5/11/chartex" xmlns:cx6="http://schemas.microsoft.com/office/drawing/2016/5/12/chartex" xmlns:cx7="http://schemas.microsoft.com/office/drawing/2016/5/13/chartex" xmlns:cx8="http://schemas.microsoft.com/office/drawing/2016/5/14/chartex" xmlns:w16cid="http://schemas.microsoft.com/office/word/2016/wordml/cid" xmlns:w16se="http://schemas.microsoft.com/office/word/2015/wordml/symex"/>
+</file>
+
+<file path=word/header11.xml><?xml version="1.0" encoding="utf-8"?>
+<w:hdr xmlns:wpc="http://schemas.microsoft.com/office/word/2010/wordprocessingCanvas" xmlns:mc="http://schemas.openxmlformats.org/markup-compatibility/2006" xmlns:o="urn:schemas-microsoft-com:office:office" xmlns:r="http://schemas.openxmlformats.org/officeDocument/2006/relationships" xmlns:m="http://schemas.openxmlformats.org/officeDocument/2006/math" xmlns:v="urn:schemas-microsoft-com:vml" xmlns:wp14="http://schemas.microsoft.com/office/word/2010/wordprocessingDrawing" xmlns:wp="http://schemas.openxmlformats.org/drawingml/2006/wordprocessingDrawing" xmlns:w10="urn:schemas-microsoft-com:office:word" xmlns:w="http://schemas.openxmlformats.org/wordprocessingml/2006/main" xmlns:w14="http://schemas.microsoft.com/office/word/2010/wordml" xmlns:w15="http://schemas.microsoft.com/office/word/2012/wordml" xmlns:wpg="http://schemas.microsoft.com/office/word/2010/wordprocessingGroup" xmlns:wpi="http://schemas.microsoft.com/office/word/2010/wordprocessingInk" xmlns:wne="http://schemas.microsoft.com/office/word/2006/wordml" xmlns:wps="http://schemas.microsoft.com/office/word/2010/wordprocessingShape" xmlns:cx="http://schemas.microsoft.com/office/drawing/2014/chartex" xmlns:cx1="http://schemas.microsoft.com/office/drawing/2015/9/8/chartex" xmlns:cx2="http://schemas.microsoft.com/office/drawing/2015/10/21/chartex" xmlns:cx3="http://schemas.microsoft.com/office/drawing/2016/5/9/chartex" xmlns:cx4="http://schemas.microsoft.com/office/drawing/2016/5/10/chartex" xmlns:cx5="http://schemas.microsoft.com/office/drawing/2016/5/11/chartex" xmlns:cx6="http://schemas.microsoft.com/office/drawing/2016/5/12/chartex" xmlns:cx7="http://schemas.microsoft.com/office/drawing/2016/5/13/chartex" xmlns:cx8="http://schemas.microsoft.com/office/drawing/2016/5/14/chartex" xmlns:w16cid="http://schemas.microsoft.com/office/word/2016/wordml/cid" xmlns:w16se="http://schemas.microsoft.com/office/word/2015/wordml/symex"/>
+</file>
+
+<file path=word/header12.xml><?xml version="1.0" encoding="utf-8"?>
+<w:hdr xmlns:wpc="http://schemas.microsoft.com/office/word/2010/wordprocessingCanvas" xmlns:mc="http://schemas.openxmlformats.org/markup-compatibility/2006" xmlns:o="urn:schemas-microsoft-com:office:office" xmlns:r="http://schemas.openxmlformats.org/officeDocument/2006/relationships" xmlns:m="http://schemas.openxmlformats.org/officeDocument/2006/math" xmlns:v="urn:schemas-microsoft-com:vml" xmlns:wp14="http://schemas.microsoft.com/office/word/2010/wordprocessingDrawing" xmlns:wp="http://schemas.openxmlformats.org/drawingml/2006/wordprocessingDrawing" xmlns:w10="urn:schemas-microsoft-com:office:word" xmlns:w="http://schemas.openxmlformats.org/wordprocessingml/2006/main" xmlns:w14="http://schemas.microsoft.com/office/word/2010/wordml" xmlns:w15="http://schemas.microsoft.com/office/word/2012/wordml" xmlns:wpg="http://schemas.microsoft.com/office/word/2010/wordprocessingGroup" xmlns:wpi="http://schemas.microsoft.com/office/word/2010/wordprocessingInk" xmlns:wne="http://schemas.microsoft.com/office/word/2006/wordml" xmlns:wps="http://schemas.microsoft.com/office/word/2010/wordprocessingShape" xmlns:cx="http://schemas.microsoft.com/office/drawing/2014/chartex" xmlns:cx1="http://schemas.microsoft.com/office/drawing/2015/9/8/chartex" xmlns:cx2="http://schemas.microsoft.com/office/drawing/2015/10/21/chartex" xmlns:cx3="http://schemas.microsoft.com/office/drawing/2016/5/9/chartex" xmlns:cx4="http://schemas.microsoft.com/office/drawing/2016/5/10/chartex" xmlns:cx5="http://schemas.microsoft.com/office/drawing/2016/5/11/chartex" xmlns:cx6="http://schemas.microsoft.com/office/drawing/2016/5/12/chartex" xmlns:cx7="http://schemas.microsoft.com/office/drawing/2016/5/13/chartex" xmlns:cx8="http://schemas.microsoft.com/office/drawing/2016/5/14/chartex" xmlns:w16cid="http://schemas.microsoft.com/office/word/2016/wordml/cid" xmlns:w16se="http://schemas.microsoft.com/office/word/2015/wordml/symex"/>
+</file>
+
+<file path=word/header13.xml><?xml version="1.0" encoding="utf-8"?>
+<w:hdr xmlns:wpc="http://schemas.microsoft.com/office/word/2010/wordprocessingCanvas" xmlns:mc="http://schemas.openxmlformats.org/markup-compatibility/2006" xmlns:o="urn:schemas-microsoft-com:office:office" xmlns:r="http://schemas.openxmlformats.org/officeDocument/2006/relationships" xmlns:m="http://schemas.openxmlformats.org/officeDocument/2006/math" xmlns:v="urn:schemas-microsoft-com:vml" xmlns:wp14="http://schemas.microsoft.com/office/word/2010/wordprocessingDrawing" xmlns:wp="http://schemas.openxmlformats.org/drawingml/2006/wordprocessingDrawing" xmlns:w10="urn:schemas-microsoft-com:office:word" xmlns:w="http://schemas.openxmlformats.org/wordprocessingml/2006/main" xmlns:w14="http://schemas.microsoft.com/office/word/2010/wordml" xmlns:w15="http://schemas.microsoft.com/office/word/2012/wordml" xmlns:wpg="http://schemas.microsoft.com/office/word/2010/wordprocessingGroup" xmlns:wpi="http://schemas.microsoft.com/office/word/2010/wordprocessingInk" xmlns:wne="http://schemas.microsoft.com/office/word/2006/wordml" xmlns:wps="http://schemas.microsoft.com/office/word/2010/wordprocessingShape" xmlns:cx="http://schemas.microsoft.com/office/drawing/2014/chartex" xmlns:cx1="http://schemas.microsoft.com/office/drawing/2015/9/8/chartex" xmlns:cx2="http://schemas.microsoft.com/office/drawing/2015/10/21/chartex" xmlns:cx3="http://schemas.microsoft.com/office/drawing/2016/5/9/chartex" xmlns:cx4="http://schemas.microsoft.com/office/drawing/2016/5/10/chartex" xmlns:cx5="http://schemas.microsoft.com/office/drawing/2016/5/11/chartex" xmlns:cx6="http://schemas.microsoft.com/office/drawing/2016/5/12/chartex" xmlns:cx7="http://schemas.microsoft.com/office/drawing/2016/5/13/chartex" xmlns:cx8="http://schemas.microsoft.com/office/drawing/2016/5/14/chartex" xmlns:w16cid="http://schemas.microsoft.com/office/word/2016/wordml/cid" xmlns:w16se="http://schemas.microsoft.com/office/word/2015/wordml/symex"/>
+</file>
+
+<file path=word/header14.xml><?xml version="1.0" encoding="utf-8"?>
+<w:hdr xmlns:wpc="http://schemas.microsoft.com/office/word/2010/wordprocessingCanvas" xmlns:mc="http://schemas.openxmlformats.org/markup-compatibility/2006" xmlns:o="urn:schemas-microsoft-com:office:office" xmlns:r="http://schemas.openxmlformats.org/officeDocument/2006/relationships" xmlns:m="http://schemas.openxmlformats.org/officeDocument/2006/math" xmlns:v="urn:schemas-microsoft-com:vml" xmlns:wp14="http://schemas.microsoft.com/office/word/2010/wordprocessingDrawing" xmlns:wp="http://schemas.openxmlformats.org/drawingml/2006/wordprocessingDrawing" xmlns:w10="urn:schemas-microsoft-com:office:word" xmlns:w="http://schemas.openxmlformats.org/wordprocessingml/2006/main" xmlns:w14="http://schemas.microsoft.com/office/word/2010/wordml" xmlns:w15="http://schemas.microsoft.com/office/word/2012/wordml" xmlns:wpg="http://schemas.microsoft.com/office/word/2010/wordprocessingGroup" xmlns:wpi="http://schemas.microsoft.com/office/word/2010/wordprocessingInk" xmlns:wne="http://schemas.microsoft.com/office/word/2006/wordml" xmlns:wps="http://schemas.microsoft.com/office/word/2010/wordprocessingShape" xmlns:cx="http://schemas.microsoft.com/office/drawing/2014/chartex" xmlns:cx1="http://schemas.microsoft.com/office/drawing/2015/9/8/chartex" xmlns:cx2="http://schemas.microsoft.com/office/drawing/2015/10/21/chartex" xmlns:cx3="http://schemas.microsoft.com/office/drawing/2016/5/9/chartex" xmlns:cx4="http://schemas.microsoft.com/office/drawing/2016/5/10/chartex" xmlns:cx5="http://schemas.microsoft.com/office/drawing/2016/5/11/chartex" xmlns:cx6="http://schemas.microsoft.com/office/drawing/2016/5/12/chartex" xmlns:cx7="http://schemas.microsoft.com/office/drawing/2016/5/13/chartex" xmlns:cx8="http://schemas.microsoft.com/office/drawing/2016/5/14/chartex" xmlns:w16cid="http://schemas.microsoft.com/office/word/2016/wordml/cid" xmlns:w16se="http://schemas.microsoft.com/office/word/2015/wordml/symex"/>
+</file>
+
+<file path=word/header15.xml><?xml version="1.0" encoding="utf-8"?>
+<w:hdr xmlns:wpc="http://schemas.microsoft.com/office/word/2010/wordprocessingCanvas" xmlns:mc="http://schemas.openxmlformats.org/markup-compatibility/2006" xmlns:o="urn:schemas-microsoft-com:office:office" xmlns:r="http://schemas.openxmlformats.org/officeDocument/2006/relationships" xmlns:m="http://schemas.openxmlformats.org/officeDocument/2006/math" xmlns:v="urn:schemas-microsoft-com:vml" xmlns:wp14="http://schemas.microsoft.com/office/word/2010/wordprocessingDrawing" xmlns:wp="http://schemas.openxmlformats.org/drawingml/2006/wordprocessingDrawing" xmlns:w10="urn:schemas-microsoft-com:office:word" xmlns:w="http://schemas.openxmlformats.org/wordprocessingml/2006/main" xmlns:w14="http://schemas.microsoft.com/office/word/2010/wordml" xmlns:w15="http://schemas.microsoft.com/office/word/2012/wordml" xmlns:wpg="http://schemas.microsoft.com/office/word/2010/wordprocessingGroup" xmlns:wpi="http://schemas.microsoft.com/office/word/2010/wordprocessingInk" xmlns:wne="http://schemas.microsoft.com/office/word/2006/wordml" xmlns:wps="http://schemas.microsoft.com/office/word/2010/wordprocessingShape" xmlns:cx="http://schemas.microsoft.com/office/drawing/2014/chartex" xmlns:cx1="http://schemas.microsoft.com/office/drawing/2015/9/8/chartex" xmlns:cx2="http://schemas.microsoft.com/office/drawing/2015/10/21/chartex" xmlns:cx3="http://schemas.microsoft.com/office/drawing/2016/5/9/chartex" xmlns:cx4="http://schemas.microsoft.com/office/drawing/2016/5/10/chartex" xmlns:cx5="http://schemas.microsoft.com/office/drawing/2016/5/11/chartex" xmlns:cx6="http://schemas.microsoft.com/office/drawing/2016/5/12/chartex" xmlns:cx7="http://schemas.microsoft.com/office/drawing/2016/5/13/chartex" xmlns:cx8="http://schemas.microsoft.com/office/drawing/2016/5/14/chartex" xmlns:w16cid="http://schemas.microsoft.com/office/word/2016/wordml/cid" xmlns:w16se="http://schemas.microsoft.com/office/word/2015/wordml/symex"/>
+</file>
+
+<file path=word/header16.xml><?xml version="1.0" encoding="utf-8"?>
+<w:hdr xmlns:wpc="http://schemas.microsoft.com/office/word/2010/wordprocessingCanvas" xmlns:mc="http://schemas.openxmlformats.org/markup-compatibility/2006" xmlns:o="urn:schemas-microsoft-com:office:office" xmlns:r="http://schemas.openxmlformats.org/officeDocument/2006/relationships" xmlns:m="http://schemas.openxmlformats.org/officeDocument/2006/math" xmlns:v="urn:schemas-microsoft-com:vml" xmlns:wp14="http://schemas.microsoft.com/office/word/2010/wordprocessingDrawing" xmlns:wp="http://schemas.openxmlformats.org/drawingml/2006/wordprocessingDrawing" xmlns:w10="urn:schemas-microsoft-com:office:word" xmlns:w="http://schemas.openxmlformats.org/wordprocessingml/2006/main" xmlns:w14="http://schemas.microsoft.com/office/word/2010/wordml" xmlns:w15="http://schemas.microsoft.com/office/word/2012/wordml" xmlns:wpg="http://schemas.microsoft.com/office/word/2010/wordprocessingGroup" xmlns:wpi="http://schemas.microsoft.com/office/word/2010/wordprocessingInk" xmlns:wne="http://schemas.microsoft.com/office/word/2006/wordml" xmlns:wps="http://schemas.microsoft.com/office/word/2010/wordprocessingShape" xmlns:cx="http://schemas.microsoft.com/office/drawing/2014/chartex" xmlns:cx1="http://schemas.microsoft.com/office/drawing/2015/9/8/chartex" xmlns:cx2="http://schemas.microsoft.com/office/drawing/2015/10/21/chartex" xmlns:cx3="http://schemas.microsoft.com/office/drawing/2016/5/9/chartex" xmlns:cx4="http://schemas.microsoft.com/office/drawing/2016/5/10/chartex" xmlns:cx5="http://schemas.microsoft.com/office/drawing/2016/5/11/chartex" xmlns:cx6="http://schemas.microsoft.com/office/drawing/2016/5/12/chartex" xmlns:cx7="http://schemas.microsoft.com/office/drawing/2016/5/13/chartex" xmlns:cx8="http://schemas.microsoft.com/office/drawing/2016/5/14/chartex" xmlns:w16cid="http://schemas.microsoft.com/office/word/2016/wordml/cid" xmlns:w16se="http://schemas.microsoft.com/office/word/2015/wordml/symex"/>
+</file>
+
+<file path=word/header17.xml><?xml version="1.0" encoding="utf-8"?>
+<w:hdr xmlns:wpc="http://schemas.microsoft.com/office/word/2010/wordprocessingCanvas" xmlns:mc="http://schemas.openxmlformats.org/markup-compatibility/2006" xmlns:o="urn:schemas-microsoft-com:office:office" xmlns:r="http://schemas.openxmlformats.org/officeDocument/2006/relationships" xmlns:m="http://schemas.openxmlformats.org/officeDocument/2006/math" xmlns:v="urn:schemas-microsoft-com:vml" xmlns:wp14="http://schemas.microsoft.com/office/word/2010/wordprocessingDrawing" xmlns:wp="http://schemas.openxmlformats.org/drawingml/2006/wordprocessingDrawing" xmlns:w10="urn:schemas-microsoft-com:office:word" xmlns:w="http://schemas.openxmlformats.org/wordprocessingml/2006/main" xmlns:w14="http://schemas.microsoft.com/office/word/2010/wordml" xmlns:w15="http://schemas.microsoft.com/office/word/2012/wordml" xmlns:wpg="http://schemas.microsoft.com/office/word/2010/wordprocessingGroup" xmlns:wpi="http://schemas.microsoft.com/office/word/2010/wordprocessingInk" xmlns:wne="http://schemas.microsoft.com/office/word/2006/wordml" xmlns:wps="http://schemas.microsoft.com/office/word/2010/wordprocessingShape" xmlns:cx="http://schemas.microsoft.com/office/drawing/2014/chartex" xmlns:cx1="http://schemas.microsoft.com/office/drawing/2015/9/8/chartex" xmlns:cx2="http://schemas.microsoft.com/office/drawing/2015/10/21/chartex" xmlns:cx3="http://schemas.microsoft.com/office/drawing/2016/5/9/chartex" xmlns:cx4="http://schemas.microsoft.com/office/drawing/2016/5/10/chartex" xmlns:cx5="http://schemas.microsoft.com/office/drawing/2016/5/11/chartex" xmlns:cx6="http://schemas.microsoft.com/office/drawing/2016/5/12/chartex" xmlns:cx7="http://schemas.microsoft.com/office/drawing/2016/5/13/chartex" xmlns:cx8="http://schemas.microsoft.com/office/drawing/2016/5/14/chartex" xmlns:w16cid="http://schemas.microsoft.com/office/word/2016/wordml/cid" xmlns:w16se="http://schemas.microsoft.com/office/word/2015/wordml/symex"/>
+</file>
+
 <file path=word/header2.xml><?xml version="1.0" encoding="utf-8"?>
 <w:hdr xmlns:wpc="http://schemas.microsoft.com/office/word/2010/wordprocessingCanvas" xmlns:mc="http://schemas.openxmlformats.org/markup-compatibility/2006" xmlns:o="urn:schemas-microsoft-com:office:office" xmlns:r="http://schemas.openxmlformats.org/officeDocument/2006/relationships" xmlns:m="http://schemas.openxmlformats.org/officeDocument/2006/math" xmlns:v="urn:schemas-microsoft-com:vml" xmlns:wp14="http://schemas.microsoft.com/office/word/2010/wordprocessingDrawing" xmlns:wp="http://schemas.openxmlformats.org/drawingml/2006/wordprocessingDrawing" xmlns:w10="urn:schemas-microsoft-com:office:word" xmlns:w="http://schemas.openxmlformats.org/wordprocessingml/2006/main" xmlns:w14="http://schemas.microsoft.com/office/word/2010/wordml" xmlns:w15="http://schemas.microsoft.com/office/word/2012/wordml" xmlns:wpg="http://schemas.microsoft.com/office/word/2010/wordprocessingGroup" xmlns:wpi="http://schemas.microsoft.com/office/word/2010/wordprocessingInk" xmlns:wne="http://schemas.microsoft.com/office/word/2006/wordml" xmlns:wps="http://schemas.microsoft.com/office/word/2010/wordprocessingShape" xmlns:cx="http://schemas.microsoft.com/office/drawing/2014/chartex" xmlns:cx1="http://schemas.microsoft.com/office/drawing/2015/9/8/chartex" xmlns:cx2="http://schemas.microsoft.com/office/drawing/2015/10/21/chartex" xmlns:cx3="http://schemas.microsoft.com/office/drawing/2016/5/9/chartex" xmlns:cx4="http://schemas.microsoft.com/office/drawing/2016/5/10/chartex" xmlns:cx5="http://schemas.microsoft.com/office/drawing/2016/5/11/chartex" xmlns:cx6="http://schemas.microsoft.com/office/drawing/2016/5/12/chartex" xmlns:cx7="http://schemas.microsoft.com/office/drawing/2016/5/13/chartex" xmlns:cx8="http://schemas.microsoft.com/office/drawing/2016/5/14/chartex" xmlns:w16cid="http://schemas.microsoft.com/office/word/2016/wordml/cid" xmlns:w16se="http://schemas.microsoft.com/office/word/2015/wordml/symex"/>
 </file>
@@ -408,6 +1078,18 @@
 </file>
 
 <file path=word/header6.xml><?xml version="1.0" encoding="utf-8"?>
+<w:hdr xmlns:wpc="http://schemas.microsoft.com/office/word/2010/wordprocessingCanvas" xmlns:mc="http://schemas.openxmlformats.org/markup-compatibility/2006" xmlns:o="urn:schemas-microsoft-com:office:office" xmlns:r="http://schemas.openxmlformats.org/officeDocument/2006/relationships" xmlns:m="http://schemas.openxmlformats.org/officeDocument/2006/math" xmlns:v="urn:schemas-microsoft-com:vml" xmlns:wp14="http://schemas.microsoft.com/office/word/2010/wordprocessingDrawing" xmlns:wp="http://schemas.openxmlformats.org/drawingml/2006/wordprocessingDrawing" xmlns:w10="urn:schemas-microsoft-com:office:word" xmlns:w="http://schemas.openxmlformats.org/wordprocessingml/2006/main" xmlns:w14="http://schemas.microsoft.com/office/word/2010/wordml" xmlns:w15="http://schemas.microsoft.com/office/word/2012/wordml" xmlns:wpg="http://schemas.microsoft.com/office/word/2010/wordprocessingGroup" xmlns:wpi="http://schemas.microsoft.com/office/word/2010/wordprocessingInk" xmlns:wne="http://schemas.microsoft.com/office/word/2006/wordml" xmlns:wps="http://schemas.microsoft.com/office/word/2010/wordprocessingShape" xmlns:cx="http://schemas.microsoft.com/office/drawing/2014/chartex" xmlns:cx1="http://schemas.microsoft.com/office/drawing/2015/9/8/chartex" xmlns:cx2="http://schemas.microsoft.com/office/drawing/2015/10/21/chartex" xmlns:cx3="http://schemas.microsoft.com/office/drawing/2016/5/9/chartex" xmlns:cx4="http://schemas.microsoft.com/office/drawing/2016/5/10/chartex" xmlns:cx5="http://schemas.microsoft.com/office/drawing/2016/5/11/chartex" xmlns:cx6="http://schemas.microsoft.com/office/drawing/2016/5/12/chartex" xmlns:cx7="http://schemas.microsoft.com/office/drawing/2016/5/13/chartex" xmlns:cx8="http://schemas.microsoft.com/office/drawing/2016/5/14/chartex" xmlns:w16cid="http://schemas.microsoft.com/office/word/2016/wordml/cid" xmlns:w16se="http://schemas.microsoft.com/office/word/2015/wordml/symex"/>
+</file>
+
+<file path=word/header7.xml><?xml version="1.0" encoding="utf-8"?>
+<w:hdr xmlns:wpc="http://schemas.microsoft.com/office/word/2010/wordprocessingCanvas" xmlns:mc="http://schemas.openxmlformats.org/markup-compatibility/2006" xmlns:o="urn:schemas-microsoft-com:office:office" xmlns:r="http://schemas.openxmlformats.org/officeDocument/2006/relationships" xmlns:m="http://schemas.openxmlformats.org/officeDocument/2006/math" xmlns:v="urn:schemas-microsoft-com:vml" xmlns:wp14="http://schemas.microsoft.com/office/word/2010/wordprocessingDrawing" xmlns:wp="http://schemas.openxmlformats.org/drawingml/2006/wordprocessingDrawing" xmlns:w10="urn:schemas-microsoft-com:office:word" xmlns:w="http://schemas.openxmlformats.org/wordprocessingml/2006/main" xmlns:w14="http://schemas.microsoft.com/office/word/2010/wordml" xmlns:w15="http://schemas.microsoft.com/office/word/2012/wordml" xmlns:wpg="http://schemas.microsoft.com/office/word/2010/wordprocessingGroup" xmlns:wpi="http://schemas.microsoft.com/office/word/2010/wordprocessingInk" xmlns:wne="http://schemas.microsoft.com/office/word/2006/wordml" xmlns:wps="http://schemas.microsoft.com/office/word/2010/wordprocessingShape" xmlns:cx="http://schemas.microsoft.com/office/drawing/2014/chartex" xmlns:cx1="http://schemas.microsoft.com/office/drawing/2015/9/8/chartex" xmlns:cx2="http://schemas.microsoft.com/office/drawing/2015/10/21/chartex" xmlns:cx3="http://schemas.microsoft.com/office/drawing/2016/5/9/chartex" xmlns:cx4="http://schemas.microsoft.com/office/drawing/2016/5/10/chartex" xmlns:cx5="http://schemas.microsoft.com/office/drawing/2016/5/11/chartex" xmlns:cx6="http://schemas.microsoft.com/office/drawing/2016/5/12/chartex" xmlns:cx7="http://schemas.microsoft.com/office/drawing/2016/5/13/chartex" xmlns:cx8="http://schemas.microsoft.com/office/drawing/2016/5/14/chartex" xmlns:w16cid="http://schemas.microsoft.com/office/word/2016/wordml/cid" xmlns:w16se="http://schemas.microsoft.com/office/word/2015/wordml/symex"/>
+</file>
+
+<file path=word/header8.xml><?xml version="1.0" encoding="utf-8"?>
+<w:hdr xmlns:wpc="http://schemas.microsoft.com/office/word/2010/wordprocessingCanvas" xmlns:mc="http://schemas.openxmlformats.org/markup-compatibility/2006" xmlns:o="urn:schemas-microsoft-com:office:office" xmlns:r="http://schemas.openxmlformats.org/officeDocument/2006/relationships" xmlns:m="http://schemas.openxmlformats.org/officeDocument/2006/math" xmlns:v="urn:schemas-microsoft-com:vml" xmlns:wp14="http://schemas.microsoft.com/office/word/2010/wordprocessingDrawing" xmlns:wp="http://schemas.openxmlformats.org/drawingml/2006/wordprocessingDrawing" xmlns:w10="urn:schemas-microsoft-com:office:word" xmlns:w="http://schemas.openxmlformats.org/wordprocessingml/2006/main" xmlns:w14="http://schemas.microsoft.com/office/word/2010/wordml" xmlns:w15="http://schemas.microsoft.com/office/word/2012/wordml" xmlns:wpg="http://schemas.microsoft.com/office/word/2010/wordprocessingGroup" xmlns:wpi="http://schemas.microsoft.com/office/word/2010/wordprocessingInk" xmlns:wne="http://schemas.microsoft.com/office/word/2006/wordml" xmlns:wps="http://schemas.microsoft.com/office/word/2010/wordprocessingShape" xmlns:cx="http://schemas.microsoft.com/office/drawing/2014/chartex" xmlns:cx1="http://schemas.microsoft.com/office/drawing/2015/9/8/chartex" xmlns:cx2="http://schemas.microsoft.com/office/drawing/2015/10/21/chartex" xmlns:cx3="http://schemas.microsoft.com/office/drawing/2016/5/9/chartex" xmlns:cx4="http://schemas.microsoft.com/office/drawing/2016/5/10/chartex" xmlns:cx5="http://schemas.microsoft.com/office/drawing/2016/5/11/chartex" xmlns:cx6="http://schemas.microsoft.com/office/drawing/2016/5/12/chartex" xmlns:cx7="http://schemas.microsoft.com/office/drawing/2016/5/13/chartex" xmlns:cx8="http://schemas.microsoft.com/office/drawing/2016/5/14/chartex" xmlns:w16cid="http://schemas.microsoft.com/office/word/2016/wordml/cid" xmlns:w16se="http://schemas.microsoft.com/office/word/2015/wordml/symex"/>
+</file>
+
+<file path=word/header9.xml><?xml version="1.0" encoding="utf-8"?>
 <w:hdr xmlns:wpc="http://schemas.microsoft.com/office/word/2010/wordprocessingCanvas" xmlns:mc="http://schemas.openxmlformats.org/markup-compatibility/2006" xmlns:o="urn:schemas-microsoft-com:office:office" xmlns:r="http://schemas.openxmlformats.org/officeDocument/2006/relationships" xmlns:m="http://schemas.openxmlformats.org/officeDocument/2006/math" xmlns:v="urn:schemas-microsoft-com:vml" xmlns:wp14="http://schemas.microsoft.com/office/word/2010/wordprocessingDrawing" xmlns:wp="http://schemas.openxmlformats.org/drawingml/2006/wordprocessingDrawing" xmlns:w10="urn:schemas-microsoft-com:office:word" xmlns:w="http://schemas.openxmlformats.org/wordprocessingml/2006/main" xmlns:w14="http://schemas.microsoft.com/office/word/2010/wordml" xmlns:w15="http://schemas.microsoft.com/office/word/2012/wordml" xmlns:wpg="http://schemas.microsoft.com/office/word/2010/wordprocessingGroup" xmlns:wpi="http://schemas.microsoft.com/office/word/2010/wordprocessingInk" xmlns:wne="http://schemas.microsoft.com/office/word/2006/wordml" xmlns:wps="http://schemas.microsoft.com/office/word/2010/wordprocessingShape" xmlns:cx="http://schemas.microsoft.com/office/drawing/2014/chartex" xmlns:cx1="http://schemas.microsoft.com/office/drawing/2015/9/8/chartex" xmlns:cx2="http://schemas.microsoft.com/office/drawing/2015/10/21/chartex" xmlns:cx3="http://schemas.microsoft.com/office/drawing/2016/5/9/chartex" xmlns:cx4="http://schemas.microsoft.com/office/drawing/2016/5/10/chartex" xmlns:cx5="http://schemas.microsoft.com/office/drawing/2016/5/11/chartex" xmlns:cx6="http://schemas.microsoft.com/office/drawing/2016/5/12/chartex" xmlns:cx7="http://schemas.microsoft.com/office/drawing/2016/5/13/chartex" xmlns:cx8="http://schemas.microsoft.com/office/drawing/2016/5/14/chartex" xmlns:w16cid="http://schemas.microsoft.com/office/word/2016/wordml/cid" xmlns:w16se="http://schemas.microsoft.com/office/word/2015/wordml/symex"/>
 </file>
 

</xml_diff>

<commit_message>
Added Parallel Playlist support
</commit_message>
<xml_diff>
--- a/fair/activity/My_Youtube_Screenshots.docx
+++ b/fair/activity/My_Youtube_Screenshots.docx
@@ -22,7 +22,7 @@
                     </pic:cNvPicPr>
                   </pic:nvPicPr>
                   <pic:blipFill>
-                    <a:blip r:embed="rId39" cstate="none"/>
+                    <a:blip r:embed="rId25" cstate="none"/>
                     <a:srcRect/>
                     <a:stretch>
                       <a:fillRect/>
@@ -76,7 +76,7 @@
                     </pic:cNvPicPr>
                   </pic:nvPicPr>
                   <pic:blipFill>
-                    <a:blip r:embed="rId40" cstate="none"/>
+                    <a:blip r:embed="rId26" cstate="none"/>
                     <a:srcRect/>
                     <a:stretch>
                       <a:fillRect/>
@@ -130,7 +130,7 @@
                     </pic:cNvPicPr>
                   </pic:nvPicPr>
                   <pic:blipFill>
-                    <a:blip r:embed="rId41" cstate="none"/>
+                    <a:blip r:embed="rId27" cstate="none"/>
                     <a:srcRect/>
                     <a:stretch>
                       <a:fillRect/>
@@ -184,7 +184,7 @@
                     </pic:cNvPicPr>
                   </pic:nvPicPr>
                   <pic:blipFill>
-                    <a:blip r:embed="rId42" cstate="none"/>
+                    <a:blip r:embed="rId28" cstate="none"/>
                     <a:srcRect/>
                     <a:stretch>
                       <a:fillRect/>
@@ -238,7 +238,7 @@
                     </pic:cNvPicPr>
                   </pic:nvPicPr>
                   <pic:blipFill>
-                    <a:blip r:embed="rId43" cstate="none"/>
+                    <a:blip r:embed="rId29" cstate="none"/>
                     <a:srcRect/>
                     <a:stretch>
                       <a:fillRect/>
@@ -292,7 +292,7 @@
                     </pic:cNvPicPr>
                   </pic:nvPicPr>
                   <pic:blipFill>
-                    <a:blip r:embed="rId44" cstate="none"/>
+                    <a:blip r:embed="rId30" cstate="none"/>
                     <a:srcRect/>
                     <a:stretch>
                       <a:fillRect/>
@@ -346,7 +346,7 @@
                     </pic:cNvPicPr>
                   </pic:nvPicPr>
                   <pic:blipFill>
-                    <a:blip r:embed="rId45" cstate="none"/>
+                    <a:blip r:embed="rId31" cstate="none"/>
                     <a:srcRect/>
                     <a:stretch>
                       <a:fillRect/>
@@ -400,7 +400,7 @@
                     </pic:cNvPicPr>
                   </pic:nvPicPr>
                   <pic:blipFill>
-                    <a:blip r:embed="rId46" cstate="none"/>
+                    <a:blip r:embed="rId32" cstate="none"/>
                     <a:srcRect/>
                     <a:stretch>
                       <a:fillRect/>
@@ -454,7 +454,7 @@
                     </pic:cNvPicPr>
                   </pic:nvPicPr>
                   <pic:blipFill>
-                    <a:blip r:embed="rId47" cstate="none"/>
+                    <a:blip r:embed="rId33" cstate="none"/>
                     <a:srcRect/>
                     <a:stretch>
                       <a:fillRect/>
@@ -508,385 +508,7 @@
                     </pic:cNvPicPr>
                   </pic:nvPicPr>
                   <pic:blipFill>
-                    <a:blip r:embed="rId48" cstate="none"/>
-                    <a:srcRect/>
-                    <a:stretch>
-                      <a:fillRect/>
-                    </a:stretch>
-                  </pic:blipFill>
-                  <pic:spPr bwMode="auto">
-                    <a:xfrm>
-                      <a:ext cx="5715000" cy="3209925"/>
-                      <a:off x="0" y="0"/>
-                    </a:xfrm>
-                    <a:prstGeom prst="rect">
-                      <a:avLst/>
-                    </a:prstGeom>
-                  </pic:spPr>
-                </pic:pic>
-              </a:graphicData>
-            </a:graphic>
-          </wp:inline>
-        </w:drawing>
-      </w:r>
-    </w:p>
-    <w:p>
-      <w:pPr>
-        <w:sectPr>
-          <w:pgSz w:w="11906" w:h="16838" w:orient="portrait"/>
-          <w:pgMar w:top="1440" w:right="1440" w:bottom="1440" w:left="1440" w:header="708" w:footer="708" w:gutter="0" w:mirrorMargins="false"/>
-          <w:cols w:space="708" w:num="1"/>
-          <w:docGrid w:linePitch="360"/>
-          <w:headerReference w:type="default" r:id="rId23"/>
-          <w:footerReference w:type="default" r:id="rId24"/>
-        </w:sectPr>
-      </w:pPr>
-    </w:p>
-    <w:p>
-      <w:r>
-        <w:drawing>
-          <wp:inline distT="0" distB="0" distL="0" distR="0">
-            <wp:extent cx="5715000" cy="3209925"/>
-            <wp:effectExtent b="0" l="0" r="0" t="0"/>
-            <wp:docPr id="0" name="" descr=""/>
-            <wp:cNvGraphicFramePr>
-              <a:graphicFrameLocks xmlns:a="http://schemas.openxmlformats.org/drawingml/2006/main" noChangeAspect="1"/>
-            </wp:cNvGraphicFramePr>
-            <a:graphic xmlns:a="http://schemas.openxmlformats.org/drawingml/2006/main">
-              <a:graphicData uri="http://schemas.openxmlformats.org/drawingml/2006/picture">
-                <pic:pic xmlns:pic="http://schemas.openxmlformats.org/drawingml/2006/picture">
-                  <pic:nvPicPr>
-                    <pic:cNvPr id="0" name="" desc=""/>
-                    <pic:cNvPicPr>
-                      <a:picLocks noChangeAspect="1" noChangeArrowheads="1"/>
-                    </pic:cNvPicPr>
-                  </pic:nvPicPr>
-                  <pic:blipFill>
-                    <a:blip r:embed="rId49" cstate="none"/>
-                    <a:srcRect/>
-                    <a:stretch>
-                      <a:fillRect/>
-                    </a:stretch>
-                  </pic:blipFill>
-                  <pic:spPr bwMode="auto">
-                    <a:xfrm>
-                      <a:ext cx="5715000" cy="3209925"/>
-                      <a:off x="0" y="0"/>
-                    </a:xfrm>
-                    <a:prstGeom prst="rect">
-                      <a:avLst/>
-                    </a:prstGeom>
-                  </pic:spPr>
-                </pic:pic>
-              </a:graphicData>
-            </a:graphic>
-          </wp:inline>
-        </w:drawing>
-      </w:r>
-    </w:p>
-    <w:p>
-      <w:pPr>
-        <w:sectPr>
-          <w:pgSz w:w="11906" w:h="16838" w:orient="portrait"/>
-          <w:pgMar w:top="1440" w:right="1440" w:bottom="1440" w:left="1440" w:header="708" w:footer="708" w:gutter="0" w:mirrorMargins="false"/>
-          <w:cols w:space="708" w:num="1"/>
-          <w:docGrid w:linePitch="360"/>
-          <w:headerReference w:type="default" r:id="rId25"/>
-          <w:footerReference w:type="default" r:id="rId26"/>
-        </w:sectPr>
-      </w:pPr>
-    </w:p>
-    <w:p>
-      <w:r>
-        <w:drawing>
-          <wp:inline distT="0" distB="0" distL="0" distR="0">
-            <wp:extent cx="5715000" cy="3209925"/>
-            <wp:effectExtent b="0" l="0" r="0" t="0"/>
-            <wp:docPr id="0" name="" descr=""/>
-            <wp:cNvGraphicFramePr>
-              <a:graphicFrameLocks xmlns:a="http://schemas.openxmlformats.org/drawingml/2006/main" noChangeAspect="1"/>
-            </wp:cNvGraphicFramePr>
-            <a:graphic xmlns:a="http://schemas.openxmlformats.org/drawingml/2006/main">
-              <a:graphicData uri="http://schemas.openxmlformats.org/drawingml/2006/picture">
-                <pic:pic xmlns:pic="http://schemas.openxmlformats.org/drawingml/2006/picture">
-                  <pic:nvPicPr>
-                    <pic:cNvPr id="0" name="" desc=""/>
-                    <pic:cNvPicPr>
-                      <a:picLocks noChangeAspect="1" noChangeArrowheads="1"/>
-                    </pic:cNvPicPr>
-                  </pic:nvPicPr>
-                  <pic:blipFill>
-                    <a:blip r:embed="rId50" cstate="none"/>
-                    <a:srcRect/>
-                    <a:stretch>
-                      <a:fillRect/>
-                    </a:stretch>
-                  </pic:blipFill>
-                  <pic:spPr bwMode="auto">
-                    <a:xfrm>
-                      <a:ext cx="5715000" cy="3209925"/>
-                      <a:off x="0" y="0"/>
-                    </a:xfrm>
-                    <a:prstGeom prst="rect">
-                      <a:avLst/>
-                    </a:prstGeom>
-                  </pic:spPr>
-                </pic:pic>
-              </a:graphicData>
-            </a:graphic>
-          </wp:inline>
-        </w:drawing>
-      </w:r>
-    </w:p>
-    <w:p>
-      <w:pPr>
-        <w:sectPr>
-          <w:pgSz w:w="11906" w:h="16838" w:orient="portrait"/>
-          <w:pgMar w:top="1440" w:right="1440" w:bottom="1440" w:left="1440" w:header="708" w:footer="708" w:gutter="0" w:mirrorMargins="false"/>
-          <w:cols w:space="708" w:num="1"/>
-          <w:docGrid w:linePitch="360"/>
-          <w:headerReference w:type="default" r:id="rId27"/>
-          <w:footerReference w:type="default" r:id="rId28"/>
-        </w:sectPr>
-      </w:pPr>
-    </w:p>
-    <w:p>
-      <w:r>
-        <w:drawing>
-          <wp:inline distT="0" distB="0" distL="0" distR="0">
-            <wp:extent cx="5715000" cy="3209925"/>
-            <wp:effectExtent b="0" l="0" r="0" t="0"/>
-            <wp:docPr id="0" name="" descr=""/>
-            <wp:cNvGraphicFramePr>
-              <a:graphicFrameLocks xmlns:a="http://schemas.openxmlformats.org/drawingml/2006/main" noChangeAspect="1"/>
-            </wp:cNvGraphicFramePr>
-            <a:graphic xmlns:a="http://schemas.openxmlformats.org/drawingml/2006/main">
-              <a:graphicData uri="http://schemas.openxmlformats.org/drawingml/2006/picture">
-                <pic:pic xmlns:pic="http://schemas.openxmlformats.org/drawingml/2006/picture">
-                  <pic:nvPicPr>
-                    <pic:cNvPr id="0" name="" desc=""/>
-                    <pic:cNvPicPr>
-                      <a:picLocks noChangeAspect="1" noChangeArrowheads="1"/>
-                    </pic:cNvPicPr>
-                  </pic:nvPicPr>
-                  <pic:blipFill>
-                    <a:blip r:embed="rId51" cstate="none"/>
-                    <a:srcRect/>
-                    <a:stretch>
-                      <a:fillRect/>
-                    </a:stretch>
-                  </pic:blipFill>
-                  <pic:spPr bwMode="auto">
-                    <a:xfrm>
-                      <a:ext cx="5715000" cy="3209925"/>
-                      <a:off x="0" y="0"/>
-                    </a:xfrm>
-                    <a:prstGeom prst="rect">
-                      <a:avLst/>
-                    </a:prstGeom>
-                  </pic:spPr>
-                </pic:pic>
-              </a:graphicData>
-            </a:graphic>
-          </wp:inline>
-        </w:drawing>
-      </w:r>
-    </w:p>
-    <w:p>
-      <w:pPr>
-        <w:sectPr>
-          <w:pgSz w:w="11906" w:h="16838" w:orient="portrait"/>
-          <w:pgMar w:top="1440" w:right="1440" w:bottom="1440" w:left="1440" w:header="708" w:footer="708" w:gutter="0" w:mirrorMargins="false"/>
-          <w:cols w:space="708" w:num="1"/>
-          <w:docGrid w:linePitch="360"/>
-          <w:headerReference w:type="default" r:id="rId29"/>
-          <w:footerReference w:type="default" r:id="rId30"/>
-        </w:sectPr>
-      </w:pPr>
-    </w:p>
-    <w:p>
-      <w:r>
-        <w:drawing>
-          <wp:inline distT="0" distB="0" distL="0" distR="0">
-            <wp:extent cx="5715000" cy="3209925"/>
-            <wp:effectExtent b="0" l="0" r="0" t="0"/>
-            <wp:docPr id="0" name="" descr=""/>
-            <wp:cNvGraphicFramePr>
-              <a:graphicFrameLocks xmlns:a="http://schemas.openxmlformats.org/drawingml/2006/main" noChangeAspect="1"/>
-            </wp:cNvGraphicFramePr>
-            <a:graphic xmlns:a="http://schemas.openxmlformats.org/drawingml/2006/main">
-              <a:graphicData uri="http://schemas.openxmlformats.org/drawingml/2006/picture">
-                <pic:pic xmlns:pic="http://schemas.openxmlformats.org/drawingml/2006/picture">
-                  <pic:nvPicPr>
-                    <pic:cNvPr id="0" name="" desc=""/>
-                    <pic:cNvPicPr>
-                      <a:picLocks noChangeAspect="1" noChangeArrowheads="1"/>
-                    </pic:cNvPicPr>
-                  </pic:nvPicPr>
-                  <pic:blipFill>
-                    <a:blip r:embed="rId52" cstate="none"/>
-                    <a:srcRect/>
-                    <a:stretch>
-                      <a:fillRect/>
-                    </a:stretch>
-                  </pic:blipFill>
-                  <pic:spPr bwMode="auto">
-                    <a:xfrm>
-                      <a:ext cx="5715000" cy="3209925"/>
-                      <a:off x="0" y="0"/>
-                    </a:xfrm>
-                    <a:prstGeom prst="rect">
-                      <a:avLst/>
-                    </a:prstGeom>
-                  </pic:spPr>
-                </pic:pic>
-              </a:graphicData>
-            </a:graphic>
-          </wp:inline>
-        </w:drawing>
-      </w:r>
-    </w:p>
-    <w:p>
-      <w:pPr>
-        <w:sectPr>
-          <w:pgSz w:w="11906" w:h="16838" w:orient="portrait"/>
-          <w:pgMar w:top="1440" w:right="1440" w:bottom="1440" w:left="1440" w:header="708" w:footer="708" w:gutter="0" w:mirrorMargins="false"/>
-          <w:cols w:space="708" w:num="1"/>
-          <w:docGrid w:linePitch="360"/>
-          <w:headerReference w:type="default" r:id="rId31"/>
-          <w:footerReference w:type="default" r:id="rId32"/>
-        </w:sectPr>
-      </w:pPr>
-    </w:p>
-    <w:p>
-      <w:r>
-        <w:drawing>
-          <wp:inline distT="0" distB="0" distL="0" distR="0">
-            <wp:extent cx="5715000" cy="3209925"/>
-            <wp:effectExtent b="0" l="0" r="0" t="0"/>
-            <wp:docPr id="0" name="" descr=""/>
-            <wp:cNvGraphicFramePr>
-              <a:graphicFrameLocks xmlns:a="http://schemas.openxmlformats.org/drawingml/2006/main" noChangeAspect="1"/>
-            </wp:cNvGraphicFramePr>
-            <a:graphic xmlns:a="http://schemas.openxmlformats.org/drawingml/2006/main">
-              <a:graphicData uri="http://schemas.openxmlformats.org/drawingml/2006/picture">
-                <pic:pic xmlns:pic="http://schemas.openxmlformats.org/drawingml/2006/picture">
-                  <pic:nvPicPr>
-                    <pic:cNvPr id="0" name="" desc=""/>
-                    <pic:cNvPicPr>
-                      <a:picLocks noChangeAspect="1" noChangeArrowheads="1"/>
-                    </pic:cNvPicPr>
-                  </pic:nvPicPr>
-                  <pic:blipFill>
-                    <a:blip r:embed="rId53" cstate="none"/>
-                    <a:srcRect/>
-                    <a:stretch>
-                      <a:fillRect/>
-                    </a:stretch>
-                  </pic:blipFill>
-                  <pic:spPr bwMode="auto">
-                    <a:xfrm>
-                      <a:ext cx="5715000" cy="3209925"/>
-                      <a:off x="0" y="0"/>
-                    </a:xfrm>
-                    <a:prstGeom prst="rect">
-                      <a:avLst/>
-                    </a:prstGeom>
-                  </pic:spPr>
-                </pic:pic>
-              </a:graphicData>
-            </a:graphic>
-          </wp:inline>
-        </w:drawing>
-      </w:r>
-    </w:p>
-    <w:p>
-      <w:pPr>
-        <w:sectPr>
-          <w:pgSz w:w="11906" w:h="16838" w:orient="portrait"/>
-          <w:pgMar w:top="1440" w:right="1440" w:bottom="1440" w:left="1440" w:header="708" w:footer="708" w:gutter="0" w:mirrorMargins="false"/>
-          <w:cols w:space="708" w:num="1"/>
-          <w:docGrid w:linePitch="360"/>
-          <w:headerReference w:type="default" r:id="rId33"/>
-          <w:footerReference w:type="default" r:id="rId34"/>
-        </w:sectPr>
-      </w:pPr>
-    </w:p>
-    <w:p>
-      <w:r>
-        <w:drawing>
-          <wp:inline distT="0" distB="0" distL="0" distR="0">
-            <wp:extent cx="5715000" cy="3209925"/>
-            <wp:effectExtent b="0" l="0" r="0" t="0"/>
-            <wp:docPr id="0" name="" descr=""/>
-            <wp:cNvGraphicFramePr>
-              <a:graphicFrameLocks xmlns:a="http://schemas.openxmlformats.org/drawingml/2006/main" noChangeAspect="1"/>
-            </wp:cNvGraphicFramePr>
-            <a:graphic xmlns:a="http://schemas.openxmlformats.org/drawingml/2006/main">
-              <a:graphicData uri="http://schemas.openxmlformats.org/drawingml/2006/picture">
-                <pic:pic xmlns:pic="http://schemas.openxmlformats.org/drawingml/2006/picture">
-                  <pic:nvPicPr>
-                    <pic:cNvPr id="0" name="" desc=""/>
-                    <pic:cNvPicPr>
-                      <a:picLocks noChangeAspect="1" noChangeArrowheads="1"/>
-                    </pic:cNvPicPr>
-                  </pic:nvPicPr>
-                  <pic:blipFill>
-                    <a:blip r:embed="rId54" cstate="none"/>
-                    <a:srcRect/>
-                    <a:stretch>
-                      <a:fillRect/>
-                    </a:stretch>
-                  </pic:blipFill>
-                  <pic:spPr bwMode="auto">
-                    <a:xfrm>
-                      <a:ext cx="5715000" cy="3209925"/>
-                      <a:off x="0" y="0"/>
-                    </a:xfrm>
-                    <a:prstGeom prst="rect">
-                      <a:avLst/>
-                    </a:prstGeom>
-                  </pic:spPr>
-                </pic:pic>
-              </a:graphicData>
-            </a:graphic>
-          </wp:inline>
-        </w:drawing>
-      </w:r>
-    </w:p>
-    <w:p>
-      <w:pPr>
-        <w:sectPr>
-          <w:pgSz w:w="11906" w:h="16838" w:orient="portrait"/>
-          <w:pgMar w:top="1440" w:right="1440" w:bottom="1440" w:left="1440" w:header="708" w:footer="708" w:gutter="0" w:mirrorMargins="false"/>
-          <w:cols w:space="708" w:num="1"/>
-          <w:docGrid w:linePitch="360"/>
-          <w:headerReference w:type="default" r:id="rId35"/>
-          <w:footerReference w:type="default" r:id="rId36"/>
-        </w:sectPr>
-      </w:pPr>
-    </w:p>
-    <w:p>
-      <w:r>
-        <w:drawing>
-          <wp:inline distT="0" distB="0" distL="0" distR="0">
-            <wp:extent cx="5715000" cy="3209925"/>
-            <wp:effectExtent b="0" l="0" r="0" t="0"/>
-            <wp:docPr id="0" name="" descr=""/>
-            <wp:cNvGraphicFramePr>
-              <a:graphicFrameLocks xmlns:a="http://schemas.openxmlformats.org/drawingml/2006/main" noChangeAspect="1"/>
-            </wp:cNvGraphicFramePr>
-            <a:graphic xmlns:a="http://schemas.openxmlformats.org/drawingml/2006/main">
-              <a:graphicData uri="http://schemas.openxmlformats.org/drawingml/2006/picture">
-                <pic:pic xmlns:pic="http://schemas.openxmlformats.org/drawingml/2006/picture">
-                  <pic:nvPicPr>
-                    <pic:cNvPr id="0" name="" desc=""/>
-                    <pic:cNvPicPr>
-                      <a:picLocks noChangeAspect="1" noChangeArrowheads="1"/>
-                    </pic:cNvPicPr>
-                  </pic:nvPicPr>
-                  <pic:blipFill>
-                    <a:blip r:embed="rId55" cstate="none"/>
+                    <a:blip r:embed="rId34" cstate="none"/>
                     <a:srcRect/>
                     <a:stretch>
                       <a:fillRect/>
@@ -913,8 +535,8 @@
       <w:pgMar w:top="1440" w:right="1440" w:bottom="1440" w:left="1440" w:header="708" w:footer="708" w:gutter="0" w:mirrorMargins="false"/>
       <w:cols w:space="708" w:num="1"/>
       <w:docGrid w:linePitch="360"/>
-      <w:headerReference w:type="default" r:id="rId37"/>
-      <w:footerReference w:type="default" r:id="rId38"/>
+      <w:headerReference w:type="default" r:id="rId23"/>
+      <w:footerReference w:type="default" r:id="rId24"/>
     </w:sectPr>
   </w:body>
 </w:document>
@@ -925,34 +547,6 @@
 </file>
 
 <file path=word/footer10.xml><?xml version="1.0" encoding="utf-8"?>
-<w:ftr xmlns:wpc="http://schemas.microsoft.com/office/word/2010/wordprocessingCanvas" xmlns:mc="http://schemas.openxmlformats.org/markup-compatibility/2006" xmlns:o="urn:schemas-microsoft-com:office:office" xmlns:r="http://schemas.openxmlformats.org/officeDocument/2006/relationships" xmlns:m="http://schemas.openxmlformats.org/officeDocument/2006/math" xmlns:v="urn:schemas-microsoft-com:vml" xmlns:wp14="http://schemas.microsoft.com/office/word/2010/wordprocessingDrawing" xmlns:wp="http://schemas.openxmlformats.org/drawingml/2006/wordprocessingDrawing" xmlns:w10="urn:schemas-microsoft-com:office:word" xmlns:w="http://schemas.openxmlformats.org/wordprocessingml/2006/main" xmlns:w14="http://schemas.microsoft.com/office/word/2010/wordml" xmlns:w15="http://schemas.microsoft.com/office/word/2012/wordml" xmlns:wpg="http://schemas.microsoft.com/office/word/2010/wordprocessingGroup" xmlns:wpi="http://schemas.microsoft.com/office/word/2010/wordprocessingInk" xmlns:wne="http://schemas.microsoft.com/office/word/2006/wordml" xmlns:wps="http://schemas.microsoft.com/office/word/2010/wordprocessingShape"/>
-</file>
-
-<file path=word/footer11.xml><?xml version="1.0" encoding="utf-8"?>
-<w:ftr xmlns:wpc="http://schemas.microsoft.com/office/word/2010/wordprocessingCanvas" xmlns:mc="http://schemas.openxmlformats.org/markup-compatibility/2006" xmlns:o="urn:schemas-microsoft-com:office:office" xmlns:r="http://schemas.openxmlformats.org/officeDocument/2006/relationships" xmlns:m="http://schemas.openxmlformats.org/officeDocument/2006/math" xmlns:v="urn:schemas-microsoft-com:vml" xmlns:wp14="http://schemas.microsoft.com/office/word/2010/wordprocessingDrawing" xmlns:wp="http://schemas.openxmlformats.org/drawingml/2006/wordprocessingDrawing" xmlns:w10="urn:schemas-microsoft-com:office:word" xmlns:w="http://schemas.openxmlformats.org/wordprocessingml/2006/main" xmlns:w14="http://schemas.microsoft.com/office/word/2010/wordml" xmlns:w15="http://schemas.microsoft.com/office/word/2012/wordml" xmlns:wpg="http://schemas.microsoft.com/office/word/2010/wordprocessingGroup" xmlns:wpi="http://schemas.microsoft.com/office/word/2010/wordprocessingInk" xmlns:wne="http://schemas.microsoft.com/office/word/2006/wordml" xmlns:wps="http://schemas.microsoft.com/office/word/2010/wordprocessingShape"/>
-</file>
-
-<file path=word/footer12.xml><?xml version="1.0" encoding="utf-8"?>
-<w:ftr xmlns:wpc="http://schemas.microsoft.com/office/word/2010/wordprocessingCanvas" xmlns:mc="http://schemas.openxmlformats.org/markup-compatibility/2006" xmlns:o="urn:schemas-microsoft-com:office:office" xmlns:r="http://schemas.openxmlformats.org/officeDocument/2006/relationships" xmlns:m="http://schemas.openxmlformats.org/officeDocument/2006/math" xmlns:v="urn:schemas-microsoft-com:vml" xmlns:wp14="http://schemas.microsoft.com/office/word/2010/wordprocessingDrawing" xmlns:wp="http://schemas.openxmlformats.org/drawingml/2006/wordprocessingDrawing" xmlns:w10="urn:schemas-microsoft-com:office:word" xmlns:w="http://schemas.openxmlformats.org/wordprocessingml/2006/main" xmlns:w14="http://schemas.microsoft.com/office/word/2010/wordml" xmlns:w15="http://schemas.microsoft.com/office/word/2012/wordml" xmlns:wpg="http://schemas.microsoft.com/office/word/2010/wordprocessingGroup" xmlns:wpi="http://schemas.microsoft.com/office/word/2010/wordprocessingInk" xmlns:wne="http://schemas.microsoft.com/office/word/2006/wordml" xmlns:wps="http://schemas.microsoft.com/office/word/2010/wordprocessingShape"/>
-</file>
-
-<file path=word/footer13.xml><?xml version="1.0" encoding="utf-8"?>
-<w:ftr xmlns:wpc="http://schemas.microsoft.com/office/word/2010/wordprocessingCanvas" xmlns:mc="http://schemas.openxmlformats.org/markup-compatibility/2006" xmlns:o="urn:schemas-microsoft-com:office:office" xmlns:r="http://schemas.openxmlformats.org/officeDocument/2006/relationships" xmlns:m="http://schemas.openxmlformats.org/officeDocument/2006/math" xmlns:v="urn:schemas-microsoft-com:vml" xmlns:wp14="http://schemas.microsoft.com/office/word/2010/wordprocessingDrawing" xmlns:wp="http://schemas.openxmlformats.org/drawingml/2006/wordprocessingDrawing" xmlns:w10="urn:schemas-microsoft-com:office:word" xmlns:w="http://schemas.openxmlformats.org/wordprocessingml/2006/main" xmlns:w14="http://schemas.microsoft.com/office/word/2010/wordml" xmlns:w15="http://schemas.microsoft.com/office/word/2012/wordml" xmlns:wpg="http://schemas.microsoft.com/office/word/2010/wordprocessingGroup" xmlns:wpi="http://schemas.microsoft.com/office/word/2010/wordprocessingInk" xmlns:wne="http://schemas.microsoft.com/office/word/2006/wordml" xmlns:wps="http://schemas.microsoft.com/office/word/2010/wordprocessingShape"/>
-</file>
-
-<file path=word/footer14.xml><?xml version="1.0" encoding="utf-8"?>
-<w:ftr xmlns:wpc="http://schemas.microsoft.com/office/word/2010/wordprocessingCanvas" xmlns:mc="http://schemas.openxmlformats.org/markup-compatibility/2006" xmlns:o="urn:schemas-microsoft-com:office:office" xmlns:r="http://schemas.openxmlformats.org/officeDocument/2006/relationships" xmlns:m="http://schemas.openxmlformats.org/officeDocument/2006/math" xmlns:v="urn:schemas-microsoft-com:vml" xmlns:wp14="http://schemas.microsoft.com/office/word/2010/wordprocessingDrawing" xmlns:wp="http://schemas.openxmlformats.org/drawingml/2006/wordprocessingDrawing" xmlns:w10="urn:schemas-microsoft-com:office:word" xmlns:w="http://schemas.openxmlformats.org/wordprocessingml/2006/main" xmlns:w14="http://schemas.microsoft.com/office/word/2010/wordml" xmlns:w15="http://schemas.microsoft.com/office/word/2012/wordml" xmlns:wpg="http://schemas.microsoft.com/office/word/2010/wordprocessingGroup" xmlns:wpi="http://schemas.microsoft.com/office/word/2010/wordprocessingInk" xmlns:wne="http://schemas.microsoft.com/office/word/2006/wordml" xmlns:wps="http://schemas.microsoft.com/office/word/2010/wordprocessingShape"/>
-</file>
-
-<file path=word/footer15.xml><?xml version="1.0" encoding="utf-8"?>
-<w:ftr xmlns:wpc="http://schemas.microsoft.com/office/word/2010/wordprocessingCanvas" xmlns:mc="http://schemas.openxmlformats.org/markup-compatibility/2006" xmlns:o="urn:schemas-microsoft-com:office:office" xmlns:r="http://schemas.openxmlformats.org/officeDocument/2006/relationships" xmlns:m="http://schemas.openxmlformats.org/officeDocument/2006/math" xmlns:v="urn:schemas-microsoft-com:vml" xmlns:wp14="http://schemas.microsoft.com/office/word/2010/wordprocessingDrawing" xmlns:wp="http://schemas.openxmlformats.org/drawingml/2006/wordprocessingDrawing" xmlns:w10="urn:schemas-microsoft-com:office:word" xmlns:w="http://schemas.openxmlformats.org/wordprocessingml/2006/main" xmlns:w14="http://schemas.microsoft.com/office/word/2010/wordml" xmlns:w15="http://schemas.microsoft.com/office/word/2012/wordml" xmlns:wpg="http://schemas.microsoft.com/office/word/2010/wordprocessingGroup" xmlns:wpi="http://schemas.microsoft.com/office/word/2010/wordprocessingInk" xmlns:wne="http://schemas.microsoft.com/office/word/2006/wordml" xmlns:wps="http://schemas.microsoft.com/office/word/2010/wordprocessingShape"/>
-</file>
-
-<file path=word/footer16.xml><?xml version="1.0" encoding="utf-8"?>
-<w:ftr xmlns:wpc="http://schemas.microsoft.com/office/word/2010/wordprocessingCanvas" xmlns:mc="http://schemas.openxmlformats.org/markup-compatibility/2006" xmlns:o="urn:schemas-microsoft-com:office:office" xmlns:r="http://schemas.openxmlformats.org/officeDocument/2006/relationships" xmlns:m="http://schemas.openxmlformats.org/officeDocument/2006/math" xmlns:v="urn:schemas-microsoft-com:vml" xmlns:wp14="http://schemas.microsoft.com/office/word/2010/wordprocessingDrawing" xmlns:wp="http://schemas.openxmlformats.org/drawingml/2006/wordprocessingDrawing" xmlns:w10="urn:schemas-microsoft-com:office:word" xmlns:w="http://schemas.openxmlformats.org/wordprocessingml/2006/main" xmlns:w14="http://schemas.microsoft.com/office/word/2010/wordml" xmlns:w15="http://schemas.microsoft.com/office/word/2012/wordml" xmlns:wpg="http://schemas.microsoft.com/office/word/2010/wordprocessingGroup" xmlns:wpi="http://schemas.microsoft.com/office/word/2010/wordprocessingInk" xmlns:wne="http://schemas.microsoft.com/office/word/2006/wordml" xmlns:wps="http://schemas.microsoft.com/office/word/2010/wordprocessingShape"/>
-</file>
-
-<file path=word/footer17.xml><?xml version="1.0" encoding="utf-8"?>
 <w:ftr xmlns:wpc="http://schemas.microsoft.com/office/word/2010/wordprocessingCanvas" xmlns:mc="http://schemas.openxmlformats.org/markup-compatibility/2006" xmlns:o="urn:schemas-microsoft-com:office:office" xmlns:r="http://schemas.openxmlformats.org/officeDocument/2006/relationships" xmlns:m="http://schemas.openxmlformats.org/officeDocument/2006/math" xmlns:v="urn:schemas-microsoft-com:vml" xmlns:wp14="http://schemas.microsoft.com/office/word/2010/wordprocessingDrawing" xmlns:wp="http://schemas.openxmlformats.org/drawingml/2006/wordprocessingDrawing" xmlns:w10="urn:schemas-microsoft-com:office:word" xmlns:w="http://schemas.openxmlformats.org/wordprocessingml/2006/main" xmlns:w14="http://schemas.microsoft.com/office/word/2010/wordml" xmlns:w15="http://schemas.microsoft.com/office/word/2012/wordml" xmlns:wpg="http://schemas.microsoft.com/office/word/2010/wordprocessingGroup" xmlns:wpi="http://schemas.microsoft.com/office/word/2010/wordprocessingInk" xmlns:wne="http://schemas.microsoft.com/office/word/2006/wordml" xmlns:wps="http://schemas.microsoft.com/office/word/2010/wordprocessingShape"/>
 </file>
 
@@ -1030,34 +624,6 @@
 </file>
 
 <file path=word/header10.xml><?xml version="1.0" encoding="utf-8"?>
-<w:hdr xmlns:wpc="http://schemas.microsoft.com/office/word/2010/wordprocessingCanvas" xmlns:mc="http://schemas.openxmlformats.org/markup-compatibility/2006" xmlns:o="urn:schemas-microsoft-com:office:office" xmlns:r="http://schemas.openxmlformats.org/officeDocument/2006/relationships" xmlns:m="http://schemas.openxmlformats.org/officeDocument/2006/math" xmlns:v="urn:schemas-microsoft-com:vml" xmlns:wp14="http://schemas.microsoft.com/office/word/2010/wordprocessingDrawing" xmlns:wp="http://schemas.openxmlformats.org/drawingml/2006/wordprocessingDrawing" xmlns:w10="urn:schemas-microsoft-com:office:word" xmlns:w="http://schemas.openxmlformats.org/wordprocessingml/2006/main" xmlns:w14="http://schemas.microsoft.com/office/word/2010/wordml" xmlns:w15="http://schemas.microsoft.com/office/word/2012/wordml" xmlns:wpg="http://schemas.microsoft.com/office/word/2010/wordprocessingGroup" xmlns:wpi="http://schemas.microsoft.com/office/word/2010/wordprocessingInk" xmlns:wne="http://schemas.microsoft.com/office/word/2006/wordml" xmlns:wps="http://schemas.microsoft.com/office/word/2010/wordprocessingShape" xmlns:cx="http://schemas.microsoft.com/office/drawing/2014/chartex" xmlns:cx1="http://schemas.microsoft.com/office/drawing/2015/9/8/chartex" xmlns:cx2="http://schemas.microsoft.com/office/drawing/2015/10/21/chartex" xmlns:cx3="http://schemas.microsoft.com/office/drawing/2016/5/9/chartex" xmlns:cx4="http://schemas.microsoft.com/office/drawing/2016/5/10/chartex" xmlns:cx5="http://schemas.microsoft.com/office/drawing/2016/5/11/chartex" xmlns:cx6="http://schemas.microsoft.com/office/drawing/2016/5/12/chartex" xmlns:cx7="http://schemas.microsoft.com/office/drawing/2016/5/13/chartex" xmlns:cx8="http://schemas.microsoft.com/office/drawing/2016/5/14/chartex" xmlns:w16cid="http://schemas.microsoft.com/office/word/2016/wordml/cid" xmlns:w16se="http://schemas.microsoft.com/office/word/2015/wordml/symex"/>
-</file>
-
-<file path=word/header11.xml><?xml version="1.0" encoding="utf-8"?>
-<w:hdr xmlns:wpc="http://schemas.microsoft.com/office/word/2010/wordprocessingCanvas" xmlns:mc="http://schemas.openxmlformats.org/markup-compatibility/2006" xmlns:o="urn:schemas-microsoft-com:office:office" xmlns:r="http://schemas.openxmlformats.org/officeDocument/2006/relationships" xmlns:m="http://schemas.openxmlformats.org/officeDocument/2006/math" xmlns:v="urn:schemas-microsoft-com:vml" xmlns:wp14="http://schemas.microsoft.com/office/word/2010/wordprocessingDrawing" xmlns:wp="http://schemas.openxmlformats.org/drawingml/2006/wordprocessingDrawing" xmlns:w10="urn:schemas-microsoft-com:office:word" xmlns:w="http://schemas.openxmlformats.org/wordprocessingml/2006/main" xmlns:w14="http://schemas.microsoft.com/office/word/2010/wordml" xmlns:w15="http://schemas.microsoft.com/office/word/2012/wordml" xmlns:wpg="http://schemas.microsoft.com/office/word/2010/wordprocessingGroup" xmlns:wpi="http://schemas.microsoft.com/office/word/2010/wordprocessingInk" xmlns:wne="http://schemas.microsoft.com/office/word/2006/wordml" xmlns:wps="http://schemas.microsoft.com/office/word/2010/wordprocessingShape" xmlns:cx="http://schemas.microsoft.com/office/drawing/2014/chartex" xmlns:cx1="http://schemas.microsoft.com/office/drawing/2015/9/8/chartex" xmlns:cx2="http://schemas.microsoft.com/office/drawing/2015/10/21/chartex" xmlns:cx3="http://schemas.microsoft.com/office/drawing/2016/5/9/chartex" xmlns:cx4="http://schemas.microsoft.com/office/drawing/2016/5/10/chartex" xmlns:cx5="http://schemas.microsoft.com/office/drawing/2016/5/11/chartex" xmlns:cx6="http://schemas.microsoft.com/office/drawing/2016/5/12/chartex" xmlns:cx7="http://schemas.microsoft.com/office/drawing/2016/5/13/chartex" xmlns:cx8="http://schemas.microsoft.com/office/drawing/2016/5/14/chartex" xmlns:w16cid="http://schemas.microsoft.com/office/word/2016/wordml/cid" xmlns:w16se="http://schemas.microsoft.com/office/word/2015/wordml/symex"/>
-</file>
-
-<file path=word/header12.xml><?xml version="1.0" encoding="utf-8"?>
-<w:hdr xmlns:wpc="http://schemas.microsoft.com/office/word/2010/wordprocessingCanvas" xmlns:mc="http://schemas.openxmlformats.org/markup-compatibility/2006" xmlns:o="urn:schemas-microsoft-com:office:office" xmlns:r="http://schemas.openxmlformats.org/officeDocument/2006/relationships" xmlns:m="http://schemas.openxmlformats.org/officeDocument/2006/math" xmlns:v="urn:schemas-microsoft-com:vml" xmlns:wp14="http://schemas.microsoft.com/office/word/2010/wordprocessingDrawing" xmlns:wp="http://schemas.openxmlformats.org/drawingml/2006/wordprocessingDrawing" xmlns:w10="urn:schemas-microsoft-com:office:word" xmlns:w="http://schemas.openxmlformats.org/wordprocessingml/2006/main" xmlns:w14="http://schemas.microsoft.com/office/word/2010/wordml" xmlns:w15="http://schemas.microsoft.com/office/word/2012/wordml" xmlns:wpg="http://schemas.microsoft.com/office/word/2010/wordprocessingGroup" xmlns:wpi="http://schemas.microsoft.com/office/word/2010/wordprocessingInk" xmlns:wne="http://schemas.microsoft.com/office/word/2006/wordml" xmlns:wps="http://schemas.microsoft.com/office/word/2010/wordprocessingShape" xmlns:cx="http://schemas.microsoft.com/office/drawing/2014/chartex" xmlns:cx1="http://schemas.microsoft.com/office/drawing/2015/9/8/chartex" xmlns:cx2="http://schemas.microsoft.com/office/drawing/2015/10/21/chartex" xmlns:cx3="http://schemas.microsoft.com/office/drawing/2016/5/9/chartex" xmlns:cx4="http://schemas.microsoft.com/office/drawing/2016/5/10/chartex" xmlns:cx5="http://schemas.microsoft.com/office/drawing/2016/5/11/chartex" xmlns:cx6="http://schemas.microsoft.com/office/drawing/2016/5/12/chartex" xmlns:cx7="http://schemas.microsoft.com/office/drawing/2016/5/13/chartex" xmlns:cx8="http://schemas.microsoft.com/office/drawing/2016/5/14/chartex" xmlns:w16cid="http://schemas.microsoft.com/office/word/2016/wordml/cid" xmlns:w16se="http://schemas.microsoft.com/office/word/2015/wordml/symex"/>
-</file>
-
-<file path=word/header13.xml><?xml version="1.0" encoding="utf-8"?>
-<w:hdr xmlns:wpc="http://schemas.microsoft.com/office/word/2010/wordprocessingCanvas" xmlns:mc="http://schemas.openxmlformats.org/markup-compatibility/2006" xmlns:o="urn:schemas-microsoft-com:office:office" xmlns:r="http://schemas.openxmlformats.org/officeDocument/2006/relationships" xmlns:m="http://schemas.openxmlformats.org/officeDocument/2006/math" xmlns:v="urn:schemas-microsoft-com:vml" xmlns:wp14="http://schemas.microsoft.com/office/word/2010/wordprocessingDrawing" xmlns:wp="http://schemas.openxmlformats.org/drawingml/2006/wordprocessingDrawing" xmlns:w10="urn:schemas-microsoft-com:office:word" xmlns:w="http://schemas.openxmlformats.org/wordprocessingml/2006/main" xmlns:w14="http://schemas.microsoft.com/office/word/2010/wordml" xmlns:w15="http://schemas.microsoft.com/office/word/2012/wordml" xmlns:wpg="http://schemas.microsoft.com/office/word/2010/wordprocessingGroup" xmlns:wpi="http://schemas.microsoft.com/office/word/2010/wordprocessingInk" xmlns:wne="http://schemas.microsoft.com/office/word/2006/wordml" xmlns:wps="http://schemas.microsoft.com/office/word/2010/wordprocessingShape" xmlns:cx="http://schemas.microsoft.com/office/drawing/2014/chartex" xmlns:cx1="http://schemas.microsoft.com/office/drawing/2015/9/8/chartex" xmlns:cx2="http://schemas.microsoft.com/office/drawing/2015/10/21/chartex" xmlns:cx3="http://schemas.microsoft.com/office/drawing/2016/5/9/chartex" xmlns:cx4="http://schemas.microsoft.com/office/drawing/2016/5/10/chartex" xmlns:cx5="http://schemas.microsoft.com/office/drawing/2016/5/11/chartex" xmlns:cx6="http://schemas.microsoft.com/office/drawing/2016/5/12/chartex" xmlns:cx7="http://schemas.microsoft.com/office/drawing/2016/5/13/chartex" xmlns:cx8="http://schemas.microsoft.com/office/drawing/2016/5/14/chartex" xmlns:w16cid="http://schemas.microsoft.com/office/word/2016/wordml/cid" xmlns:w16se="http://schemas.microsoft.com/office/word/2015/wordml/symex"/>
-</file>
-
-<file path=word/header14.xml><?xml version="1.0" encoding="utf-8"?>
-<w:hdr xmlns:wpc="http://schemas.microsoft.com/office/word/2010/wordprocessingCanvas" xmlns:mc="http://schemas.openxmlformats.org/markup-compatibility/2006" xmlns:o="urn:schemas-microsoft-com:office:office" xmlns:r="http://schemas.openxmlformats.org/officeDocument/2006/relationships" xmlns:m="http://schemas.openxmlformats.org/officeDocument/2006/math" xmlns:v="urn:schemas-microsoft-com:vml" xmlns:wp14="http://schemas.microsoft.com/office/word/2010/wordprocessingDrawing" xmlns:wp="http://schemas.openxmlformats.org/drawingml/2006/wordprocessingDrawing" xmlns:w10="urn:schemas-microsoft-com:office:word" xmlns:w="http://schemas.openxmlformats.org/wordprocessingml/2006/main" xmlns:w14="http://schemas.microsoft.com/office/word/2010/wordml" xmlns:w15="http://schemas.microsoft.com/office/word/2012/wordml" xmlns:wpg="http://schemas.microsoft.com/office/word/2010/wordprocessingGroup" xmlns:wpi="http://schemas.microsoft.com/office/word/2010/wordprocessingInk" xmlns:wne="http://schemas.microsoft.com/office/word/2006/wordml" xmlns:wps="http://schemas.microsoft.com/office/word/2010/wordprocessingShape" xmlns:cx="http://schemas.microsoft.com/office/drawing/2014/chartex" xmlns:cx1="http://schemas.microsoft.com/office/drawing/2015/9/8/chartex" xmlns:cx2="http://schemas.microsoft.com/office/drawing/2015/10/21/chartex" xmlns:cx3="http://schemas.microsoft.com/office/drawing/2016/5/9/chartex" xmlns:cx4="http://schemas.microsoft.com/office/drawing/2016/5/10/chartex" xmlns:cx5="http://schemas.microsoft.com/office/drawing/2016/5/11/chartex" xmlns:cx6="http://schemas.microsoft.com/office/drawing/2016/5/12/chartex" xmlns:cx7="http://schemas.microsoft.com/office/drawing/2016/5/13/chartex" xmlns:cx8="http://schemas.microsoft.com/office/drawing/2016/5/14/chartex" xmlns:w16cid="http://schemas.microsoft.com/office/word/2016/wordml/cid" xmlns:w16se="http://schemas.microsoft.com/office/word/2015/wordml/symex"/>
-</file>
-
-<file path=word/header15.xml><?xml version="1.0" encoding="utf-8"?>
-<w:hdr xmlns:wpc="http://schemas.microsoft.com/office/word/2010/wordprocessingCanvas" xmlns:mc="http://schemas.openxmlformats.org/markup-compatibility/2006" xmlns:o="urn:schemas-microsoft-com:office:office" xmlns:r="http://schemas.openxmlformats.org/officeDocument/2006/relationships" xmlns:m="http://schemas.openxmlformats.org/officeDocument/2006/math" xmlns:v="urn:schemas-microsoft-com:vml" xmlns:wp14="http://schemas.microsoft.com/office/word/2010/wordprocessingDrawing" xmlns:wp="http://schemas.openxmlformats.org/drawingml/2006/wordprocessingDrawing" xmlns:w10="urn:schemas-microsoft-com:office:word" xmlns:w="http://schemas.openxmlformats.org/wordprocessingml/2006/main" xmlns:w14="http://schemas.microsoft.com/office/word/2010/wordml" xmlns:w15="http://schemas.microsoft.com/office/word/2012/wordml" xmlns:wpg="http://schemas.microsoft.com/office/word/2010/wordprocessingGroup" xmlns:wpi="http://schemas.microsoft.com/office/word/2010/wordprocessingInk" xmlns:wne="http://schemas.microsoft.com/office/word/2006/wordml" xmlns:wps="http://schemas.microsoft.com/office/word/2010/wordprocessingShape" xmlns:cx="http://schemas.microsoft.com/office/drawing/2014/chartex" xmlns:cx1="http://schemas.microsoft.com/office/drawing/2015/9/8/chartex" xmlns:cx2="http://schemas.microsoft.com/office/drawing/2015/10/21/chartex" xmlns:cx3="http://schemas.microsoft.com/office/drawing/2016/5/9/chartex" xmlns:cx4="http://schemas.microsoft.com/office/drawing/2016/5/10/chartex" xmlns:cx5="http://schemas.microsoft.com/office/drawing/2016/5/11/chartex" xmlns:cx6="http://schemas.microsoft.com/office/drawing/2016/5/12/chartex" xmlns:cx7="http://schemas.microsoft.com/office/drawing/2016/5/13/chartex" xmlns:cx8="http://schemas.microsoft.com/office/drawing/2016/5/14/chartex" xmlns:w16cid="http://schemas.microsoft.com/office/word/2016/wordml/cid" xmlns:w16se="http://schemas.microsoft.com/office/word/2015/wordml/symex"/>
-</file>
-
-<file path=word/header16.xml><?xml version="1.0" encoding="utf-8"?>
-<w:hdr xmlns:wpc="http://schemas.microsoft.com/office/word/2010/wordprocessingCanvas" xmlns:mc="http://schemas.openxmlformats.org/markup-compatibility/2006" xmlns:o="urn:schemas-microsoft-com:office:office" xmlns:r="http://schemas.openxmlformats.org/officeDocument/2006/relationships" xmlns:m="http://schemas.openxmlformats.org/officeDocument/2006/math" xmlns:v="urn:schemas-microsoft-com:vml" xmlns:wp14="http://schemas.microsoft.com/office/word/2010/wordprocessingDrawing" xmlns:wp="http://schemas.openxmlformats.org/drawingml/2006/wordprocessingDrawing" xmlns:w10="urn:schemas-microsoft-com:office:word" xmlns:w="http://schemas.openxmlformats.org/wordprocessingml/2006/main" xmlns:w14="http://schemas.microsoft.com/office/word/2010/wordml" xmlns:w15="http://schemas.microsoft.com/office/word/2012/wordml" xmlns:wpg="http://schemas.microsoft.com/office/word/2010/wordprocessingGroup" xmlns:wpi="http://schemas.microsoft.com/office/word/2010/wordprocessingInk" xmlns:wne="http://schemas.microsoft.com/office/word/2006/wordml" xmlns:wps="http://schemas.microsoft.com/office/word/2010/wordprocessingShape" xmlns:cx="http://schemas.microsoft.com/office/drawing/2014/chartex" xmlns:cx1="http://schemas.microsoft.com/office/drawing/2015/9/8/chartex" xmlns:cx2="http://schemas.microsoft.com/office/drawing/2015/10/21/chartex" xmlns:cx3="http://schemas.microsoft.com/office/drawing/2016/5/9/chartex" xmlns:cx4="http://schemas.microsoft.com/office/drawing/2016/5/10/chartex" xmlns:cx5="http://schemas.microsoft.com/office/drawing/2016/5/11/chartex" xmlns:cx6="http://schemas.microsoft.com/office/drawing/2016/5/12/chartex" xmlns:cx7="http://schemas.microsoft.com/office/drawing/2016/5/13/chartex" xmlns:cx8="http://schemas.microsoft.com/office/drawing/2016/5/14/chartex" xmlns:w16cid="http://schemas.microsoft.com/office/word/2016/wordml/cid" xmlns:w16se="http://schemas.microsoft.com/office/word/2015/wordml/symex"/>
-</file>
-
-<file path=word/header17.xml><?xml version="1.0" encoding="utf-8"?>
 <w:hdr xmlns:wpc="http://schemas.microsoft.com/office/word/2010/wordprocessingCanvas" xmlns:mc="http://schemas.openxmlformats.org/markup-compatibility/2006" xmlns:o="urn:schemas-microsoft-com:office:office" xmlns:r="http://schemas.openxmlformats.org/officeDocument/2006/relationships" xmlns:m="http://schemas.openxmlformats.org/officeDocument/2006/math" xmlns:v="urn:schemas-microsoft-com:vml" xmlns:wp14="http://schemas.microsoft.com/office/word/2010/wordprocessingDrawing" xmlns:wp="http://schemas.openxmlformats.org/drawingml/2006/wordprocessingDrawing" xmlns:w10="urn:schemas-microsoft-com:office:word" xmlns:w="http://schemas.openxmlformats.org/wordprocessingml/2006/main" xmlns:w14="http://schemas.microsoft.com/office/word/2010/wordml" xmlns:w15="http://schemas.microsoft.com/office/word/2012/wordml" xmlns:wpg="http://schemas.microsoft.com/office/word/2010/wordprocessingGroup" xmlns:wpi="http://schemas.microsoft.com/office/word/2010/wordprocessingInk" xmlns:wne="http://schemas.microsoft.com/office/word/2006/wordml" xmlns:wps="http://schemas.microsoft.com/office/word/2010/wordprocessingShape" xmlns:cx="http://schemas.microsoft.com/office/drawing/2014/chartex" xmlns:cx1="http://schemas.microsoft.com/office/drawing/2015/9/8/chartex" xmlns:cx2="http://schemas.microsoft.com/office/drawing/2015/10/21/chartex" xmlns:cx3="http://schemas.microsoft.com/office/drawing/2016/5/9/chartex" xmlns:cx4="http://schemas.microsoft.com/office/drawing/2016/5/10/chartex" xmlns:cx5="http://schemas.microsoft.com/office/drawing/2016/5/11/chartex" xmlns:cx6="http://schemas.microsoft.com/office/drawing/2016/5/12/chartex" xmlns:cx7="http://schemas.microsoft.com/office/drawing/2016/5/13/chartex" xmlns:cx8="http://schemas.microsoft.com/office/drawing/2016/5/14/chartex" xmlns:w16cid="http://schemas.microsoft.com/office/word/2016/wordml/cid" xmlns:w16se="http://schemas.microsoft.com/office/word/2015/wordml/symex"/>
 </file>
 

</xml_diff>